<commit_message>
completed insert method for skiplist class. Started work on adjutHead method and remove mehtod in the same class. Will Junit test insert prior to moving.
</commit_message>
<xml_diff>
--- a/Project 1 Skip List Structure.docx
+++ b/Project 1 Skip List Structure.docx
@@ -27,6 +27,30 @@
       <w:r>
         <w:t>Command Processor class</w:t>
       </w:r>
+      <w:r>
+        <w:t xml:space="preserve"> </w:t>
+      </w:r>
+      <w:r>
+        <w:fldChar w:fldCharType="begin">
+          <w:ffData>
+            <w:name w:val="Check1"/>
+            <w:enabled/>
+            <w:calcOnExit w:val="0"/>
+            <w:checkBox>
+              <w:sizeAuto/>
+              <w:default w:val="1"/>
+            </w:checkBox>
+          </w:ffData>
+        </w:fldChar>
+      </w:r>
+      <w:bookmarkStart w:id="0" w:name="Check1"/>
+      <w:r>
+        <w:instrText xml:space="preserve"> FORMCHECKBOX </w:instrText>
+      </w:r>
+      <w:r>
+        <w:fldChar w:fldCharType="end"/>
+      </w:r>
+      <w:bookmarkEnd w:id="0"/>
     </w:p>
     <w:p>
       <w:pPr>
@@ -39,6 +63,28 @@
       <w:r>
         <w:t>KV Pair class</w:t>
       </w:r>
+      <w:r>
+        <w:t xml:space="preserve"> </w:t>
+      </w:r>
+      <w:r>
+        <w:fldChar w:fldCharType="begin">
+          <w:ffData>
+            <w:name w:val="Check1"/>
+            <w:enabled/>
+            <w:calcOnExit w:val="0"/>
+            <w:checkBox>
+              <w:sizeAuto/>
+              <w:default w:val="1"/>
+            </w:checkBox>
+          </w:ffData>
+        </w:fldChar>
+      </w:r>
+      <w:r>
+        <w:instrText xml:space="preserve"> FORMCHECKBOX </w:instrText>
+      </w:r>
+      <w:r>
+        <w:fldChar w:fldCharType="end"/>
+      </w:r>
     </w:p>
     <w:p>
       <w:pPr>
@@ -66,7 +112,19 @@
     </w:p>
     <w:p/>
     <w:p>
-      <w:r>
+      <w:pPr>
+        <w:rPr>
+          <w:b/>
+          <w:bCs/>
+          <w:u w:val="single"/>
+        </w:rPr>
+      </w:pPr>
+      <w:r>
+        <w:rPr>
+          <w:b/>
+          <w:bCs/>
+          <w:u w:val="single"/>
+        </w:rPr>
         <w:t xml:space="preserve">Command Processor: </w:t>
       </w:r>
     </w:p>
@@ -80,11 +138,9 @@
       <w:r>
         <w:t xml:space="preserve">Boiled down </w:t>
       </w:r>
-      <w:proofErr w:type="spellStart"/>
-      <w:r>
-        <w:t>explination</w:t>
-      </w:r>
-      <w:proofErr w:type="spellEnd"/>
+      <w:r>
+        <w:t>explanation</w:t>
+      </w:r>
       <w:r>
         <w:t xml:space="preserve">. This method should take in the line of text read from the rectangle class and then call the method associated with the said line. </w:t>
       </w:r>
@@ -125,10 +181,7 @@
       </w:r>
       <w:proofErr w:type="gramStart"/>
       <w:r>
-        <w:t xml:space="preserve">if  </w:t>
-      </w:r>
-      <w:r>
-        <w:t>parameter</w:t>
+        <w:t>if  parameter</w:t>
       </w:r>
       <w:proofErr w:type="gramEnd"/>
       <w:r>
@@ -143,10 +196,7 @@
       <w:proofErr w:type="spellStart"/>
       <w:proofErr w:type="gramStart"/>
       <w:r>
-        <w:t>field.</w:t>
-      </w:r>
-      <w:r>
-        <w:t>method</w:t>
+        <w:t>field.method</w:t>
       </w:r>
       <w:proofErr w:type="spellEnd"/>
       <w:proofErr w:type="gramEnd"/>
@@ -171,13 +221,7 @@
         </w:numPr>
       </w:pPr>
       <w:r>
-        <w:t xml:space="preserve">parameter not in text </w:t>
-      </w:r>
-      <w:r>
-        <w:t>file, in</w:t>
-      </w:r>
-      <w:r>
-        <w:t xml:space="preserve"> the line is not a valid command</w:t>
+        <w:t>parameter not in text file, in the line is not a valid command</w:t>
       </w:r>
     </w:p>
     <w:p>
@@ -193,6 +237,59 @@
       </w:r>
     </w:p>
     <w:p/>
+    <w:p>
+      <w:r>
+        <w:rPr>
+          <w:b/>
+          <w:bCs/>
+          <w:u w:val="single"/>
+        </w:rPr>
+        <w:t>KV Pair:</w:t>
+      </w:r>
+      <w:r>
+        <w:t xml:space="preserve"> implemented by instructor.</w:t>
+      </w:r>
+    </w:p>
+    <w:p/>
+    <w:p>
+      <w:pPr>
+        <w:rPr>
+          <w:b/>
+          <w:bCs/>
+          <w:u w:val="single"/>
+        </w:rPr>
+      </w:pPr>
+      <w:r>
+        <w:rPr>
+          <w:b/>
+          <w:bCs/>
+          <w:u w:val="single"/>
+        </w:rPr>
+        <w:t>Skip List Class:</w:t>
+      </w:r>
+    </w:p>
+    <w:p>
+      <w:r>
+        <w:t xml:space="preserve">Implements the skip list data structure and has an inner skip node class. </w:t>
+      </w:r>
+    </w:p>
+    <w:p>
+      <w:r>
+        <w:t>Start with insert method from book</w:t>
+      </w:r>
+      <w:r>
+        <w:t>:</w:t>
+      </w:r>
+    </w:p>
+    <w:p>
+      <w:pPr>
+        <w:pStyle w:val="ListParagraph"/>
+        <w:numPr>
+          <w:ilvl w:val="0"/>
+          <w:numId w:val="7"/>
+        </w:numPr>
+      </w:pPr>
+    </w:p>
     <w:p/>
     <w:p/>
     <w:sectPr>
@@ -407,6 +504,119 @@
     </w:lvl>
   </w:abstractNum>
   <w:abstractNum w:abstractNumId="2" w15:restartNumberingAfterBreak="0">
+    <w:nsid w:val="28311EB2"/>
+    <w:multiLevelType w:val="hybridMultilevel"/>
+    <w:tmpl w:val="847E5ECE"/>
+    <w:lvl w:ilvl="0" w:tplc="04090001">
+      <w:start w:val="1"/>
+      <w:numFmt w:val="bullet"/>
+      <w:lvlText w:val=""/>
+      <w:lvlJc w:val="left"/>
+      <w:pPr>
+        <w:ind w:left="360" w:hanging="360"/>
+      </w:pPr>
+      <w:rPr>
+        <w:rFonts w:ascii="Symbol" w:hAnsi="Symbol" w:hint="default"/>
+      </w:rPr>
+    </w:lvl>
+    <w:lvl w:ilvl="1" w:tplc="04090003" w:tentative="1">
+      <w:start w:val="1"/>
+      <w:numFmt w:val="bullet"/>
+      <w:lvlText w:val="o"/>
+      <w:lvlJc w:val="left"/>
+      <w:pPr>
+        <w:ind w:left="1080" w:hanging="360"/>
+      </w:pPr>
+      <w:rPr>
+        <w:rFonts w:ascii="Courier New" w:hAnsi="Courier New" w:cs="Courier New" w:hint="default"/>
+      </w:rPr>
+    </w:lvl>
+    <w:lvl w:ilvl="2" w:tplc="04090005" w:tentative="1">
+      <w:start w:val="1"/>
+      <w:numFmt w:val="bullet"/>
+      <w:lvlText w:val=""/>
+      <w:lvlJc w:val="left"/>
+      <w:pPr>
+        <w:ind w:left="1800" w:hanging="360"/>
+      </w:pPr>
+      <w:rPr>
+        <w:rFonts w:ascii="Wingdings" w:hAnsi="Wingdings" w:hint="default"/>
+      </w:rPr>
+    </w:lvl>
+    <w:lvl w:ilvl="3" w:tplc="04090001" w:tentative="1">
+      <w:start w:val="1"/>
+      <w:numFmt w:val="bullet"/>
+      <w:lvlText w:val=""/>
+      <w:lvlJc w:val="left"/>
+      <w:pPr>
+        <w:ind w:left="2520" w:hanging="360"/>
+      </w:pPr>
+      <w:rPr>
+        <w:rFonts w:ascii="Symbol" w:hAnsi="Symbol" w:hint="default"/>
+      </w:rPr>
+    </w:lvl>
+    <w:lvl w:ilvl="4" w:tplc="04090003" w:tentative="1">
+      <w:start w:val="1"/>
+      <w:numFmt w:val="bullet"/>
+      <w:lvlText w:val="o"/>
+      <w:lvlJc w:val="left"/>
+      <w:pPr>
+        <w:ind w:left="3240" w:hanging="360"/>
+      </w:pPr>
+      <w:rPr>
+        <w:rFonts w:ascii="Courier New" w:hAnsi="Courier New" w:cs="Courier New" w:hint="default"/>
+      </w:rPr>
+    </w:lvl>
+    <w:lvl w:ilvl="5" w:tplc="04090005" w:tentative="1">
+      <w:start w:val="1"/>
+      <w:numFmt w:val="bullet"/>
+      <w:lvlText w:val=""/>
+      <w:lvlJc w:val="left"/>
+      <w:pPr>
+        <w:ind w:left="3960" w:hanging="360"/>
+      </w:pPr>
+      <w:rPr>
+        <w:rFonts w:ascii="Wingdings" w:hAnsi="Wingdings" w:hint="default"/>
+      </w:rPr>
+    </w:lvl>
+    <w:lvl w:ilvl="6" w:tplc="04090001" w:tentative="1">
+      <w:start w:val="1"/>
+      <w:numFmt w:val="bullet"/>
+      <w:lvlText w:val=""/>
+      <w:lvlJc w:val="left"/>
+      <w:pPr>
+        <w:ind w:left="4680" w:hanging="360"/>
+      </w:pPr>
+      <w:rPr>
+        <w:rFonts w:ascii="Symbol" w:hAnsi="Symbol" w:hint="default"/>
+      </w:rPr>
+    </w:lvl>
+    <w:lvl w:ilvl="7" w:tplc="04090003" w:tentative="1">
+      <w:start w:val="1"/>
+      <w:numFmt w:val="bullet"/>
+      <w:lvlText w:val="o"/>
+      <w:lvlJc w:val="left"/>
+      <w:pPr>
+        <w:ind w:left="5400" w:hanging="360"/>
+      </w:pPr>
+      <w:rPr>
+        <w:rFonts w:ascii="Courier New" w:hAnsi="Courier New" w:cs="Courier New" w:hint="default"/>
+      </w:rPr>
+    </w:lvl>
+    <w:lvl w:ilvl="8" w:tplc="04090005" w:tentative="1">
+      <w:start w:val="1"/>
+      <w:numFmt w:val="bullet"/>
+      <w:lvlText w:val=""/>
+      <w:lvlJc w:val="left"/>
+      <w:pPr>
+        <w:ind w:left="6120" w:hanging="360"/>
+      </w:pPr>
+      <w:rPr>
+        <w:rFonts w:ascii="Wingdings" w:hAnsi="Wingdings" w:hint="default"/>
+      </w:rPr>
+    </w:lvl>
+  </w:abstractNum>
+  <w:abstractNum w:abstractNumId="3" w15:restartNumberingAfterBreak="0">
     <w:nsid w:val="2ECF74E9"/>
     <w:multiLevelType w:val="hybridMultilevel"/>
     <w:tmpl w:val="E0C21962"/>
@@ -519,7 +729,120 @@
       </w:rPr>
     </w:lvl>
   </w:abstractNum>
-  <w:abstractNum w:abstractNumId="3" w15:restartNumberingAfterBreak="0">
+  <w:abstractNum w:abstractNumId="4" w15:restartNumberingAfterBreak="0">
+    <w:nsid w:val="333534D1"/>
+    <w:multiLevelType w:val="hybridMultilevel"/>
+    <w:tmpl w:val="C4884034"/>
+    <w:lvl w:ilvl="0" w:tplc="04090001">
+      <w:start w:val="1"/>
+      <w:numFmt w:val="bullet"/>
+      <w:lvlText w:val=""/>
+      <w:lvlJc w:val="left"/>
+      <w:pPr>
+        <w:ind w:left="720" w:hanging="360"/>
+      </w:pPr>
+      <w:rPr>
+        <w:rFonts w:ascii="Symbol" w:hAnsi="Symbol" w:hint="default"/>
+      </w:rPr>
+    </w:lvl>
+    <w:lvl w:ilvl="1" w:tplc="04090003" w:tentative="1">
+      <w:start w:val="1"/>
+      <w:numFmt w:val="bullet"/>
+      <w:lvlText w:val="o"/>
+      <w:lvlJc w:val="left"/>
+      <w:pPr>
+        <w:ind w:left="1440" w:hanging="360"/>
+      </w:pPr>
+      <w:rPr>
+        <w:rFonts w:ascii="Courier New" w:hAnsi="Courier New" w:cs="Courier New" w:hint="default"/>
+      </w:rPr>
+    </w:lvl>
+    <w:lvl w:ilvl="2" w:tplc="04090005" w:tentative="1">
+      <w:start w:val="1"/>
+      <w:numFmt w:val="bullet"/>
+      <w:lvlText w:val=""/>
+      <w:lvlJc w:val="left"/>
+      <w:pPr>
+        <w:ind w:left="2160" w:hanging="360"/>
+      </w:pPr>
+      <w:rPr>
+        <w:rFonts w:ascii="Wingdings" w:hAnsi="Wingdings" w:hint="default"/>
+      </w:rPr>
+    </w:lvl>
+    <w:lvl w:ilvl="3" w:tplc="04090001" w:tentative="1">
+      <w:start w:val="1"/>
+      <w:numFmt w:val="bullet"/>
+      <w:lvlText w:val=""/>
+      <w:lvlJc w:val="left"/>
+      <w:pPr>
+        <w:ind w:left="2880" w:hanging="360"/>
+      </w:pPr>
+      <w:rPr>
+        <w:rFonts w:ascii="Symbol" w:hAnsi="Symbol" w:hint="default"/>
+      </w:rPr>
+    </w:lvl>
+    <w:lvl w:ilvl="4" w:tplc="04090003" w:tentative="1">
+      <w:start w:val="1"/>
+      <w:numFmt w:val="bullet"/>
+      <w:lvlText w:val="o"/>
+      <w:lvlJc w:val="left"/>
+      <w:pPr>
+        <w:ind w:left="3600" w:hanging="360"/>
+      </w:pPr>
+      <w:rPr>
+        <w:rFonts w:ascii="Courier New" w:hAnsi="Courier New" w:cs="Courier New" w:hint="default"/>
+      </w:rPr>
+    </w:lvl>
+    <w:lvl w:ilvl="5" w:tplc="04090005" w:tentative="1">
+      <w:start w:val="1"/>
+      <w:numFmt w:val="bullet"/>
+      <w:lvlText w:val=""/>
+      <w:lvlJc w:val="left"/>
+      <w:pPr>
+        <w:ind w:left="4320" w:hanging="360"/>
+      </w:pPr>
+      <w:rPr>
+        <w:rFonts w:ascii="Wingdings" w:hAnsi="Wingdings" w:hint="default"/>
+      </w:rPr>
+    </w:lvl>
+    <w:lvl w:ilvl="6" w:tplc="04090001" w:tentative="1">
+      <w:start w:val="1"/>
+      <w:numFmt w:val="bullet"/>
+      <w:lvlText w:val=""/>
+      <w:lvlJc w:val="left"/>
+      <w:pPr>
+        <w:ind w:left="5040" w:hanging="360"/>
+      </w:pPr>
+      <w:rPr>
+        <w:rFonts w:ascii="Symbol" w:hAnsi="Symbol" w:hint="default"/>
+      </w:rPr>
+    </w:lvl>
+    <w:lvl w:ilvl="7" w:tplc="04090003" w:tentative="1">
+      <w:start w:val="1"/>
+      <w:numFmt w:val="bullet"/>
+      <w:lvlText w:val="o"/>
+      <w:lvlJc w:val="left"/>
+      <w:pPr>
+        <w:ind w:left="5760" w:hanging="360"/>
+      </w:pPr>
+      <w:rPr>
+        <w:rFonts w:ascii="Courier New" w:hAnsi="Courier New" w:cs="Courier New" w:hint="default"/>
+      </w:rPr>
+    </w:lvl>
+    <w:lvl w:ilvl="8" w:tplc="04090005" w:tentative="1">
+      <w:start w:val="1"/>
+      <w:numFmt w:val="bullet"/>
+      <w:lvlText w:val=""/>
+      <w:lvlJc w:val="left"/>
+      <w:pPr>
+        <w:ind w:left="6480" w:hanging="360"/>
+      </w:pPr>
+      <w:rPr>
+        <w:rFonts w:ascii="Wingdings" w:hAnsi="Wingdings" w:hint="default"/>
+      </w:rPr>
+    </w:lvl>
+  </w:abstractNum>
+  <w:abstractNum w:abstractNumId="5" w15:restartNumberingAfterBreak="0">
     <w:nsid w:val="5CEE58B6"/>
     <w:multiLevelType w:val="hybridMultilevel"/>
     <w:tmpl w:val="CC429B68"/>
@@ -603,6 +926,119 @@
       <w:pPr>
         <w:ind w:left="6480" w:hanging="180"/>
       </w:pPr>
+    </w:lvl>
+  </w:abstractNum>
+  <w:abstractNum w:abstractNumId="6" w15:restartNumberingAfterBreak="0">
+    <w:nsid w:val="5F674C5C"/>
+    <w:multiLevelType w:val="hybridMultilevel"/>
+    <w:tmpl w:val="31726E9A"/>
+    <w:lvl w:ilvl="0" w:tplc="04090001">
+      <w:start w:val="1"/>
+      <w:numFmt w:val="bullet"/>
+      <w:lvlText w:val=""/>
+      <w:lvlJc w:val="left"/>
+      <w:pPr>
+        <w:ind w:left="720" w:hanging="360"/>
+      </w:pPr>
+      <w:rPr>
+        <w:rFonts w:ascii="Symbol" w:hAnsi="Symbol" w:hint="default"/>
+      </w:rPr>
+    </w:lvl>
+    <w:lvl w:ilvl="1" w:tplc="04090003" w:tentative="1">
+      <w:start w:val="1"/>
+      <w:numFmt w:val="bullet"/>
+      <w:lvlText w:val="o"/>
+      <w:lvlJc w:val="left"/>
+      <w:pPr>
+        <w:ind w:left="1440" w:hanging="360"/>
+      </w:pPr>
+      <w:rPr>
+        <w:rFonts w:ascii="Courier New" w:hAnsi="Courier New" w:cs="Courier New" w:hint="default"/>
+      </w:rPr>
+    </w:lvl>
+    <w:lvl w:ilvl="2" w:tplc="04090005" w:tentative="1">
+      <w:start w:val="1"/>
+      <w:numFmt w:val="bullet"/>
+      <w:lvlText w:val=""/>
+      <w:lvlJc w:val="left"/>
+      <w:pPr>
+        <w:ind w:left="2160" w:hanging="360"/>
+      </w:pPr>
+      <w:rPr>
+        <w:rFonts w:ascii="Wingdings" w:hAnsi="Wingdings" w:hint="default"/>
+      </w:rPr>
+    </w:lvl>
+    <w:lvl w:ilvl="3" w:tplc="04090001" w:tentative="1">
+      <w:start w:val="1"/>
+      <w:numFmt w:val="bullet"/>
+      <w:lvlText w:val=""/>
+      <w:lvlJc w:val="left"/>
+      <w:pPr>
+        <w:ind w:left="2880" w:hanging="360"/>
+      </w:pPr>
+      <w:rPr>
+        <w:rFonts w:ascii="Symbol" w:hAnsi="Symbol" w:hint="default"/>
+      </w:rPr>
+    </w:lvl>
+    <w:lvl w:ilvl="4" w:tplc="04090003" w:tentative="1">
+      <w:start w:val="1"/>
+      <w:numFmt w:val="bullet"/>
+      <w:lvlText w:val="o"/>
+      <w:lvlJc w:val="left"/>
+      <w:pPr>
+        <w:ind w:left="3600" w:hanging="360"/>
+      </w:pPr>
+      <w:rPr>
+        <w:rFonts w:ascii="Courier New" w:hAnsi="Courier New" w:cs="Courier New" w:hint="default"/>
+      </w:rPr>
+    </w:lvl>
+    <w:lvl w:ilvl="5" w:tplc="04090005" w:tentative="1">
+      <w:start w:val="1"/>
+      <w:numFmt w:val="bullet"/>
+      <w:lvlText w:val=""/>
+      <w:lvlJc w:val="left"/>
+      <w:pPr>
+        <w:ind w:left="4320" w:hanging="360"/>
+      </w:pPr>
+      <w:rPr>
+        <w:rFonts w:ascii="Wingdings" w:hAnsi="Wingdings" w:hint="default"/>
+      </w:rPr>
+    </w:lvl>
+    <w:lvl w:ilvl="6" w:tplc="04090001" w:tentative="1">
+      <w:start w:val="1"/>
+      <w:numFmt w:val="bullet"/>
+      <w:lvlText w:val=""/>
+      <w:lvlJc w:val="left"/>
+      <w:pPr>
+        <w:ind w:left="5040" w:hanging="360"/>
+      </w:pPr>
+      <w:rPr>
+        <w:rFonts w:ascii="Symbol" w:hAnsi="Symbol" w:hint="default"/>
+      </w:rPr>
+    </w:lvl>
+    <w:lvl w:ilvl="7" w:tplc="04090003" w:tentative="1">
+      <w:start w:val="1"/>
+      <w:numFmt w:val="bullet"/>
+      <w:lvlText w:val="o"/>
+      <w:lvlJc w:val="left"/>
+      <w:pPr>
+        <w:ind w:left="5760" w:hanging="360"/>
+      </w:pPr>
+      <w:rPr>
+        <w:rFonts w:ascii="Courier New" w:hAnsi="Courier New" w:cs="Courier New" w:hint="default"/>
+      </w:rPr>
+    </w:lvl>
+    <w:lvl w:ilvl="8" w:tplc="04090005" w:tentative="1">
+      <w:start w:val="1"/>
+      <w:numFmt w:val="bullet"/>
+      <w:lvlText w:val=""/>
+      <w:lvlJc w:val="left"/>
+      <w:pPr>
+        <w:ind w:left="6480" w:hanging="360"/>
+      </w:pPr>
+      <w:rPr>
+        <w:rFonts w:ascii="Wingdings" w:hAnsi="Wingdings" w:hint="default"/>
+      </w:rPr>
     </w:lvl>
   </w:abstractNum>
   <w:num w:numId="1">
@@ -612,10 +1048,19 @@
     <w:abstractNumId w:val="1"/>
   </w:num>
   <w:num w:numId="3">
+    <w:abstractNumId w:val="5"/>
+  </w:num>
+  <w:num w:numId="4">
     <w:abstractNumId w:val="3"/>
   </w:num>
-  <w:num w:numId="4">
+  <w:num w:numId="5">
+    <w:abstractNumId w:val="6"/>
+  </w:num>
+  <w:num w:numId="6">
     <w:abstractNumId w:val="2"/>
+  </w:num>
+  <w:num w:numId="7">
+    <w:abstractNumId w:val="4"/>
   </w:num>
 </w:numbering>
 </file>

</xml_diff>

<commit_message>
still working on parsing the data from the string into the appropriate variables on the command processor class
</commit_message>
<xml_diff>
--- a/Project 1 Skip List Structure.docx
+++ b/Project 1 Skip List Structure.docx
@@ -234,6 +234,40 @@
       </w:pPr>
       <w:r>
         <w:t>Print out message</w:t>
+      </w:r>
+    </w:p>
+    <w:p/>
+    <w:p>
+      <w:r>
+        <w:t xml:space="preserve">We need to take the string characters out of the string and </w:t>
+      </w:r>
+      <w:r>
+        <w:t xml:space="preserve">take the commands, the keys and the values and set them equal to their variables to be able to add to the </w:t>
+      </w:r>
+      <w:proofErr w:type="spellStart"/>
+      <w:r>
+        <w:t>KVPair</w:t>
+      </w:r>
+      <w:proofErr w:type="spellEnd"/>
+      <w:r>
+        <w:t xml:space="preserve"> pair variable. We will then pass this pair into the methods from the database class. </w:t>
+      </w:r>
+    </w:p>
+    <w:p/>
+    <w:p>
+      <w:r>
+        <w:t xml:space="preserve">Stop 15 2021 1030pm. Got the string to parse correctly other than when there aren’t enough inputs to match the needed inputs for commands, </w:t>
+      </w:r>
+      <w:proofErr w:type="gramStart"/>
+      <w:r>
+        <w:t>keys</w:t>
+      </w:r>
+      <w:proofErr w:type="gramEnd"/>
+      <w:r>
+        <w:t xml:space="preserve"> and </w:t>
+      </w:r>
+      <w:r>
+        <w:t xml:space="preserve">values. Need to figure out a way to decide if the array is smaller than a certain amount, skip a section. And proceed. </w:t>
       </w:r>
     </w:p>
     <w:p/>

</xml_diff>

<commit_message>
Insert working properly. Working on dump method. Search method now operating adding to the arraylist.
</commit_message>
<xml_diff>
--- a/Project 1 Skip List Structure.docx
+++ b/Project 1 Skip List Structure.docx
@@ -23,6 +23,9 @@
       </w:r>
       <w:r>
         <w:t xml:space="preserve"> start 910</w:t>
+      </w:r>
+      <w:r>
+        <w:t xml:space="preserve"> stop 1040 start 700</w:t>
       </w:r>
     </w:p>
     <w:p>
@@ -168,13 +171,11 @@
         </w:numPr>
       </w:pPr>
       <w:r>
-        <w:t xml:space="preserve">Command Processor </w:t>
-      </w:r>
-      <w:proofErr w:type="spellStart"/>
-      <w:r>
-        <w:t>Tes</w:t>
-      </w:r>
-      <w:proofErr w:type="spellEnd"/>
+        <w:t>Command Processor Tes</w:t>
+      </w:r>
+      <w:r>
+        <w:t>t</w:t>
+      </w:r>
     </w:p>
     <w:p>
       <w:pPr>
@@ -196,13 +197,14 @@
           <w:numId w:val="18"/>
         </w:numPr>
       </w:pPr>
-      <w:proofErr w:type="spellStart"/>
-      <w:r>
-        <w:t>SkipList</w:t>
-      </w:r>
-      <w:proofErr w:type="spellEnd"/>
-      <w:r>
-        <w:t xml:space="preserve"> test</w:t>
+      <w:r>
+        <w:t>Skip</w:t>
+      </w:r>
+      <w:r>
+        <w:t xml:space="preserve"> </w:t>
+      </w:r>
+      <w:r>
+        <w:t>List test</w:t>
       </w:r>
     </w:p>
     <w:p>

</xml_diff>

<commit_message>
moved all test files to the defult source folder for testing. Redid the implementation of my rectangle helper class and extended the class properly.
</commit_message>
<xml_diff>
--- a/Project 1 Skip List Structure.docx
+++ b/Project 1 Skip List Structure.docx
@@ -149,6 +149,21 @@
       <w:pPr>
         <w:pStyle w:val="ListParagraph"/>
         <w:numPr>
+          <w:ilvl w:val="1"/>
+          <w:numId w:val="3"/>
+        </w:numPr>
+      </w:pPr>
+      <w:r>
+        <w:t xml:space="preserve">For </w:t>
+      </w:r>
+      <w:r>
+        <w:t xml:space="preserve">intersection and region search we can use the intersect and region from rectangle class and intersection and region search </w:t>
+      </w:r>
+    </w:p>
+    <w:p>
+      <w:pPr>
+        <w:pStyle w:val="ListParagraph"/>
+        <w:numPr>
           <w:ilvl w:val="0"/>
           <w:numId w:val="3"/>
         </w:numPr>
@@ -279,15 +294,8 @@
     <w:p>
       <w:r>
         <w:tab/>
-        <w:t xml:space="preserve">Call </w:t>
-      </w:r>
-      <w:proofErr w:type="spellStart"/>
-      <w:proofErr w:type="gramStart"/>
-      <w:r>
-        <w:t>field.method</w:t>
-      </w:r>
-      <w:proofErr w:type="spellEnd"/>
-      <w:proofErr w:type="gramEnd"/>
+        <w:t>Call field.method</w:t>
+      </w:r>
     </w:p>
     <w:p>
       <w:r>
@@ -297,29 +305,14 @@
     </w:p>
     <w:p>
       <w:r>
-        <w:t xml:space="preserve">Else </w:t>
-      </w:r>
-      <w:proofErr w:type="gramStart"/>
-      <w:r>
-        <w:t>if  parameter</w:t>
-      </w:r>
-      <w:proofErr w:type="gramEnd"/>
-      <w:r>
-        <w:t xml:space="preserve"> contains *keyword*</w:t>
+        <w:t>Else if  parameter contains *keyword*</w:t>
       </w:r>
     </w:p>
     <w:p>
       <w:r>
         <w:tab/>
-        <w:t xml:space="preserve">Call </w:t>
-      </w:r>
-      <w:proofErr w:type="spellStart"/>
-      <w:proofErr w:type="gramStart"/>
-      <w:r>
-        <w:t>field.method</w:t>
-      </w:r>
-      <w:proofErr w:type="spellEnd"/>
-      <w:proofErr w:type="gramEnd"/>
+        <w:t>Call field.method</w:t>
+      </w:r>
     </w:p>
     <w:p>
       <w:r>
@@ -362,29 +355,14 @@
         <w:t xml:space="preserve">We need to take the string characters out of the string and </w:t>
       </w:r>
       <w:r>
-        <w:t xml:space="preserve">take the commands, the keys and the values and set them equal to their variables to be able to add to the </w:t>
-      </w:r>
-      <w:proofErr w:type="spellStart"/>
-      <w:r>
-        <w:t>KVPair</w:t>
-      </w:r>
-      <w:proofErr w:type="spellEnd"/>
-      <w:r>
-        <w:t xml:space="preserve"> pair variable. We will then pass this pair into the methods from the database class. </w:t>
+        <w:t xml:space="preserve">take the commands, the keys and the values and set them equal to their variables to be able to add to the KVPair pair variable. We will then pass this pair into the methods from the database class. </w:t>
       </w:r>
     </w:p>
     <w:p/>
     <w:p>
       <w:r>
-        <w:t xml:space="preserve">Stop 15 2021 1030pm. Got the string to parse correctly other than when there aren’t enough inputs to match the needed inputs for commands, </w:t>
-      </w:r>
-      <w:proofErr w:type="gramStart"/>
-      <w:r>
-        <w:t>keys</w:t>
-      </w:r>
-      <w:proofErr w:type="gramEnd"/>
-      <w:r>
-        <w:t xml:space="preserve"> and </w:t>
+        <w:lastRenderedPageBreak/>
+        <w:t xml:space="preserve">Stop 15 2021 1030pm. Got the string to parse correctly other than when there aren’t enough inputs to match the needed inputs for commands, keys and </w:t>
       </w:r>
       <w:r>
         <w:t xml:space="preserve">values. Need to figure out a way to decide if the array is smaller than a certain amount, skip a section. And proceed. </w:t>
@@ -398,7 +376,6 @@
           <w:bCs/>
           <w:u w:val="single"/>
         </w:rPr>
-        <w:lastRenderedPageBreak/>
         <w:t>KV Pair:</w:t>
       </w:r>
       <w:r>
@@ -646,13 +623,8 @@
       <w:r>
         <w:t xml:space="preserve">Search method in </w:t>
       </w:r>
-      <w:proofErr w:type="spellStart"/>
-      <w:r>
-        <w:t>SkipList</w:t>
-      </w:r>
-      <w:proofErr w:type="spellEnd"/>
-      <w:r>
-        <w:t>:</w:t>
+      <w:r>
+        <w:t>SkipList:</w:t>
       </w:r>
     </w:p>
     <w:p>
@@ -828,7 +800,6 @@
           <w:rFonts w:ascii="Lato" w:eastAsia="Times New Roman" w:hAnsi="Lato" w:cs="Times New Roman"/>
           <w:color w:val="222222"/>
         </w:rPr>
-        <w:lastRenderedPageBreak/>
         <w:t>Many applications areas such as computer graphics, geographic information systems, and VLSI design require the ability to store and query a collection of rectangles. In 2D, typical queries include the ability to find all rectangles that cover a query point or query rectangle, and to report all intersections from among the set of rectangles. Adding and removing rectangles from the collection are also fundamental operations.</w:t>
       </w:r>
     </w:p>
@@ -862,46 +833,14 @@
           <w:rFonts w:ascii="Lato" w:eastAsia="Times New Roman" w:hAnsi="Lato" w:cs="Times New Roman"/>
           <w:color w:val="222222"/>
         </w:rPr>
-        <w:t xml:space="preserve"> of the textbook for more information about Skip Lists). The Skip List fills the same role as a Binary Search Tree in applications that need to insert, remove, and search for data objects based on some search key such as a name. The Skip List is roughly as complex as a BST to implement, but it generally gives better performance since its </w:t>
-      </w:r>
-      <w:proofErr w:type="gramStart"/>
-      <w:r>
-        <w:rPr>
-          <w:rFonts w:ascii="Lato" w:eastAsia="Times New Roman" w:hAnsi="Lato" w:cs="Times New Roman"/>
-          <w:color w:val="222222"/>
-        </w:rPr>
-        <w:t>worst case</w:t>
-      </w:r>
-      <w:proofErr w:type="gramEnd"/>
-      <w:r>
-        <w:rPr>
-          <w:rFonts w:ascii="Lato" w:eastAsia="Times New Roman" w:hAnsi="Lato" w:cs="Times New Roman"/>
-          <w:color w:val="222222"/>
-        </w:rPr>
-        <w:t xml:space="preserve"> behavior depends purely on chance, not on the order of insertion for the data. Thus, the Skip List provides a good organization for answering non-spatial queries on the collection (in particular, for organizing the objects by name). However, as you will discover, the Skip List performs poorly on spatial queries. </w:t>
+        <w:t> of the textbook for more information about Skip Lists). The Skip List fills the same role as a Binary Search Tree in applications that need to insert, remove, and search for data objects based on some search key such as a name. The Skip List is roughly as complex as a BST to implement, but it generally gives better performance since its worst case behavior depends purely on chance, not on the order of insertion for the data. Thus, the Skip List provides a good organization for answering non-spatial queries on the collection (in particular, for organizing the objects by name). However, as you will discover, the Skip List performs poorly on spatial queries. </w:t>
       </w:r>
       <w:r>
         <w:rPr>
           <w:rFonts w:ascii="inherit" w:eastAsia="Times New Roman" w:hAnsi="inherit" w:cs="Times New Roman"/>
           <w:color w:val="222222"/>
         </w:rPr>
-        <w:t xml:space="preserve">In Project 2, you will implement a more sophisticated data structure that </w:t>
-      </w:r>
-      <w:proofErr w:type="gramStart"/>
-      <w:r>
-        <w:rPr>
-          <w:rFonts w:ascii="inherit" w:eastAsia="Times New Roman" w:hAnsi="inherit" w:cs="Times New Roman"/>
-          <w:color w:val="222222"/>
-        </w:rPr>
-        <w:t>is capable of processing</w:t>
-      </w:r>
-      <w:proofErr w:type="gramEnd"/>
-      <w:r>
-        <w:rPr>
-          <w:rFonts w:ascii="inherit" w:eastAsia="Times New Roman" w:hAnsi="inherit" w:cs="Times New Roman"/>
-          <w:color w:val="222222"/>
-        </w:rPr>
-        <w:t xml:space="preserve"> the spatial operations more efficiently.</w:t>
+        <w:t>In Project 2, you will implement a more sophisticated data structure that is capable of processing the spatial operations more efficiently.</w:t>
       </w:r>
     </w:p>
     <w:p>
@@ -985,29 +924,7 @@
           <w:szCs w:val="20"/>
           <w:bdr w:val="none" w:sz="0" w:space="0" w:color="auto" w:frame="1"/>
         </w:rPr>
-        <w:t xml:space="preserve">   %&gt; java Rectangle1 {</w:t>
-      </w:r>
-      <w:proofErr w:type="spellStart"/>
-      <w:r>
-        <w:rPr>
-          <w:rFonts w:ascii="Monaco" w:eastAsia="Times New Roman" w:hAnsi="Monaco" w:cs="Courier New"/>
-          <w:color w:val="2D3B45"/>
-          <w:sz w:val="20"/>
-          <w:szCs w:val="20"/>
-          <w:bdr w:val="none" w:sz="0" w:space="0" w:color="auto" w:frame="1"/>
-        </w:rPr>
-        <w:t>commandFile</w:t>
-      </w:r>
-      <w:proofErr w:type="spellEnd"/>
-      <w:r>
-        <w:rPr>
-          <w:rFonts w:ascii="Monaco" w:eastAsia="Times New Roman" w:hAnsi="Monaco" w:cs="Courier New"/>
-          <w:color w:val="2D3B45"/>
-          <w:sz w:val="20"/>
-          <w:szCs w:val="20"/>
-          <w:bdr w:val="none" w:sz="0" w:space="0" w:color="auto" w:frame="1"/>
-        </w:rPr>
-        <w:t>}</w:t>
+        <w:t xml:space="preserve">   %&gt; java Rectangle1 {commandFile}</w:t>
       </w:r>
     </w:p>
     <w:p>
@@ -1057,7 +974,6 @@
         </w:rPr>
         <w:t> is then name of the program. The file where you have your </w:t>
       </w:r>
-      <w:proofErr w:type="gramStart"/>
       <w:r>
         <w:rPr>
           <w:rFonts w:ascii="Monaco" w:eastAsia="Times New Roman" w:hAnsi="Monaco" w:cs="Courier New"/>
@@ -1067,19 +983,7 @@
           <w:bdr w:val="single" w:sz="6" w:space="0" w:color="C7CDD1" w:frame="1"/>
           <w:shd w:val="clear" w:color="auto" w:fill="F5F5F5"/>
         </w:rPr>
-        <w:t>main(</w:t>
-      </w:r>
-      <w:proofErr w:type="gramEnd"/>
-      <w:r>
-        <w:rPr>
-          <w:rFonts w:ascii="Monaco" w:eastAsia="Times New Roman" w:hAnsi="Monaco" w:cs="Courier New"/>
-          <w:color w:val="EE0612"/>
-          <w:sz w:val="20"/>
-          <w:szCs w:val="20"/>
-          <w:bdr w:val="single" w:sz="6" w:space="0" w:color="C7CDD1" w:frame="1"/>
-          <w:shd w:val="clear" w:color="auto" w:fill="F5F5F5"/>
-        </w:rPr>
-        <w:t>)</w:t>
+        <w:t>main()</w:t>
       </w:r>
       <w:r>
         <w:rPr>
@@ -1113,7 +1017,6 @@
           <w:color w:val="222222"/>
         </w:rPr>
       </w:pPr>
-      <w:proofErr w:type="spellStart"/>
       <w:r>
         <w:rPr>
           <w:rFonts w:ascii="Monaco" w:eastAsia="Times New Roman" w:hAnsi="Monaco" w:cs="Courier New"/>
@@ -1125,7 +1028,6 @@
         </w:rPr>
         <w:t>commandFile</w:t>
       </w:r>
-      <w:proofErr w:type="spellEnd"/>
       <w:r>
         <w:rPr>
           <w:rFonts w:ascii="Lato" w:eastAsia="Times New Roman" w:hAnsi="Lato" w:cs="Times New Roman"/>
@@ -1165,23 +1067,7 @@
           <w:rFonts w:ascii="Lato" w:eastAsia="Times New Roman" w:hAnsi="Lato" w:cs="Times New Roman"/>
           <w:color w:val="222222"/>
         </w:rPr>
-        <w:t xml:space="preserve"> a series of commands, with one command per line. The program should terminate after reading the end of the file. You are guaranteed that the commands in the file will be syntactically correct in all graded test cases. The commands are </w:t>
-      </w:r>
-      <w:proofErr w:type="gramStart"/>
-      <w:r>
-        <w:rPr>
-          <w:rFonts w:ascii="Lato" w:eastAsia="Times New Roman" w:hAnsi="Lato" w:cs="Times New Roman"/>
-          <w:color w:val="222222"/>
-        </w:rPr>
-        <w:t>free-format</w:t>
-      </w:r>
-      <w:proofErr w:type="gramEnd"/>
-      <w:r>
-        <w:rPr>
-          <w:rFonts w:ascii="Lato" w:eastAsia="Times New Roman" w:hAnsi="Lato" w:cs="Times New Roman"/>
-          <w:color w:val="222222"/>
-        </w:rPr>
-        <w:t xml:space="preserve"> in that any number of spaces may come before, between, or after the command name and its parameters. All commands should generate the required output message. </w:t>
+        <w:t> a series of commands, with one command per line. The program should terminate after reading the end of the file. You are guaranteed that the commands in the file will be syntactically correct in all graded test cases. The commands are free-format in that any number of spaces may come before, between, or after the command name and its parameters. All commands should generate the required output message. </w:t>
       </w:r>
       <w:r>
         <w:rPr>
@@ -1206,9 +1092,9 @@
           <w:rFonts w:ascii="Lato" w:eastAsia="Times New Roman" w:hAnsi="Lato" w:cs="Times New Roman"/>
           <w:color w:val="222222"/>
         </w:rPr>
+        <w:lastRenderedPageBreak/>
         <w:t>The command file may contain any mix of the following additional commands. In the following description, terms in </w:t>
       </w:r>
-      <w:proofErr w:type="gramStart"/>
       <w:r>
         <w:rPr>
           <w:rFonts w:ascii="Monaco" w:eastAsia="Times New Roman" w:hAnsi="Monaco" w:cs="Courier New"/>
@@ -1220,7 +1106,6 @@
         </w:rPr>
         <w:t>{ }</w:t>
       </w:r>
-      <w:proofErr w:type="gramEnd"/>
       <w:r>
         <w:rPr>
           <w:rFonts w:ascii="Lato" w:eastAsia="Times New Roman" w:hAnsi="Lato" w:cs="Times New Roman"/>
@@ -1270,7 +1155,6 @@
           <w:rFonts w:ascii="Lato" w:eastAsia="Times New Roman" w:hAnsi="Lato" w:cs="Times New Roman"/>
           <w:color w:val="222222"/>
         </w:rPr>
-        <w:lastRenderedPageBreak/>
         <w:t>Insert a rectangle named </w:t>
       </w:r>
       <w:r>
@@ -1391,29 +1275,7 @@
           <w:szCs w:val="20"/>
           <w:bdr w:val="none" w:sz="0" w:space="0" w:color="auto" w:frame="1"/>
         </w:rPr>
-        <w:t xml:space="preserve">   #</w:t>
-      </w:r>
-      <w:proofErr w:type="gramStart"/>
-      <w:r>
-        <w:rPr>
-          <w:rFonts w:ascii="Monaco" w:eastAsia="Times New Roman" w:hAnsi="Monaco" w:cs="Courier New"/>
-          <w:color w:val="2D3B45"/>
-          <w:sz w:val="20"/>
-          <w:szCs w:val="20"/>
-          <w:bdr w:val="none" w:sz="0" w:space="0" w:color="auto" w:frame="1"/>
-        </w:rPr>
-        <w:t>insert</w:t>
-      </w:r>
-      <w:proofErr w:type="gramEnd"/>
-      <w:r>
-        <w:rPr>
-          <w:rFonts w:ascii="Monaco" w:eastAsia="Times New Roman" w:hAnsi="Monaco" w:cs="Courier New"/>
-          <w:color w:val="2D3B45"/>
-          <w:sz w:val="20"/>
-          <w:szCs w:val="20"/>
-          <w:bdr w:val="none" w:sz="0" w:space="0" w:color="auto" w:frame="1"/>
-        </w:rPr>
-        <w:t xml:space="preserve"> successful</w:t>
+        <w:t xml:space="preserve">   #insert successful</w:t>
       </w:r>
     </w:p>
     <w:p>
@@ -1595,29 +1457,7 @@
           <w:szCs w:val="20"/>
           <w:bdr w:val="none" w:sz="0" w:space="0" w:color="auto" w:frame="1"/>
         </w:rPr>
-        <w:t xml:space="preserve">  # </w:t>
-      </w:r>
-      <w:proofErr w:type="gramStart"/>
-      <w:r>
-        <w:rPr>
-          <w:rFonts w:ascii="Monaco" w:eastAsia="Times New Roman" w:hAnsi="Monaco" w:cs="Courier New"/>
-          <w:color w:val="2D3B45"/>
-          <w:sz w:val="20"/>
-          <w:szCs w:val="20"/>
-          <w:bdr w:val="none" w:sz="0" w:space="0" w:color="auto" w:frame="1"/>
-        </w:rPr>
-        <w:t>insert</w:t>
-      </w:r>
-      <w:proofErr w:type="gramEnd"/>
-      <w:r>
-        <w:rPr>
-          <w:rFonts w:ascii="Monaco" w:eastAsia="Times New Roman" w:hAnsi="Monaco" w:cs="Courier New"/>
-          <w:color w:val="2D3B45"/>
-          <w:sz w:val="20"/>
-          <w:szCs w:val="20"/>
-          <w:bdr w:val="none" w:sz="0" w:space="0" w:color="auto" w:frame="1"/>
-        </w:rPr>
-        <w:t xml:space="preserve"> failed</w:t>
+        <w:t xml:space="preserve">  # insert failed</w:t>
       </w:r>
     </w:p>
     <w:p>
@@ -1665,29 +1505,7 @@
           <w:szCs w:val="20"/>
           <w:bdr w:val="none" w:sz="0" w:space="0" w:color="auto" w:frame="1"/>
         </w:rPr>
-        <w:t xml:space="preserve">  insert a -1 -1 2 4    #invalid insert, </w:t>
-      </w:r>
-      <w:proofErr w:type="spellStart"/>
-      <w:r>
-        <w:rPr>
-          <w:rFonts w:ascii="Monaco" w:eastAsia="Times New Roman" w:hAnsi="Monaco" w:cs="Courier New"/>
-          <w:color w:val="2D3B45"/>
-          <w:sz w:val="20"/>
-          <w:szCs w:val="20"/>
-          <w:bdr w:val="none" w:sz="0" w:space="0" w:color="auto" w:frame="1"/>
-        </w:rPr>
-        <w:t>coord</w:t>
-      </w:r>
-      <w:proofErr w:type="spellEnd"/>
-      <w:r>
-        <w:rPr>
-          <w:rFonts w:ascii="Monaco" w:eastAsia="Times New Roman" w:hAnsi="Monaco" w:cs="Courier New"/>
-          <w:color w:val="2D3B45"/>
-          <w:sz w:val="20"/>
-          <w:szCs w:val="20"/>
-          <w:bdr w:val="none" w:sz="0" w:space="0" w:color="auto" w:frame="1"/>
-        </w:rPr>
-        <w:t xml:space="preserve"> &lt; 0</w:t>
+        <w:t xml:space="preserve">  insert a -1 -1 2 4    #invalid insert, coord &lt; 0</w:t>
       </w:r>
     </w:p>
     <w:p>
@@ -1780,7 +1598,6 @@
         </w:rPr>
         <w:t>Remove the rectangle with name </w:t>
       </w:r>
-      <w:proofErr w:type="spellStart"/>
       <w:r>
         <w:rPr>
           <w:rFonts w:ascii="Monaco" w:eastAsia="Times New Roman" w:hAnsi="Monaco" w:cs="Courier New"/>
@@ -1792,7 +1609,6 @@
         </w:rPr>
         <w:t>name</w:t>
       </w:r>
-      <w:proofErr w:type="spellEnd"/>
       <w:r>
         <w:rPr>
           <w:rFonts w:ascii="Lato" w:eastAsia="Times New Roman" w:hAnsi="Lato" w:cs="Times New Roman"/>
@@ -1846,29 +1662,7 @@
           <w:szCs w:val="20"/>
           <w:bdr w:val="none" w:sz="0" w:space="0" w:color="auto" w:frame="1"/>
         </w:rPr>
-        <w:t xml:space="preserve">   #</w:t>
-      </w:r>
-      <w:proofErr w:type="gramStart"/>
-      <w:r>
-        <w:rPr>
-          <w:rFonts w:ascii="Monaco" w:eastAsia="Times New Roman" w:hAnsi="Monaco" w:cs="Courier New"/>
-          <w:color w:val="2D3B45"/>
-          <w:sz w:val="20"/>
-          <w:szCs w:val="20"/>
-          <w:bdr w:val="none" w:sz="0" w:space="0" w:color="auto" w:frame="1"/>
-        </w:rPr>
-        <w:t>remove</w:t>
-      </w:r>
-      <w:proofErr w:type="gramEnd"/>
-      <w:r>
-        <w:rPr>
-          <w:rFonts w:ascii="Monaco" w:eastAsia="Times New Roman" w:hAnsi="Monaco" w:cs="Courier New"/>
-          <w:color w:val="2D3B45"/>
-          <w:sz w:val="20"/>
-          <w:szCs w:val="20"/>
-          <w:bdr w:val="none" w:sz="0" w:space="0" w:color="auto" w:frame="1"/>
-        </w:rPr>
-        <w:t xml:space="preserve"> successful</w:t>
+        <w:t xml:space="preserve">   #remove successful</w:t>
       </w:r>
     </w:p>
     <w:p>
@@ -2050,29 +1844,7 @@
           <w:szCs w:val="20"/>
           <w:bdr w:val="none" w:sz="0" w:space="0" w:color="auto" w:frame="1"/>
         </w:rPr>
-        <w:t xml:space="preserve">  # </w:t>
-      </w:r>
-      <w:proofErr w:type="gramStart"/>
-      <w:r>
-        <w:rPr>
-          <w:rFonts w:ascii="Monaco" w:eastAsia="Times New Roman" w:hAnsi="Monaco" w:cs="Courier New"/>
-          <w:color w:val="2D3B45"/>
-          <w:sz w:val="20"/>
-          <w:szCs w:val="20"/>
-          <w:bdr w:val="none" w:sz="0" w:space="0" w:color="auto" w:frame="1"/>
-        </w:rPr>
-        <w:t>remove</w:t>
-      </w:r>
-      <w:proofErr w:type="gramEnd"/>
-      <w:r>
-        <w:rPr>
-          <w:rFonts w:ascii="Monaco" w:eastAsia="Times New Roman" w:hAnsi="Monaco" w:cs="Courier New"/>
-          <w:color w:val="2D3B45"/>
-          <w:sz w:val="20"/>
-          <w:szCs w:val="20"/>
-          <w:bdr w:val="none" w:sz="0" w:space="0" w:color="auto" w:frame="1"/>
-        </w:rPr>
-        <w:t xml:space="preserve"> failed</w:t>
+        <w:t xml:space="preserve">  # remove failed</w:t>
       </w:r>
     </w:p>
     <w:p>
@@ -2120,20 +1892,8 @@
           <w:szCs w:val="20"/>
           <w:bdr w:val="none" w:sz="0" w:space="0" w:color="auto" w:frame="1"/>
         </w:rPr>
-        <w:t xml:space="preserve">  remove b                 #rect called b DOES NOT </w:t>
-      </w:r>
-      <w:proofErr w:type="gramStart"/>
-      <w:r>
-        <w:rPr>
-          <w:rFonts w:ascii="Monaco" w:eastAsia="Times New Roman" w:hAnsi="Monaco" w:cs="Courier New"/>
-          <w:color w:val="2D3B45"/>
-          <w:sz w:val="20"/>
-          <w:szCs w:val="20"/>
-          <w:bdr w:val="none" w:sz="0" w:space="0" w:color="auto" w:frame="1"/>
-        </w:rPr>
-        <w:t>exists</w:t>
-      </w:r>
-      <w:proofErr w:type="gramEnd"/>
+        <w:t xml:space="preserve">  remove b                 #rect called b DOES NOT exists</w:t>
+      </w:r>
     </w:p>
     <w:p>
       <w:pPr>
@@ -2223,6 +1983,7 @@
           <w:rFonts w:ascii="Lato" w:eastAsia="Times New Roman" w:hAnsi="Lato" w:cs="Times New Roman"/>
           <w:color w:val="222222"/>
         </w:rPr>
+        <w:lastRenderedPageBreak/>
         <w:t>Remove the rectangle with the specified dimensions. If two or more rectangles have the same dimensions, then any one such rectangle may be removed. If no rectangle exists with these dimensions, it should be so reported.</w:t>
       </w:r>
     </w:p>
@@ -2271,30 +2032,7 @@
           <w:szCs w:val="20"/>
           <w:bdr w:val="none" w:sz="0" w:space="0" w:color="auto" w:frame="1"/>
         </w:rPr>
-        <w:lastRenderedPageBreak/>
-        <w:t xml:space="preserve">   #</w:t>
-      </w:r>
-      <w:proofErr w:type="gramStart"/>
-      <w:r>
-        <w:rPr>
-          <w:rFonts w:ascii="Monaco" w:eastAsia="Times New Roman" w:hAnsi="Monaco" w:cs="Courier New"/>
-          <w:color w:val="2D3B45"/>
-          <w:sz w:val="20"/>
-          <w:szCs w:val="20"/>
-          <w:bdr w:val="none" w:sz="0" w:space="0" w:color="auto" w:frame="1"/>
-        </w:rPr>
-        <w:t>remove</w:t>
-      </w:r>
-      <w:proofErr w:type="gramEnd"/>
-      <w:r>
-        <w:rPr>
-          <w:rFonts w:ascii="Monaco" w:eastAsia="Times New Roman" w:hAnsi="Monaco" w:cs="Courier New"/>
-          <w:color w:val="2D3B45"/>
-          <w:sz w:val="20"/>
-          <w:szCs w:val="20"/>
-          <w:bdr w:val="none" w:sz="0" w:space="0" w:color="auto" w:frame="1"/>
-        </w:rPr>
-        <w:t xml:space="preserve"> successful</w:t>
+        <w:t xml:space="preserve">   #remove successful</w:t>
       </w:r>
     </w:p>
     <w:p>
@@ -2342,20 +2080,8 @@
           <w:szCs w:val="20"/>
           <w:bdr w:val="none" w:sz="0" w:space="0" w:color="auto" w:frame="1"/>
         </w:rPr>
-        <w:t xml:space="preserve">  remove 1 0 2 4                     #rect exists at those </w:t>
-      </w:r>
-      <w:proofErr w:type="spellStart"/>
-      <w:r>
-        <w:rPr>
-          <w:rFonts w:ascii="Monaco" w:eastAsia="Times New Roman" w:hAnsi="Monaco" w:cs="Courier New"/>
-          <w:color w:val="2D3B45"/>
-          <w:sz w:val="20"/>
-          <w:szCs w:val="20"/>
-          <w:bdr w:val="none" w:sz="0" w:space="0" w:color="auto" w:frame="1"/>
-        </w:rPr>
-        <w:t>coords</w:t>
-      </w:r>
-      <w:proofErr w:type="spellEnd"/>
+        <w:t xml:space="preserve">  remove 1 0 2 4                     #rect exists at those coords</w:t>
+      </w:r>
     </w:p>
     <w:p>
       <w:pPr>
@@ -2488,29 +2214,7 @@
           <w:szCs w:val="20"/>
           <w:bdr w:val="none" w:sz="0" w:space="0" w:color="auto" w:frame="1"/>
         </w:rPr>
-        <w:t xml:space="preserve">  # </w:t>
-      </w:r>
-      <w:proofErr w:type="gramStart"/>
-      <w:r>
-        <w:rPr>
-          <w:rFonts w:ascii="Monaco" w:eastAsia="Times New Roman" w:hAnsi="Monaco" w:cs="Courier New"/>
-          <w:color w:val="2D3B45"/>
-          <w:sz w:val="20"/>
-          <w:szCs w:val="20"/>
-          <w:bdr w:val="none" w:sz="0" w:space="0" w:color="auto" w:frame="1"/>
-        </w:rPr>
-        <w:t>remove</w:t>
-      </w:r>
-      <w:proofErr w:type="gramEnd"/>
-      <w:r>
-        <w:rPr>
-          <w:rFonts w:ascii="Monaco" w:eastAsia="Times New Roman" w:hAnsi="Monaco" w:cs="Courier New"/>
-          <w:color w:val="2D3B45"/>
-          <w:sz w:val="20"/>
-          <w:szCs w:val="20"/>
-          <w:bdr w:val="none" w:sz="0" w:space="0" w:color="auto" w:frame="1"/>
-        </w:rPr>
-        <w:t xml:space="preserve"> failed</w:t>
+        <w:t xml:space="preserve">  # remove failed</w:t>
       </w:r>
     </w:p>
     <w:p>
@@ -2558,20 +2262,8 @@
           <w:szCs w:val="20"/>
           <w:bdr w:val="none" w:sz="0" w:space="0" w:color="auto" w:frame="1"/>
         </w:rPr>
-        <w:t xml:space="preserve">  remove 2 0 4 8                     #rect does not exists at those </w:t>
-      </w:r>
-      <w:proofErr w:type="spellStart"/>
-      <w:r>
-        <w:rPr>
-          <w:rFonts w:ascii="Monaco" w:eastAsia="Times New Roman" w:hAnsi="Monaco" w:cs="Courier New"/>
-          <w:color w:val="2D3B45"/>
-          <w:sz w:val="20"/>
-          <w:szCs w:val="20"/>
-          <w:bdr w:val="none" w:sz="0" w:space="0" w:color="auto" w:frame="1"/>
-        </w:rPr>
-        <w:t>coords</w:t>
-      </w:r>
-      <w:proofErr w:type="spellEnd"/>
+        <w:t xml:space="preserve">  remove 2 0 4 8                     #rect does not exists at those coords</w:t>
+      </w:r>
     </w:p>
     <w:p>
       <w:pPr>
@@ -2633,7 +2325,6 @@
           <w:color w:val="222222"/>
         </w:rPr>
       </w:pPr>
-      <w:proofErr w:type="spellStart"/>
       <w:r>
         <w:rPr>
           <w:rFonts w:ascii="Monaco" w:eastAsia="Times New Roman" w:hAnsi="Monaco" w:cs="Courier New"/>
@@ -2645,40 +2336,43 @@
           <w:bdr w:val="single" w:sz="6" w:space="0" w:color="C7CDD1" w:frame="1"/>
           <w:shd w:val="clear" w:color="auto" w:fill="F5F5F5"/>
         </w:rPr>
-        <w:t>regionsearch</w:t>
-      </w:r>
-      <w:proofErr w:type="spellEnd"/>
-      <w:r>
-        <w:rPr>
-          <w:rFonts w:ascii="Monaco" w:eastAsia="Times New Roman" w:hAnsi="Monaco" w:cs="Courier New"/>
-          <w:b/>
-          <w:bCs/>
+        <w:t>regionsearch {x} {y} {w} {h} </w:t>
+      </w:r>
+    </w:p>
+    <w:p>
+      <w:pPr>
+        <w:spacing w:before="180" w:after="180"/>
+        <w:ind w:left="1095"/>
+        <w:rPr>
+          <w:rFonts w:ascii="Lato" w:eastAsia="Times New Roman" w:hAnsi="Lato" w:cs="Times New Roman"/>
+          <w:color w:val="222222"/>
+        </w:rPr>
+      </w:pPr>
+      <w:r>
+        <w:rPr>
+          <w:rFonts w:ascii="Lato" w:eastAsia="Times New Roman" w:hAnsi="Lato" w:cs="Times New Roman"/>
+          <w:color w:val="222222"/>
+        </w:rPr>
+        <w:t>Report all rectangles currently in the database that intersect the query rectangle specified by the </w:t>
+      </w:r>
+      <w:r>
+        <w:rPr>
+          <w:rFonts w:ascii="Monaco" w:eastAsia="Times New Roman" w:hAnsi="Monaco" w:cs="Courier New"/>
           <w:color w:val="EE0612"/>
           <w:sz w:val="20"/>
           <w:szCs w:val="20"/>
           <w:bdr w:val="single" w:sz="6" w:space="0" w:color="C7CDD1" w:frame="1"/>
           <w:shd w:val="clear" w:color="auto" w:fill="F5F5F5"/>
         </w:rPr>
-        <w:t xml:space="preserve"> {x} {y} {w} {h} </w:t>
-      </w:r>
-    </w:p>
-    <w:p>
-      <w:pPr>
-        <w:spacing w:before="180" w:after="180"/>
-        <w:ind w:left="1095"/>
-        <w:rPr>
-          <w:rFonts w:ascii="Lato" w:eastAsia="Times New Roman" w:hAnsi="Lato" w:cs="Times New Roman"/>
-          <w:color w:val="222222"/>
-        </w:rPr>
-      </w:pPr>
-      <w:r>
-        <w:rPr>
-          <w:rFonts w:ascii="Lato" w:eastAsia="Times New Roman" w:hAnsi="Lato" w:cs="Times New Roman"/>
-          <w:color w:val="222222"/>
-        </w:rPr>
-        <w:t>Report all rectangles currently in the database that intersect the query rectangle specified by the </w:t>
-      </w:r>
-      <w:proofErr w:type="spellStart"/>
+        <w:t>regionsearch</w:t>
+      </w:r>
+      <w:r>
+        <w:rPr>
+          <w:rFonts w:ascii="Lato" w:eastAsia="Times New Roman" w:hAnsi="Lato" w:cs="Times New Roman"/>
+          <w:color w:val="222222"/>
+        </w:rPr>
+        <w:t> parameters. For each such rectangle, list out its name and coordinates. A </w:t>
+      </w:r>
       <w:r>
         <w:rPr>
           <w:rFonts w:ascii="Monaco" w:eastAsia="Times New Roman" w:hAnsi="Monaco" w:cs="Courier New"/>
@@ -2690,49 +2384,12 @@
         </w:rPr>
         <w:t>regionsearch</w:t>
       </w:r>
-      <w:proofErr w:type="spellEnd"/>
-      <w:r>
-        <w:rPr>
-          <w:rFonts w:ascii="Lato" w:eastAsia="Times New Roman" w:hAnsi="Lato" w:cs="Times New Roman"/>
-          <w:color w:val="222222"/>
-        </w:rPr>
-        <w:t> parameters. For each such rectangle, list out its name and coordinates. A </w:t>
-      </w:r>
-      <w:proofErr w:type="spellStart"/>
-      <w:r>
-        <w:rPr>
-          <w:rFonts w:ascii="Monaco" w:eastAsia="Times New Roman" w:hAnsi="Monaco" w:cs="Courier New"/>
-          <w:color w:val="EE0612"/>
-          <w:sz w:val="20"/>
-          <w:szCs w:val="20"/>
-          <w:bdr w:val="single" w:sz="6" w:space="0" w:color="C7CDD1" w:frame="1"/>
-          <w:shd w:val="clear" w:color="auto" w:fill="F5F5F5"/>
-        </w:rPr>
-        <w:t>regionsearch</w:t>
-      </w:r>
-      <w:proofErr w:type="spellEnd"/>
-      <w:r>
-        <w:rPr>
-          <w:rFonts w:ascii="Lato" w:eastAsia="Times New Roman" w:hAnsi="Lato" w:cs="Times New Roman"/>
-          <w:color w:val="222222"/>
-        </w:rPr>
-        <w:t xml:space="preserve"> command should be rejected if the height or width are not greater than 0. However, it is (syntactically) acceptable for the </w:t>
-      </w:r>
-      <w:proofErr w:type="spellStart"/>
-      <w:r>
-        <w:rPr>
-          <w:rFonts w:ascii="Lato" w:eastAsia="Times New Roman" w:hAnsi="Lato" w:cs="Times New Roman"/>
-          <w:color w:val="222222"/>
-        </w:rPr>
-        <w:t>regionsearch</w:t>
-      </w:r>
-      <w:proofErr w:type="spellEnd"/>
-      <w:r>
-        <w:rPr>
-          <w:rFonts w:ascii="Lato" w:eastAsia="Times New Roman" w:hAnsi="Lato" w:cs="Times New Roman"/>
-          <w:color w:val="222222"/>
-        </w:rPr>
-        <w:t xml:space="preserve"> rectangle to be all or partly outside of the 1024 by 1024 world box.</w:t>
+      <w:r>
+        <w:rPr>
+          <w:rFonts w:ascii="Lato" w:eastAsia="Times New Roman" w:hAnsi="Lato" w:cs="Times New Roman"/>
+          <w:color w:val="222222"/>
+        </w:rPr>
+        <w:t> command should be rejected if the height or width are not greater than 0. However, it is (syntactically) acceptable for the regionsearch rectangle to be all or partly outside of the 1024 by 1024 world box.</w:t>
       </w:r>
     </w:p>
     <w:p>
@@ -2780,42 +2437,8 @@
           <w:szCs w:val="20"/>
           <w:bdr w:val="none" w:sz="0" w:space="0" w:color="auto" w:frame="1"/>
         </w:rPr>
-        <w:t xml:space="preserve">  #</w:t>
-      </w:r>
-      <w:proofErr w:type="gramStart"/>
-      <w:r>
-        <w:rPr>
-          <w:rFonts w:ascii="Monaco" w:eastAsia="Times New Roman" w:hAnsi="Monaco" w:cs="Courier New"/>
-          <w:color w:val="2D3B45"/>
-          <w:sz w:val="20"/>
-          <w:szCs w:val="20"/>
-          <w:bdr w:val="none" w:sz="0" w:space="0" w:color="auto" w:frame="1"/>
-        </w:rPr>
-        <w:t>regionsearch</w:t>
-      </w:r>
-      <w:proofErr w:type="gramEnd"/>
-      <w:r>
-        <w:rPr>
-          <w:rFonts w:ascii="Monaco" w:eastAsia="Times New Roman" w:hAnsi="Monaco" w:cs="Courier New"/>
-          <w:color w:val="2D3B45"/>
-          <w:sz w:val="20"/>
-          <w:szCs w:val="20"/>
-          <w:bdr w:val="none" w:sz="0" w:space="0" w:color="auto" w:frame="1"/>
-        </w:rPr>
-        <w:t xml:space="preserve"> valid with </w:t>
-      </w:r>
-      <w:proofErr w:type="spellStart"/>
-      <w:r>
-        <w:rPr>
-          <w:rFonts w:ascii="Monaco" w:eastAsia="Times New Roman" w:hAnsi="Monaco" w:cs="Courier New"/>
-          <w:color w:val="2D3B45"/>
-          <w:sz w:val="20"/>
-          <w:szCs w:val="20"/>
-          <w:bdr w:val="none" w:sz="0" w:space="0" w:color="auto" w:frame="1"/>
-        </w:rPr>
-        <w:t>rects</w:t>
-      </w:r>
-      <w:proofErr w:type="spellEnd"/>
+        <w:t xml:space="preserve">  #regionsearch valid with rects</w:t>
+      </w:r>
     </w:p>
     <w:p>
       <w:pPr>
@@ -2862,42 +2485,8 @@
           <w:szCs w:val="20"/>
           <w:bdr w:val="none" w:sz="0" w:space="0" w:color="auto" w:frame="1"/>
         </w:rPr>
-        <w:t xml:space="preserve">  </w:t>
-      </w:r>
-      <w:proofErr w:type="spellStart"/>
-      <w:r>
-        <w:rPr>
-          <w:rFonts w:ascii="Monaco" w:eastAsia="Times New Roman" w:hAnsi="Monaco" w:cs="Courier New"/>
-          <w:color w:val="2D3B45"/>
-          <w:sz w:val="20"/>
-          <w:szCs w:val="20"/>
-          <w:bdr w:val="none" w:sz="0" w:space="0" w:color="auto" w:frame="1"/>
-        </w:rPr>
-        <w:t>regionsearch</w:t>
-      </w:r>
-      <w:proofErr w:type="spellEnd"/>
-      <w:r>
-        <w:rPr>
-          <w:rFonts w:ascii="Monaco" w:eastAsia="Times New Roman" w:hAnsi="Monaco" w:cs="Courier New"/>
-          <w:color w:val="2D3B45"/>
-          <w:sz w:val="20"/>
-          <w:szCs w:val="20"/>
-          <w:bdr w:val="none" w:sz="0" w:space="0" w:color="auto" w:frame="1"/>
-        </w:rPr>
-        <w:t xml:space="preserve"> 900 5 1000 1000             #valid region that contains </w:t>
-      </w:r>
-      <w:proofErr w:type="spellStart"/>
-      <w:r>
-        <w:rPr>
-          <w:rFonts w:ascii="Monaco" w:eastAsia="Times New Roman" w:hAnsi="Monaco" w:cs="Courier New"/>
-          <w:color w:val="2D3B45"/>
-          <w:sz w:val="20"/>
-          <w:szCs w:val="20"/>
-          <w:bdr w:val="none" w:sz="0" w:space="0" w:color="auto" w:frame="1"/>
-        </w:rPr>
-        <w:t>rects</w:t>
-      </w:r>
-      <w:proofErr w:type="spellEnd"/>
+        <w:t xml:space="preserve">  regionsearch 900 5 1000 1000             #valid region that contains rects</w:t>
+      </w:r>
     </w:p>
     <w:p>
       <w:pPr>
@@ -3126,42 +2715,8 @@
           <w:szCs w:val="20"/>
           <w:bdr w:val="none" w:sz="0" w:space="0" w:color="auto" w:frame="1"/>
         </w:rPr>
-        <w:t xml:space="preserve">  #</w:t>
-      </w:r>
-      <w:proofErr w:type="gramStart"/>
-      <w:r>
-        <w:rPr>
-          <w:rFonts w:ascii="Monaco" w:eastAsia="Times New Roman" w:hAnsi="Monaco" w:cs="Courier New"/>
-          <w:color w:val="2D3B45"/>
-          <w:sz w:val="20"/>
-          <w:szCs w:val="20"/>
-          <w:bdr w:val="none" w:sz="0" w:space="0" w:color="auto" w:frame="1"/>
-        </w:rPr>
-        <w:t>regionsearch</w:t>
-      </w:r>
-      <w:proofErr w:type="gramEnd"/>
-      <w:r>
-        <w:rPr>
-          <w:rFonts w:ascii="Monaco" w:eastAsia="Times New Roman" w:hAnsi="Monaco" w:cs="Courier New"/>
-          <w:color w:val="2D3B45"/>
-          <w:sz w:val="20"/>
-          <w:szCs w:val="20"/>
-          <w:bdr w:val="none" w:sz="0" w:space="0" w:color="auto" w:frame="1"/>
-        </w:rPr>
-        <w:t xml:space="preserve"> valid without </w:t>
-      </w:r>
-      <w:proofErr w:type="spellStart"/>
-      <w:r>
-        <w:rPr>
-          <w:rFonts w:ascii="Monaco" w:eastAsia="Times New Roman" w:hAnsi="Monaco" w:cs="Courier New"/>
-          <w:color w:val="2D3B45"/>
-          <w:sz w:val="20"/>
-          <w:szCs w:val="20"/>
-          <w:bdr w:val="none" w:sz="0" w:space="0" w:color="auto" w:frame="1"/>
-        </w:rPr>
-        <w:t>rects</w:t>
-      </w:r>
-      <w:proofErr w:type="spellEnd"/>
+        <w:t xml:space="preserve">  #regionsearch valid without rects</w:t>
+      </w:r>
     </w:p>
     <w:p>
       <w:pPr>
@@ -3208,42 +2763,8 @@
           <w:szCs w:val="20"/>
           <w:bdr w:val="none" w:sz="0" w:space="0" w:color="auto" w:frame="1"/>
         </w:rPr>
-        <w:t xml:space="preserve">  </w:t>
-      </w:r>
-      <w:proofErr w:type="spellStart"/>
-      <w:r>
-        <w:rPr>
-          <w:rFonts w:ascii="Monaco" w:eastAsia="Times New Roman" w:hAnsi="Monaco" w:cs="Courier New"/>
-          <w:color w:val="2D3B45"/>
-          <w:sz w:val="20"/>
-          <w:szCs w:val="20"/>
-          <w:bdr w:val="none" w:sz="0" w:space="0" w:color="auto" w:frame="1"/>
-        </w:rPr>
-        <w:t>regionsearch</w:t>
-      </w:r>
-      <w:proofErr w:type="spellEnd"/>
-      <w:r>
-        <w:rPr>
-          <w:rFonts w:ascii="Monaco" w:eastAsia="Times New Roman" w:hAnsi="Monaco" w:cs="Courier New"/>
-          <w:color w:val="2D3B45"/>
-          <w:sz w:val="20"/>
-          <w:szCs w:val="20"/>
-          <w:bdr w:val="none" w:sz="0" w:space="0" w:color="auto" w:frame="1"/>
-        </w:rPr>
-        <w:t xml:space="preserve"> 0 500 20 1             #valid region that containing no </w:t>
-      </w:r>
-      <w:proofErr w:type="spellStart"/>
-      <w:r>
-        <w:rPr>
-          <w:rFonts w:ascii="Monaco" w:eastAsia="Times New Roman" w:hAnsi="Monaco" w:cs="Courier New"/>
-          <w:color w:val="2D3B45"/>
-          <w:sz w:val="20"/>
-          <w:szCs w:val="20"/>
-          <w:bdr w:val="none" w:sz="0" w:space="0" w:color="auto" w:frame="1"/>
-        </w:rPr>
-        <w:t>rects</w:t>
-      </w:r>
-      <w:proofErr w:type="spellEnd"/>
+        <w:t xml:space="preserve">  regionsearch 0 500 20 1             #valid region that containing no rects</w:t>
+      </w:r>
     </w:p>
     <w:p>
       <w:pPr>
@@ -3338,29 +2859,7 @@
           <w:szCs w:val="20"/>
           <w:bdr w:val="none" w:sz="0" w:space="0" w:color="auto" w:frame="1"/>
         </w:rPr>
-        <w:t xml:space="preserve">                                                  # </w:t>
-      </w:r>
-      <w:proofErr w:type="gramStart"/>
-      <w:r>
-        <w:rPr>
-          <w:rFonts w:ascii="Monaco" w:eastAsia="Times New Roman" w:hAnsi="Monaco" w:cs="Courier New"/>
-          <w:color w:val="2D3B45"/>
-          <w:sz w:val="20"/>
-          <w:szCs w:val="20"/>
-          <w:bdr w:val="none" w:sz="0" w:space="0" w:color="auto" w:frame="1"/>
-        </w:rPr>
-        <w:t>no</w:t>
-      </w:r>
-      <w:proofErr w:type="gramEnd"/>
-      <w:r>
-        <w:rPr>
-          <w:rFonts w:ascii="Monaco" w:eastAsia="Times New Roman" w:hAnsi="Monaco" w:cs="Courier New"/>
-          <w:color w:val="2D3B45"/>
-          <w:sz w:val="20"/>
-          <w:szCs w:val="20"/>
-          <w:bdr w:val="none" w:sz="0" w:space="0" w:color="auto" w:frame="1"/>
-        </w:rPr>
-        <w:t xml:space="preserve"> rectangles listed</w:t>
+        <w:t xml:space="preserve">                                                  # no rectangles listed</w:t>
       </w:r>
     </w:p>
     <w:p>
@@ -3446,29 +2945,7 @@
           <w:szCs w:val="20"/>
           <w:bdr w:val="none" w:sz="0" w:space="0" w:color="auto" w:frame="1"/>
         </w:rPr>
-        <w:t xml:space="preserve">  #</w:t>
-      </w:r>
-      <w:proofErr w:type="gramStart"/>
-      <w:r>
-        <w:rPr>
-          <w:rFonts w:ascii="Monaco" w:eastAsia="Times New Roman" w:hAnsi="Monaco" w:cs="Courier New"/>
-          <w:color w:val="2D3B45"/>
-          <w:sz w:val="20"/>
-          <w:szCs w:val="20"/>
-          <w:bdr w:val="none" w:sz="0" w:space="0" w:color="auto" w:frame="1"/>
-        </w:rPr>
-        <w:t>regionsearch</w:t>
-      </w:r>
-      <w:proofErr w:type="gramEnd"/>
-      <w:r>
-        <w:rPr>
-          <w:rFonts w:ascii="Monaco" w:eastAsia="Times New Roman" w:hAnsi="Monaco" w:cs="Courier New"/>
-          <w:color w:val="2D3B45"/>
-          <w:sz w:val="20"/>
-          <w:szCs w:val="20"/>
-          <w:bdr w:val="none" w:sz="0" w:space="0" w:color="auto" w:frame="1"/>
-        </w:rPr>
-        <w:t xml:space="preserve"> invalid</w:t>
+        <w:t xml:space="preserve">  #regionsearch invalid</w:t>
       </w:r>
     </w:p>
     <w:p>
@@ -3516,42 +2993,9 @@
           <w:szCs w:val="20"/>
           <w:bdr w:val="none" w:sz="0" w:space="0" w:color="auto" w:frame="1"/>
         </w:rPr>
-        <w:t xml:space="preserve">  </w:t>
-      </w:r>
-      <w:proofErr w:type="spellStart"/>
-      <w:r>
-        <w:rPr>
-          <w:rFonts w:ascii="Monaco" w:eastAsia="Times New Roman" w:hAnsi="Monaco" w:cs="Courier New"/>
-          <w:color w:val="2D3B45"/>
-          <w:sz w:val="20"/>
-          <w:szCs w:val="20"/>
-          <w:bdr w:val="none" w:sz="0" w:space="0" w:color="auto" w:frame="1"/>
-        </w:rPr>
-        <w:t>regionsearch</w:t>
-      </w:r>
-      <w:proofErr w:type="spellEnd"/>
-      <w:r>
-        <w:rPr>
-          <w:rFonts w:ascii="Monaco" w:eastAsia="Times New Roman" w:hAnsi="Monaco" w:cs="Courier New"/>
-          <w:color w:val="2D3B45"/>
-          <w:sz w:val="20"/>
-          <w:szCs w:val="20"/>
-          <w:bdr w:val="none" w:sz="0" w:space="0" w:color="auto" w:frame="1"/>
-        </w:rPr>
-        <w:t xml:space="preserve"> 0 0 -10 20                     #rect does not exists at those </w:t>
-      </w:r>
-      <w:proofErr w:type="spellStart"/>
-      <w:r>
-        <w:rPr>
-          <w:rFonts w:ascii="Monaco" w:eastAsia="Times New Roman" w:hAnsi="Monaco" w:cs="Courier New"/>
-          <w:color w:val="2D3B45"/>
-          <w:sz w:val="20"/>
-          <w:szCs w:val="20"/>
-          <w:bdr w:val="none" w:sz="0" w:space="0" w:color="auto" w:frame="1"/>
-        </w:rPr>
-        <w:t>coords</w:t>
-      </w:r>
-      <w:proofErr w:type="spellEnd"/>
+        <w:lastRenderedPageBreak/>
+        <w:t xml:space="preserve">  regionsearch 0 0 -10 20                     #rect does not exists at those coords</w:t>
+      </w:r>
     </w:p>
     <w:p>
       <w:pPr>
@@ -3624,7 +3068,6 @@
           <w:bdr w:val="single" w:sz="6" w:space="0" w:color="C7CDD1" w:frame="1"/>
           <w:shd w:val="clear" w:color="auto" w:fill="F5F5F5"/>
         </w:rPr>
-        <w:lastRenderedPageBreak/>
         <w:t>intersections</w:t>
       </w:r>
     </w:p>
@@ -3776,29 +3219,7 @@
           <w:szCs w:val="20"/>
           <w:bdr w:val="none" w:sz="0" w:space="0" w:color="auto" w:frame="1"/>
         </w:rPr>
-        <w:t xml:space="preserve">  #</w:t>
-      </w:r>
-      <w:proofErr w:type="gramStart"/>
-      <w:r>
-        <w:rPr>
-          <w:rFonts w:ascii="Monaco" w:eastAsia="Times New Roman" w:hAnsi="Monaco" w:cs="Courier New"/>
-          <w:color w:val="2D3B45"/>
-          <w:sz w:val="20"/>
-          <w:szCs w:val="20"/>
-          <w:bdr w:val="none" w:sz="0" w:space="0" w:color="auto" w:frame="1"/>
-        </w:rPr>
-        <w:t>expected</w:t>
-      </w:r>
-      <w:proofErr w:type="gramEnd"/>
-      <w:r>
-        <w:rPr>
-          <w:rFonts w:ascii="Monaco" w:eastAsia="Times New Roman" w:hAnsi="Monaco" w:cs="Courier New"/>
-          <w:color w:val="2D3B45"/>
-          <w:sz w:val="20"/>
-          <w:szCs w:val="20"/>
-          <w:bdr w:val="none" w:sz="0" w:space="0" w:color="auto" w:frame="1"/>
-        </w:rPr>
-        <w:t xml:space="preserve"> output when intersections exist</w:t>
+        <w:t xml:space="preserve">  #expected output when intersections exist</w:t>
       </w:r>
     </w:p>
     <w:p>
@@ -3846,29 +3267,7 @@
           <w:szCs w:val="20"/>
           <w:bdr w:val="none" w:sz="0" w:space="0" w:color="auto" w:frame="1"/>
         </w:rPr>
-        <w:t xml:space="preserve">  Intersection pairs:                     #Header is printed </w:t>
-      </w:r>
-      <w:proofErr w:type="spellStart"/>
-      <w:r>
-        <w:rPr>
-          <w:rFonts w:ascii="Monaco" w:eastAsia="Times New Roman" w:hAnsi="Monaco" w:cs="Courier New"/>
-          <w:color w:val="2D3B45"/>
-          <w:sz w:val="20"/>
-          <w:szCs w:val="20"/>
-          <w:bdr w:val="none" w:sz="0" w:space="0" w:color="auto" w:frame="1"/>
-        </w:rPr>
-        <w:t>everytime</w:t>
-      </w:r>
-      <w:proofErr w:type="spellEnd"/>
-      <w:r>
-        <w:rPr>
-          <w:rFonts w:ascii="Monaco" w:eastAsia="Times New Roman" w:hAnsi="Monaco" w:cs="Courier New"/>
-          <w:color w:val="2D3B45"/>
-          <w:sz w:val="20"/>
-          <w:szCs w:val="20"/>
-          <w:bdr w:val="none" w:sz="0" w:space="0" w:color="auto" w:frame="1"/>
-        </w:rPr>
-        <w:t>.</w:t>
+        <w:t xml:space="preserve">  Intersection pairs:                     #Header is printed everytime.</w:t>
       </w:r>
     </w:p>
     <w:p>
@@ -4050,29 +3449,7 @@
           <w:szCs w:val="20"/>
           <w:bdr w:val="none" w:sz="0" w:space="0" w:color="auto" w:frame="1"/>
         </w:rPr>
-        <w:t xml:space="preserve">  #</w:t>
-      </w:r>
-      <w:proofErr w:type="gramStart"/>
-      <w:r>
-        <w:rPr>
-          <w:rFonts w:ascii="Monaco" w:eastAsia="Times New Roman" w:hAnsi="Monaco" w:cs="Courier New"/>
-          <w:color w:val="2D3B45"/>
-          <w:sz w:val="20"/>
-          <w:szCs w:val="20"/>
-          <w:bdr w:val="none" w:sz="0" w:space="0" w:color="auto" w:frame="1"/>
-        </w:rPr>
-        <w:t>expected</w:t>
-      </w:r>
-      <w:proofErr w:type="gramEnd"/>
-      <w:r>
-        <w:rPr>
-          <w:rFonts w:ascii="Monaco" w:eastAsia="Times New Roman" w:hAnsi="Monaco" w:cs="Courier New"/>
-          <w:color w:val="2D3B45"/>
-          <w:sz w:val="20"/>
-          <w:szCs w:val="20"/>
-          <w:bdr w:val="none" w:sz="0" w:space="0" w:color="auto" w:frame="1"/>
-        </w:rPr>
-        <w:t xml:space="preserve"> output when NO intersections exist</w:t>
+        <w:t xml:space="preserve">  #expected output when NO intersections exist</w:t>
       </w:r>
     </w:p>
     <w:p>
@@ -4120,29 +3497,7 @@
           <w:szCs w:val="20"/>
           <w:bdr w:val="none" w:sz="0" w:space="0" w:color="auto" w:frame="1"/>
         </w:rPr>
-        <w:t xml:space="preserve">  Intersection pairs:                     #Header is printed </w:t>
-      </w:r>
-      <w:proofErr w:type="spellStart"/>
-      <w:r>
-        <w:rPr>
-          <w:rFonts w:ascii="Monaco" w:eastAsia="Times New Roman" w:hAnsi="Monaco" w:cs="Courier New"/>
-          <w:color w:val="2D3B45"/>
-          <w:sz w:val="20"/>
-          <w:szCs w:val="20"/>
-          <w:bdr w:val="none" w:sz="0" w:space="0" w:color="auto" w:frame="1"/>
-        </w:rPr>
-        <w:t>everytime</w:t>
-      </w:r>
-      <w:proofErr w:type="spellEnd"/>
-      <w:r>
-        <w:rPr>
-          <w:rFonts w:ascii="Monaco" w:eastAsia="Times New Roman" w:hAnsi="Monaco" w:cs="Courier New"/>
-          <w:color w:val="2D3B45"/>
-          <w:sz w:val="20"/>
-          <w:szCs w:val="20"/>
-          <w:bdr w:val="none" w:sz="0" w:space="0" w:color="auto" w:frame="1"/>
-        </w:rPr>
-        <w:t>.</w:t>
+        <w:t xml:space="preserve">  Intersection pairs:                     #Header is printed everytime.</w:t>
       </w:r>
     </w:p>
     <w:p>
@@ -4290,42 +3645,8 @@
           <w:szCs w:val="20"/>
           <w:bdr w:val="none" w:sz="0" w:space="0" w:color="auto" w:frame="1"/>
         </w:rPr>
-        <w:t xml:space="preserve">  #</w:t>
-      </w:r>
-      <w:proofErr w:type="gramStart"/>
-      <w:r>
-        <w:rPr>
-          <w:rFonts w:ascii="Monaco" w:eastAsia="Times New Roman" w:hAnsi="Monaco" w:cs="Courier New"/>
-          <w:color w:val="2D3B45"/>
-          <w:sz w:val="20"/>
-          <w:szCs w:val="20"/>
-          <w:bdr w:val="none" w:sz="0" w:space="0" w:color="auto" w:frame="1"/>
-        </w:rPr>
-        <w:t>regionsearch</w:t>
-      </w:r>
-      <w:proofErr w:type="gramEnd"/>
-      <w:r>
-        <w:rPr>
-          <w:rFonts w:ascii="Monaco" w:eastAsia="Times New Roman" w:hAnsi="Monaco" w:cs="Courier New"/>
-          <w:color w:val="2D3B45"/>
-          <w:sz w:val="20"/>
-          <w:szCs w:val="20"/>
-          <w:bdr w:val="none" w:sz="0" w:space="0" w:color="auto" w:frame="1"/>
-        </w:rPr>
-        <w:t xml:space="preserve"> valid with </w:t>
-      </w:r>
-      <w:proofErr w:type="spellStart"/>
-      <w:r>
-        <w:rPr>
-          <w:rFonts w:ascii="Monaco" w:eastAsia="Times New Roman" w:hAnsi="Monaco" w:cs="Courier New"/>
-          <w:color w:val="2D3B45"/>
-          <w:sz w:val="20"/>
-          <w:szCs w:val="20"/>
-          <w:bdr w:val="none" w:sz="0" w:space="0" w:color="auto" w:frame="1"/>
-        </w:rPr>
-        <w:t>rects</w:t>
-      </w:r>
-      <w:proofErr w:type="spellEnd"/>
+        <w:t xml:space="preserve">  #regionsearch valid with rects</w:t>
+      </w:r>
     </w:p>
     <w:p>
       <w:pPr>
@@ -4458,29 +3779,7 @@
           <w:szCs w:val="20"/>
           <w:bdr w:val="none" w:sz="0" w:space="0" w:color="auto" w:frame="1"/>
         </w:rPr>
-        <w:t xml:space="preserve">  #</w:t>
-      </w:r>
-      <w:proofErr w:type="gramStart"/>
-      <w:r>
-        <w:rPr>
-          <w:rFonts w:ascii="Monaco" w:eastAsia="Times New Roman" w:hAnsi="Monaco" w:cs="Courier New"/>
-          <w:color w:val="2D3B45"/>
-          <w:sz w:val="20"/>
-          <w:szCs w:val="20"/>
-          <w:bdr w:val="none" w:sz="0" w:space="0" w:color="auto" w:frame="1"/>
-        </w:rPr>
-        <w:t>if</w:t>
-      </w:r>
-      <w:proofErr w:type="gramEnd"/>
-      <w:r>
-        <w:rPr>
-          <w:rFonts w:ascii="Monaco" w:eastAsia="Times New Roman" w:hAnsi="Monaco" w:cs="Courier New"/>
-          <w:color w:val="2D3B45"/>
-          <w:sz w:val="20"/>
-          <w:szCs w:val="20"/>
-          <w:bdr w:val="none" w:sz="0" w:space="0" w:color="auto" w:frame="1"/>
-        </w:rPr>
-        <w:t xml:space="preserve"> DB has rectangles that have name 'a'</w:t>
+        <w:t xml:space="preserve">  #if DB has rectangles that have name 'a'</w:t>
       </w:r>
     </w:p>
     <w:p>
@@ -4598,29 +3897,7 @@
           <w:szCs w:val="20"/>
           <w:bdr w:val="none" w:sz="0" w:space="0" w:color="auto" w:frame="1"/>
         </w:rPr>
-        <w:t xml:space="preserve">   #</w:t>
-      </w:r>
-      <w:proofErr w:type="gramStart"/>
-      <w:r>
-        <w:rPr>
-          <w:rFonts w:ascii="Monaco" w:eastAsia="Times New Roman" w:hAnsi="Monaco" w:cs="Courier New"/>
-          <w:color w:val="2D3B45"/>
-          <w:sz w:val="20"/>
-          <w:szCs w:val="20"/>
-          <w:bdr w:val="none" w:sz="0" w:space="0" w:color="auto" w:frame="1"/>
-        </w:rPr>
-        <w:t>if</w:t>
-      </w:r>
-      <w:proofErr w:type="gramEnd"/>
-      <w:r>
-        <w:rPr>
-          <w:rFonts w:ascii="Monaco" w:eastAsia="Times New Roman" w:hAnsi="Monaco" w:cs="Courier New"/>
-          <w:color w:val="2D3B45"/>
-          <w:sz w:val="20"/>
-          <w:szCs w:val="20"/>
-          <w:bdr w:val="none" w:sz="0" w:space="0" w:color="auto" w:frame="1"/>
-        </w:rPr>
-        <w:t xml:space="preserve"> DB does NOT have rectangles that have name 'a'</w:t>
+        <w:t xml:space="preserve">   #if DB does NOT have rectangles that have name 'a'</w:t>
       </w:r>
     </w:p>
     <w:p>
@@ -4706,29 +3983,7 @@
           <w:szCs w:val="20"/>
           <w:bdr w:val="none" w:sz="0" w:space="0" w:color="auto" w:frame="1"/>
         </w:rPr>
-        <w:t xml:space="preserve">  Rectangle not </w:t>
-      </w:r>
-      <w:proofErr w:type="gramStart"/>
-      <w:r>
-        <w:rPr>
-          <w:rFonts w:ascii="Monaco" w:eastAsia="Times New Roman" w:hAnsi="Monaco" w:cs="Courier New"/>
-          <w:color w:val="2D3B45"/>
-          <w:sz w:val="20"/>
-          <w:szCs w:val="20"/>
-          <w:bdr w:val="none" w:sz="0" w:space="0" w:color="auto" w:frame="1"/>
-        </w:rPr>
-        <w:t>found:</w:t>
-      </w:r>
-      <w:proofErr w:type="gramEnd"/>
-      <w:r>
-        <w:rPr>
-          <w:rFonts w:ascii="Monaco" w:eastAsia="Times New Roman" w:hAnsi="Monaco" w:cs="Courier New"/>
-          <w:color w:val="2D3B45"/>
-          <w:sz w:val="20"/>
-          <w:szCs w:val="20"/>
-          <w:bdr w:val="none" w:sz="0" w:space="0" w:color="auto" w:frame="1"/>
-        </w:rPr>
-        <w:t xml:space="preserve"> a</w:t>
+        <w:t xml:space="preserve">  Rectangle not found: a</w:t>
       </w:r>
     </w:p>
     <w:p>
@@ -4772,6 +4027,7 @@
           <w:rFonts w:ascii="Lato" w:eastAsia="Times New Roman" w:hAnsi="Lato" w:cs="Times New Roman"/>
           <w:color w:val="222222"/>
         </w:rPr>
+        <w:lastRenderedPageBreak/>
         <w:t>Return a “dump” of the Skip List. The Skip List dump should print out each Skip List node, from left to right. For each Skip List node, print that node’s value and the number of pointers that it contains (depth).</w:t>
       </w:r>
     </w:p>
@@ -4820,43 +4076,8 @@
           <w:szCs w:val="20"/>
           <w:bdr w:val="none" w:sz="0" w:space="0" w:color="auto" w:frame="1"/>
         </w:rPr>
-        <w:lastRenderedPageBreak/>
-        <w:t xml:space="preserve">  #</w:t>
-      </w:r>
-      <w:proofErr w:type="gramStart"/>
-      <w:r>
-        <w:rPr>
-          <w:rFonts w:ascii="Monaco" w:eastAsia="Times New Roman" w:hAnsi="Monaco" w:cs="Courier New"/>
-          <w:color w:val="2D3B45"/>
-          <w:sz w:val="20"/>
-          <w:szCs w:val="20"/>
-          <w:bdr w:val="none" w:sz="0" w:space="0" w:color="auto" w:frame="1"/>
-        </w:rPr>
-        <w:t>regionsearch</w:t>
-      </w:r>
-      <w:proofErr w:type="gramEnd"/>
-      <w:r>
-        <w:rPr>
-          <w:rFonts w:ascii="Monaco" w:eastAsia="Times New Roman" w:hAnsi="Monaco" w:cs="Courier New"/>
-          <w:color w:val="2D3B45"/>
-          <w:sz w:val="20"/>
-          <w:szCs w:val="20"/>
-          <w:bdr w:val="none" w:sz="0" w:space="0" w:color="auto" w:frame="1"/>
-        </w:rPr>
-        <w:t xml:space="preserve"> valid with </w:t>
-      </w:r>
-      <w:proofErr w:type="spellStart"/>
-      <w:r>
-        <w:rPr>
-          <w:rFonts w:ascii="Monaco" w:eastAsia="Times New Roman" w:hAnsi="Monaco" w:cs="Courier New"/>
-          <w:color w:val="2D3B45"/>
-          <w:sz w:val="20"/>
-          <w:szCs w:val="20"/>
-          <w:bdr w:val="none" w:sz="0" w:space="0" w:color="auto" w:frame="1"/>
-        </w:rPr>
-        <w:t>rects</w:t>
-      </w:r>
-      <w:proofErr w:type="spellEnd"/>
+        <w:t xml:space="preserve">  #regionsearch valid with rects</w:t>
+      </w:r>
     </w:p>
     <w:p>
       <w:pPr>
@@ -4989,51 +4210,7 @@
           <w:szCs w:val="20"/>
           <w:bdr w:val="none" w:sz="0" w:space="0" w:color="auto" w:frame="1"/>
         </w:rPr>
-        <w:t xml:space="preserve">  #</w:t>
-      </w:r>
-      <w:proofErr w:type="gramStart"/>
-      <w:r>
-        <w:rPr>
-          <w:rFonts w:ascii="Monaco" w:eastAsia="Times New Roman" w:hAnsi="Monaco" w:cs="Courier New"/>
-          <w:color w:val="2D3B45"/>
-          <w:sz w:val="20"/>
-          <w:szCs w:val="20"/>
-          <w:bdr w:val="none" w:sz="0" w:space="0" w:color="auto" w:frame="1"/>
-        </w:rPr>
-        <w:t>if</w:t>
-      </w:r>
-      <w:proofErr w:type="gramEnd"/>
-      <w:r>
-        <w:rPr>
-          <w:rFonts w:ascii="Monaco" w:eastAsia="Times New Roman" w:hAnsi="Monaco" w:cs="Courier New"/>
-          <w:color w:val="2D3B45"/>
-          <w:sz w:val="20"/>
-          <w:szCs w:val="20"/>
-          <w:bdr w:val="none" w:sz="0" w:space="0" w:color="auto" w:frame="1"/>
-        </w:rPr>
-        <w:t xml:space="preserve"> </w:t>
-      </w:r>
-      <w:proofErr w:type="spellStart"/>
-      <w:r>
-        <w:rPr>
-          <w:rFonts w:ascii="Monaco" w:eastAsia="Times New Roman" w:hAnsi="Monaco" w:cs="Courier New"/>
-          <w:color w:val="2D3B45"/>
-          <w:sz w:val="20"/>
-          <w:szCs w:val="20"/>
-          <w:bdr w:val="none" w:sz="0" w:space="0" w:color="auto" w:frame="1"/>
-        </w:rPr>
-        <w:t>skiplist</w:t>
-      </w:r>
-      <w:proofErr w:type="spellEnd"/>
-      <w:r>
-        <w:rPr>
-          <w:rFonts w:ascii="Monaco" w:eastAsia="Times New Roman" w:hAnsi="Monaco" w:cs="Courier New"/>
-          <w:color w:val="2D3B45"/>
-          <w:sz w:val="20"/>
-          <w:szCs w:val="20"/>
-          <w:bdr w:val="none" w:sz="0" w:space="0" w:color="auto" w:frame="1"/>
-        </w:rPr>
-        <w:t xml:space="preserve"> has nodes:</w:t>
+        <w:t xml:space="preserve">  #if skiplist has nodes:</w:t>
       </w:r>
     </w:p>
     <w:p>
@@ -5081,29 +4258,7 @@
           <w:szCs w:val="20"/>
           <w:bdr w:val="none" w:sz="0" w:space="0" w:color="auto" w:frame="1"/>
         </w:rPr>
-        <w:t xml:space="preserve">  </w:t>
-      </w:r>
-      <w:proofErr w:type="spellStart"/>
-      <w:r>
-        <w:rPr>
-          <w:rFonts w:ascii="Monaco" w:eastAsia="Times New Roman" w:hAnsi="Monaco" w:cs="Courier New"/>
-          <w:color w:val="2D3B45"/>
-          <w:sz w:val="20"/>
-          <w:szCs w:val="20"/>
-          <w:bdr w:val="none" w:sz="0" w:space="0" w:color="auto" w:frame="1"/>
-        </w:rPr>
-        <w:t>SkipList</w:t>
-      </w:r>
-      <w:proofErr w:type="spellEnd"/>
-      <w:r>
-        <w:rPr>
-          <w:rFonts w:ascii="Monaco" w:eastAsia="Times New Roman" w:hAnsi="Monaco" w:cs="Courier New"/>
-          <w:color w:val="2D3B45"/>
-          <w:sz w:val="20"/>
-          <w:szCs w:val="20"/>
-          <w:bdr w:val="none" w:sz="0" w:space="0" w:color="auto" w:frame="1"/>
-        </w:rPr>
-        <w:t xml:space="preserve"> dump:</w:t>
+        <w:t xml:space="preserve">  SkipList dump:</w:t>
       </w:r>
     </w:p>
     <w:p>
@@ -5295,29 +4450,7 @@
           <w:szCs w:val="20"/>
           <w:bdr w:val="none" w:sz="0" w:space="0" w:color="auto" w:frame="1"/>
         </w:rPr>
-        <w:t xml:space="preserve">  </w:t>
-      </w:r>
-      <w:proofErr w:type="spellStart"/>
-      <w:r>
-        <w:rPr>
-          <w:rFonts w:ascii="Monaco" w:eastAsia="Times New Roman" w:hAnsi="Monaco" w:cs="Courier New"/>
-          <w:color w:val="2D3B45"/>
-          <w:sz w:val="20"/>
-          <w:szCs w:val="20"/>
-          <w:bdr w:val="none" w:sz="0" w:space="0" w:color="auto" w:frame="1"/>
-        </w:rPr>
-        <w:t>SkipList</w:t>
-      </w:r>
-      <w:proofErr w:type="spellEnd"/>
-      <w:r>
-        <w:rPr>
-          <w:rFonts w:ascii="Monaco" w:eastAsia="Times New Roman" w:hAnsi="Monaco" w:cs="Courier New"/>
-          <w:color w:val="2D3B45"/>
-          <w:sz w:val="20"/>
-          <w:szCs w:val="20"/>
-          <w:bdr w:val="none" w:sz="0" w:space="0" w:color="auto" w:frame="1"/>
-        </w:rPr>
-        <w:t xml:space="preserve"> size is: 2</w:t>
+        <w:t xml:space="preserve">  SkipList size is: 2</w:t>
       </w:r>
     </w:p>
     <w:p>
@@ -5403,51 +4536,7 @@
           <w:szCs w:val="20"/>
           <w:bdr w:val="none" w:sz="0" w:space="0" w:color="auto" w:frame="1"/>
         </w:rPr>
-        <w:t xml:space="preserve">  #</w:t>
-      </w:r>
-      <w:proofErr w:type="gramStart"/>
-      <w:r>
-        <w:rPr>
-          <w:rFonts w:ascii="Monaco" w:eastAsia="Times New Roman" w:hAnsi="Monaco" w:cs="Courier New"/>
-          <w:color w:val="2D3B45"/>
-          <w:sz w:val="20"/>
-          <w:szCs w:val="20"/>
-          <w:bdr w:val="none" w:sz="0" w:space="0" w:color="auto" w:frame="1"/>
-        </w:rPr>
-        <w:t>if</w:t>
-      </w:r>
-      <w:proofErr w:type="gramEnd"/>
-      <w:r>
-        <w:rPr>
-          <w:rFonts w:ascii="Monaco" w:eastAsia="Times New Roman" w:hAnsi="Monaco" w:cs="Courier New"/>
-          <w:color w:val="2D3B45"/>
-          <w:sz w:val="20"/>
-          <w:szCs w:val="20"/>
-          <w:bdr w:val="none" w:sz="0" w:space="0" w:color="auto" w:frame="1"/>
-        </w:rPr>
-        <w:t xml:space="preserve"> </w:t>
-      </w:r>
-      <w:proofErr w:type="spellStart"/>
-      <w:r>
-        <w:rPr>
-          <w:rFonts w:ascii="Monaco" w:eastAsia="Times New Roman" w:hAnsi="Monaco" w:cs="Courier New"/>
-          <w:color w:val="2D3B45"/>
-          <w:sz w:val="20"/>
-          <w:szCs w:val="20"/>
-          <w:bdr w:val="none" w:sz="0" w:space="0" w:color="auto" w:frame="1"/>
-        </w:rPr>
-        <w:t>skiplist</w:t>
-      </w:r>
-      <w:proofErr w:type="spellEnd"/>
-      <w:r>
-        <w:rPr>
-          <w:rFonts w:ascii="Monaco" w:eastAsia="Times New Roman" w:hAnsi="Monaco" w:cs="Courier New"/>
-          <w:color w:val="2D3B45"/>
-          <w:sz w:val="20"/>
-          <w:szCs w:val="20"/>
-          <w:bdr w:val="none" w:sz="0" w:space="0" w:color="auto" w:frame="1"/>
-        </w:rPr>
-        <w:t xml:space="preserve"> has no nodes:</w:t>
+        <w:t xml:space="preserve">  #if skiplist has no nodes:</w:t>
       </w:r>
     </w:p>
     <w:p>
@@ -5533,29 +4622,7 @@
           <w:szCs w:val="20"/>
           <w:bdr w:val="none" w:sz="0" w:space="0" w:color="auto" w:frame="1"/>
         </w:rPr>
-        <w:t xml:space="preserve">  </w:t>
-      </w:r>
-      <w:proofErr w:type="spellStart"/>
-      <w:r>
-        <w:rPr>
-          <w:rFonts w:ascii="Monaco" w:eastAsia="Times New Roman" w:hAnsi="Monaco" w:cs="Courier New"/>
-          <w:color w:val="2D3B45"/>
-          <w:sz w:val="20"/>
-          <w:szCs w:val="20"/>
-          <w:bdr w:val="none" w:sz="0" w:space="0" w:color="auto" w:frame="1"/>
-        </w:rPr>
-        <w:t>SkipList</w:t>
-      </w:r>
-      <w:proofErr w:type="spellEnd"/>
-      <w:r>
-        <w:rPr>
-          <w:rFonts w:ascii="Monaco" w:eastAsia="Times New Roman" w:hAnsi="Monaco" w:cs="Courier New"/>
-          <w:color w:val="2D3B45"/>
-          <w:sz w:val="20"/>
-          <w:szCs w:val="20"/>
-          <w:bdr w:val="none" w:sz="0" w:space="0" w:color="auto" w:frame="1"/>
-        </w:rPr>
-        <w:t xml:space="preserve"> dump:</w:t>
+        <w:t xml:space="preserve">  SkipList dump:</w:t>
       </w:r>
     </w:p>
     <w:p>
@@ -5651,29 +4718,7 @@
           <w:szCs w:val="20"/>
           <w:bdr w:val="none" w:sz="0" w:space="0" w:color="auto" w:frame="1"/>
         </w:rPr>
-        <w:t xml:space="preserve">  </w:t>
-      </w:r>
-      <w:proofErr w:type="spellStart"/>
-      <w:r>
-        <w:rPr>
-          <w:rFonts w:ascii="Monaco" w:eastAsia="Times New Roman" w:hAnsi="Monaco" w:cs="Courier New"/>
-          <w:color w:val="2D3B45"/>
-          <w:sz w:val="20"/>
-          <w:szCs w:val="20"/>
-          <w:bdr w:val="none" w:sz="0" w:space="0" w:color="auto" w:frame="1"/>
-        </w:rPr>
-        <w:t>SkipList</w:t>
-      </w:r>
-      <w:proofErr w:type="spellEnd"/>
-      <w:r>
-        <w:rPr>
-          <w:rFonts w:ascii="Monaco" w:eastAsia="Times New Roman" w:hAnsi="Monaco" w:cs="Courier New"/>
-          <w:color w:val="2D3B45"/>
-          <w:sz w:val="20"/>
-          <w:szCs w:val="20"/>
-          <w:bdr w:val="none" w:sz="0" w:space="0" w:color="auto" w:frame="1"/>
-        </w:rPr>
-        <w:t xml:space="preserve"> size is: 0</w:t>
+        <w:t xml:space="preserve">  SkipList size is: 0</w:t>
       </w:r>
     </w:p>
     <w:p>
@@ -6310,23 +5355,15 @@
           <w:rFonts w:ascii="Lato" w:eastAsia="Times New Roman" w:hAnsi="Lato" w:cs="Times New Roman"/>
           <w:color w:val="222222"/>
         </w:rPr>
-        <w:t xml:space="preserve">The rectangles will be maintained in a Skip List, sorted by the name. Use String's </w:t>
-      </w:r>
-      <w:proofErr w:type="spellStart"/>
-      <w:r>
-        <w:rPr>
-          <w:rFonts w:ascii="Lato" w:eastAsia="Times New Roman" w:hAnsi="Lato" w:cs="Times New Roman"/>
-          <w:color w:val="222222"/>
-        </w:rPr>
-        <w:t>compareTo</w:t>
-      </w:r>
-      <w:proofErr w:type="spellEnd"/>
-      <w:r>
-        <w:rPr>
-          <w:rFonts w:ascii="Lato" w:eastAsia="Times New Roman" w:hAnsi="Lato" w:cs="Times New Roman"/>
-          <w:color w:val="222222"/>
-        </w:rPr>
-        <w:t xml:space="preserve"> method to determine the relative ordering of two names, and to determine if two names are identical. You are using the Skip List to maintain your list of rectangles, but the Skip List is a general container class. Therefore, it should not be implemented to know anything about rectangles. It should be implemented as a generic container class. </w:t>
+        <w:t xml:space="preserve">The rectangles will be maintained in a Skip List, sorted by the name. Use String's compareTo method to determine the relative ordering of two names, and to determine if two names are identical. You are using the Skip List to maintain your list of rectangles, </w:t>
+      </w:r>
+      <w:r>
+        <w:rPr>
+          <w:rFonts w:ascii="Lato" w:eastAsia="Times New Roman" w:hAnsi="Lato" w:cs="Times New Roman"/>
+          <w:color w:val="222222"/>
+        </w:rPr>
+        <w:lastRenderedPageBreak/>
+        <w:t>but the Skip List is a general container class. Therefore, it should not be implemented to know anything about rectangles. It should be implemented as a generic container class. </w:t>
       </w:r>
     </w:p>
     <w:p>
@@ -6342,31 +5379,7 @@
           <w:rFonts w:ascii="Lato" w:eastAsia="Times New Roman" w:hAnsi="Lato" w:cs="Times New Roman"/>
           <w:color w:val="222222"/>
         </w:rPr>
-        <w:t xml:space="preserve">Be aware that for this project, the Skip List is being asked to do two things. First, the Skip List will handle searches on rectangle name, which acts as the record’s key value. </w:t>
-      </w:r>
-      <w:r>
-        <w:rPr>
-          <w:rFonts w:ascii="Lato" w:eastAsia="Times New Roman" w:hAnsi="Lato" w:cs="Times New Roman"/>
-          <w:color w:val="222222"/>
-        </w:rPr>
-        <w:lastRenderedPageBreak/>
-        <w:t xml:space="preserve">The Skip List can do this efficiently, as it will organize its records using the name as the search key. But you also need to do several things that the Skip List cannot handle well, including removing by rectangle shape, doing a region search, and computing rectangle intersections. </w:t>
-      </w:r>
-      <w:proofErr w:type="gramStart"/>
-      <w:r>
-        <w:rPr>
-          <w:rFonts w:ascii="Lato" w:eastAsia="Times New Roman" w:hAnsi="Lato" w:cs="Times New Roman"/>
-          <w:color w:val="222222"/>
-        </w:rPr>
-        <w:t>So</w:t>
-      </w:r>
-      <w:proofErr w:type="gramEnd"/>
-      <w:r>
-        <w:rPr>
-          <w:rFonts w:ascii="Lato" w:eastAsia="Times New Roman" w:hAnsi="Lato" w:cs="Times New Roman"/>
-          <w:color w:val="222222"/>
-        </w:rPr>
-        <w:t xml:space="preserve"> you will need to add functions to the Skip List to handle these actions, but these particular methods can go away in Project 2. You should design in anticipation of adding a second data structure in Project 2 to handle these actions. Make sure you handle these actions in a general way that does not require the Skip List to understand its data type.</w:t>
+        <w:t>Be aware that for this project, the Skip List is being asked to do two things. First, the Skip List will handle searches on rectangle name, which acts as the record’s key value. The Skip List can do this efficiently, as it will organize its records using the name as the search key. But you also need to do several things that the Skip List cannot handle well, including removing by rectangle shape, doing a region search, and computing rectangle intersections. So you will need to add functions to the Skip List to handle these actions, but these particular methods can go away in Project 2. You should design in anticipation of adding a second data structure in Project 2 to handle these actions. Make sure you handle these actions in a general way that does not require the Skip List to understand its data type.</w:t>
       </w:r>
     </w:p>
     <w:p>
@@ -6382,55 +5395,7 @@
           <w:rFonts w:ascii="Lato" w:eastAsia="Times New Roman" w:hAnsi="Lato" w:cs="Times New Roman"/>
           <w:color w:val="222222"/>
         </w:rPr>
-        <w:t xml:space="preserve">The biggest implementation difficulty that you are likely to encounter relates to traversing the Skip List during the intersections command. The problem is that you need to make a complete traversal of the Skip List for each rectangle in the Skip List (comparing it to </w:t>
-      </w:r>
-      <w:proofErr w:type="gramStart"/>
-      <w:r>
-        <w:rPr>
-          <w:rFonts w:ascii="Lato" w:eastAsia="Times New Roman" w:hAnsi="Lato" w:cs="Times New Roman"/>
-          <w:color w:val="222222"/>
-        </w:rPr>
-        <w:t>all of</w:t>
-      </w:r>
-      <w:proofErr w:type="gramEnd"/>
-      <w:r>
-        <w:rPr>
-          <w:rFonts w:ascii="Lato" w:eastAsia="Times New Roman" w:hAnsi="Lato" w:cs="Times New Roman"/>
-          <w:color w:val="222222"/>
-        </w:rPr>
-        <w:t xml:space="preserve"> the other rectangles). This leads to the question of how </w:t>
-      </w:r>
-      <w:proofErr w:type="gramStart"/>
-      <w:r>
-        <w:rPr>
-          <w:rFonts w:ascii="Lato" w:eastAsia="Times New Roman" w:hAnsi="Lato" w:cs="Times New Roman"/>
-          <w:color w:val="222222"/>
-        </w:rPr>
-        <w:t>do you remember</w:t>
-      </w:r>
-      <w:proofErr w:type="gramEnd"/>
-      <w:r>
-        <w:rPr>
-          <w:rFonts w:ascii="Lato" w:eastAsia="Times New Roman" w:hAnsi="Lato" w:cs="Times New Roman"/>
-          <w:color w:val="222222"/>
-        </w:rPr>
-        <w:t xml:space="preserve"> where you are in the “outer loop” of the operation during the processing of the “inner loop” of the operation. One design choice (you don't need to do it) is to augment the Skip List with an iterator class. An iterator object tracks a current position within the Skip </w:t>
-      </w:r>
-      <w:proofErr w:type="gramStart"/>
-      <w:r>
-        <w:rPr>
-          <w:rFonts w:ascii="Lato" w:eastAsia="Times New Roman" w:hAnsi="Lato" w:cs="Times New Roman"/>
-          <w:color w:val="222222"/>
-        </w:rPr>
-        <w:t>List, and</w:t>
-      </w:r>
-      <w:proofErr w:type="gramEnd"/>
-      <w:r>
-        <w:rPr>
-          <w:rFonts w:ascii="Lato" w:eastAsia="Times New Roman" w:hAnsi="Lato" w:cs="Times New Roman"/>
-          <w:color w:val="222222"/>
-        </w:rPr>
-        <w:t xml:space="preserve"> has a method that permits the position of the iterator object within the Skip List to move forward. In this way, one iterator object can be tracking the current rectangle in the “outer loop” of the process, while a second iterator can be used to track the current rectangle for the “inner loop.”</w:t>
+        <w:t>The biggest implementation difficulty that you are likely to encounter relates to traversing the Skip List during the intersections command. The problem is that you need to make a complete traversal of the Skip List for each rectangle in the Skip List (comparing it to all of the other rectangles). This leads to the question of how do you remember where you are in the “outer loop” of the operation during the processing of the “inner loop” of the operation. One design choice (you don't need to do it) is to augment the Skip List with an iterator class. An iterator object tracks a current position within the Skip List, and has a method that permits the position of the iterator object within the Skip List to move forward. In this way, one iterator object can be tracking the current rectangle in the “outer loop” of the process, while a second iterator can be used to track the current rectangle for the “inner loop.”</w:t>
       </w:r>
     </w:p>
     <w:p>
@@ -6448,7 +5413,6 @@
         </w:rPr>
         <w:t>For the </w:t>
       </w:r>
-      <w:proofErr w:type="spellStart"/>
       <w:r>
         <w:rPr>
           <w:rFonts w:ascii="Monaco" w:eastAsia="Times New Roman" w:hAnsi="Monaco" w:cs="Courier New"/>
@@ -6460,7 +5424,6 @@
         </w:rPr>
         <w:t>regionsearch</w:t>
       </w:r>
-      <w:proofErr w:type="spellEnd"/>
       <w:r>
         <w:rPr>
           <w:rFonts w:ascii="Lato" w:eastAsia="Times New Roman" w:hAnsi="Lato" w:cs="Times New Roman"/>
@@ -6521,23 +5484,7 @@
           <w:rFonts w:ascii="Lato" w:eastAsia="Times New Roman" w:hAnsi="Lato" w:cs="Times New Roman"/>
           <w:color w:val="222222"/>
         </w:rPr>
-        <w:t xml:space="preserve">You must conform to good programming/documentation standards. Web-CAT will provide feedback on its evaluation of your coding </w:t>
-      </w:r>
-      <w:proofErr w:type="gramStart"/>
-      <w:r>
-        <w:rPr>
-          <w:rFonts w:ascii="Lato" w:eastAsia="Times New Roman" w:hAnsi="Lato" w:cs="Times New Roman"/>
-          <w:color w:val="222222"/>
-        </w:rPr>
-        <w:t>style, and</w:t>
-      </w:r>
-      <w:proofErr w:type="gramEnd"/>
-      <w:r>
-        <w:rPr>
-          <w:rFonts w:ascii="Lato" w:eastAsia="Times New Roman" w:hAnsi="Lato" w:cs="Times New Roman"/>
-          <w:color w:val="222222"/>
-        </w:rPr>
-        <w:t xml:space="preserve"> be used for style grading. Some additional specific advice on a good standard to use: </w:t>
+        <w:t>You must conform to good programming/documentation standards. Web-CAT will provide feedback on its evaluation of your coding style, and be used for style grading. Some additional specific advice on a good standard to use: </w:t>
       </w:r>
     </w:p>
     <w:p>
@@ -6579,23 +5526,7 @@
           <w:rFonts w:ascii="Lato" w:eastAsia="Times New Roman" w:hAnsi="Lato" w:cs="Times New Roman"/>
           <w:color w:val="222222"/>
         </w:rPr>
-        <w:t xml:space="preserve">You should include a header comment, preceding </w:t>
-      </w:r>
-      <w:proofErr w:type="gramStart"/>
-      <w:r>
-        <w:rPr>
-          <w:rFonts w:ascii="Lato" w:eastAsia="Times New Roman" w:hAnsi="Lato" w:cs="Times New Roman"/>
-          <w:color w:val="222222"/>
-        </w:rPr>
-        <w:t>main(</w:t>
-      </w:r>
-      <w:proofErr w:type="gramEnd"/>
-      <w:r>
-        <w:rPr>
-          <w:rFonts w:ascii="Lato" w:eastAsia="Times New Roman" w:hAnsi="Lato" w:cs="Times New Roman"/>
-          <w:color w:val="222222"/>
-        </w:rPr>
-        <w:t>), specifying the compiler and operating system used and the date completed. </w:t>
+        <w:t>You should include a header comment, preceding main(), specifying the compiler and operating system used and the date completed. </w:t>
       </w:r>
     </w:p>
     <w:p>
@@ -6616,6 +5547,7 @@
           <w:rFonts w:ascii="Lato" w:eastAsia="Times New Roman" w:hAnsi="Lato" w:cs="Times New Roman"/>
           <w:color w:val="222222"/>
         </w:rPr>
+        <w:lastRenderedPageBreak/>
         <w:t>Your header comment should describe what your program does; don’t just plagiarize language from this spec. </w:t>
       </w:r>
     </w:p>
@@ -6658,7 +5590,6 @@
           <w:rFonts w:ascii="Lato" w:eastAsia="Times New Roman" w:hAnsi="Lato" w:cs="Times New Roman"/>
           <w:color w:val="222222"/>
         </w:rPr>
-        <w:lastRenderedPageBreak/>
         <w:t>You should use meaningful identifier names that suggest the meaning or purpose of the constant, variable, function, etc. Use a consistent convention for how identifier names appear, such as “camel casing”. </w:t>
       </w:r>
     </w:p>
@@ -6738,25 +5669,7 @@
           <w:rFonts w:ascii="inherit" w:eastAsia="Times New Roman" w:hAnsi="inherit" w:cs="Times New Roman"/>
           <w:color w:val="222222"/>
         </w:rPr>
-        <w:t xml:space="preserve">We can’t help you with your code unless we can understand it. Therefore, you should </w:t>
-      </w:r>
-      <w:proofErr w:type="spellStart"/>
-      <w:proofErr w:type="gramStart"/>
-      <w:r>
-        <w:rPr>
-          <w:rFonts w:ascii="inherit" w:eastAsia="Times New Roman" w:hAnsi="inherit" w:cs="Times New Roman"/>
-          <w:color w:val="222222"/>
-        </w:rPr>
-        <w:t>no</w:t>
-      </w:r>
-      <w:proofErr w:type="spellEnd"/>
-      <w:proofErr w:type="gramEnd"/>
-      <w:r>
-        <w:rPr>
-          <w:rFonts w:ascii="inherit" w:eastAsia="Times New Roman" w:hAnsi="inherit" w:cs="Times New Roman"/>
-          <w:color w:val="222222"/>
-        </w:rPr>
-        <w:t xml:space="preserve"> bring your code to the GTAs or the instructors for debugging help unless it is properly documented and exhibits good programming style. Be sure to begin your internal documentation right from the start.</w:t>
+        <w:t>We can’t help you with your code unless we can understand it. Therefore, you should no bring your code to the GTAs or the instructors for debugging help unless it is properly documented and exhibits good programming style. Be sure to begin your internal documentation right from the start.</w:t>
       </w:r>
     </w:p>
     <w:p>
@@ -6772,23 +5685,7 @@
           <w:rFonts w:ascii="Lato" w:eastAsia="Times New Roman" w:hAnsi="Lato" w:cs="Times New Roman"/>
           <w:color w:val="222222"/>
         </w:rPr>
-        <w:t xml:space="preserve">You may only use code you have written, either specifically for this project or for earlier programs, or the codebase provided by the instructor. Note that the textbook code is not designed for the specific purpose of this </w:t>
-      </w:r>
-      <w:proofErr w:type="gramStart"/>
-      <w:r>
-        <w:rPr>
-          <w:rFonts w:ascii="Lato" w:eastAsia="Times New Roman" w:hAnsi="Lato" w:cs="Times New Roman"/>
-          <w:color w:val="222222"/>
-        </w:rPr>
-        <w:t>assignment, and</w:t>
-      </w:r>
-      <w:proofErr w:type="gramEnd"/>
-      <w:r>
-        <w:rPr>
-          <w:rFonts w:ascii="Lato" w:eastAsia="Times New Roman" w:hAnsi="Lato" w:cs="Times New Roman"/>
-          <w:color w:val="222222"/>
-        </w:rPr>
-        <w:t xml:space="preserve"> is therefore likely to require modification. However, it provides a useful starting point. </w:t>
+        <w:t>You may only use code you have written, either specifically for this project or for earlier programs, or the codebase provided by the instructor. Note that the textbook code is not designed for the specific purpose of this assignment, and is therefore likely to require modification. However, it provides a useful starting point. </w:t>
       </w:r>
     </w:p>
     <w:p>
@@ -6992,16 +5889,7 @@
             <w:color w:val="0000FF"/>
             <w:bdr w:val="none" w:sz="0" w:space="0" w:color="auto" w:frame="1"/>
           </w:rPr>
-          <w:t xml:space="preserve">Download </w:t>
-        </w:r>
-        <w:proofErr w:type="spellStart"/>
-        <w:r>
-          <w:rPr>
-            <w:rFonts w:ascii="Lato" w:eastAsia="Times New Roman" w:hAnsi="Lato" w:cs="Times New Roman"/>
-            <w:color w:val="0000FF"/>
-            <w:bdr w:val="none" w:sz="0" w:space="0" w:color="auto" w:frame="1"/>
-          </w:rPr>
-          <w:t>student.jar</w:t>
+          <w:t>Download student.jar</w:t>
         </w:r>
       </w:hyperlink>
       <w:r>
@@ -7009,15 +5897,7 @@
           <w:rFonts w:ascii="Lato" w:eastAsia="Times New Roman" w:hAnsi="Lato" w:cs="Times New Roman"/>
           <w:color w:val="222222"/>
         </w:rPr>
-        <w:t>file</w:t>
-      </w:r>
-      <w:proofErr w:type="spellEnd"/>
-      <w:r>
-        <w:rPr>
-          <w:rFonts w:ascii="Lato" w:eastAsia="Times New Roman" w:hAnsi="Lato" w:cs="Times New Roman"/>
-          <w:color w:val="222222"/>
-        </w:rPr>
-        <w:t xml:space="preserve"> and add it to your build path. </w:t>
+        <w:t>file and add it to your build path. </w:t>
       </w:r>
     </w:p>
     <w:p>
@@ -7040,23 +5920,15 @@
           <w:rFonts w:ascii="inherit" w:eastAsia="Times New Roman" w:hAnsi="inherit" w:cs="Times New Roman"/>
           <w:color w:val="222222"/>
         </w:rPr>
-        <w:t xml:space="preserve">of these test files, only a brief description of what each accomplished </w:t>
-      </w:r>
-      <w:proofErr w:type="gramStart"/>
+        <w:t xml:space="preserve">of these test files, only a brief description of what </w:t>
+      </w:r>
       <w:r>
         <w:rPr>
           <w:rFonts w:ascii="inherit" w:eastAsia="Times New Roman" w:hAnsi="inherit" w:cs="Times New Roman"/>
           <w:color w:val="222222"/>
         </w:rPr>
-        <w:t>in order to</w:t>
-      </w:r>
-      <w:proofErr w:type="gramEnd"/>
-      <w:r>
-        <w:rPr>
-          <w:rFonts w:ascii="inherit" w:eastAsia="Times New Roman" w:hAnsi="inherit" w:cs="Times New Roman"/>
-          <w:color w:val="222222"/>
-        </w:rPr>
-        <w:t xml:space="preserve"> guide your own testing process in case you did not pass one of our tests.</w:t>
+        <w:lastRenderedPageBreak/>
+        <w:t>each accomplished in order to guide your own testing process in case you did not pass one of our tests.</w:t>
       </w:r>
     </w:p>
     <w:p>
@@ -7072,23 +5944,7 @@
           <w:rFonts w:ascii="Lato" w:eastAsia="Times New Roman" w:hAnsi="Lato" w:cs="Times New Roman"/>
           <w:color w:val="222222"/>
         </w:rPr>
-        <w:t>When structuring the source files of your project, use a flat directory structure; that is, your source files will all be contained in the project “</w:t>
-      </w:r>
-      <w:proofErr w:type="spellStart"/>
-      <w:r>
-        <w:rPr>
-          <w:rFonts w:ascii="Lato" w:eastAsia="Times New Roman" w:hAnsi="Lato" w:cs="Times New Roman"/>
-          <w:color w:val="222222"/>
-        </w:rPr>
-        <w:t>src</w:t>
-      </w:r>
-      <w:proofErr w:type="spellEnd"/>
-      <w:r>
-        <w:rPr>
-          <w:rFonts w:ascii="Lato" w:eastAsia="Times New Roman" w:hAnsi="Lato" w:cs="Times New Roman"/>
-          <w:color w:val="222222"/>
-        </w:rPr>
-        <w:t>” directory. Any subdirectories in the project will be ignored. </w:t>
+        <w:t>When structuring the source files of your project, use a flat directory structure; that is, your source files will all be contained in the project “src” directory. Any subdirectories in the project will be ignored. </w:t>
       </w:r>
     </w:p>
     <w:p>
@@ -7109,7 +5965,6 @@
           <w:sz w:val="43"/>
           <w:szCs w:val="43"/>
         </w:rPr>
-        <w:lastRenderedPageBreak/>
         <w:t>Pledge</w:t>
       </w:r>
     </w:p>
@@ -7126,23 +5981,7 @@
           <w:rFonts w:ascii="Lato" w:eastAsia="Times New Roman" w:hAnsi="Lato" w:cs="Times New Roman"/>
           <w:color w:val="222222"/>
         </w:rPr>
-        <w:t xml:space="preserve">Your project submission must include a statement, pledging your conformance to the Honor Code requirements for this course. Specifically, you must include the following pledge statement near the beginning of the file containing the function </w:t>
-      </w:r>
-      <w:proofErr w:type="gramStart"/>
-      <w:r>
-        <w:rPr>
-          <w:rFonts w:ascii="Lato" w:eastAsia="Times New Roman" w:hAnsi="Lato" w:cs="Times New Roman"/>
-          <w:color w:val="222222"/>
-        </w:rPr>
-        <w:t>main(</w:t>
-      </w:r>
-      <w:proofErr w:type="gramEnd"/>
-      <w:r>
-        <w:rPr>
-          <w:rFonts w:ascii="Lato" w:eastAsia="Times New Roman" w:hAnsi="Lato" w:cs="Times New Roman"/>
-          <w:color w:val="222222"/>
-        </w:rPr>
-        <w:t>) in your program. The text of the pledge will also be posted online. Programs that do not contain this pledge will not be graded.</w:t>
+        <w:t>Your project submission must include a statement, pledging your conformance to the Honor Code requirements for this course. Specifically, you must include the following pledge statement near the beginning of the file containing the function main() in your program. The text of the pledge will also be posted online. Programs that do not contain this pledge will not be graded.</w:t>
       </w:r>
     </w:p>
     <w:p>
@@ -9192,7 +8031,7 @@
         <w:ind w:left="720" w:hanging="360"/>
       </w:pPr>
     </w:lvl>
-    <w:lvl w:ilvl="1" w:tplc="04090019" w:tentative="1">
+    <w:lvl w:ilvl="1" w:tplc="04090019">
       <w:start w:val="1"/>
       <w:numFmt w:val="lowerLetter"/>
       <w:lvlText w:val="%2."/>

</xml_diff>

<commit_message>
Working on the remove by value method. Stuck on how to compare the value to the other values in the list
</commit_message>
<xml_diff>
--- a/Project 1 Skip List Structure.docx
+++ b/Project 1 Skip List Structure.docx
@@ -294,8 +294,15 @@
     <w:p>
       <w:r>
         <w:tab/>
-        <w:t>Call field.method</w:t>
-      </w:r>
+        <w:t xml:space="preserve">Call </w:t>
+      </w:r>
+      <w:proofErr w:type="spellStart"/>
+      <w:proofErr w:type="gramStart"/>
+      <w:r>
+        <w:t>field.method</w:t>
+      </w:r>
+      <w:proofErr w:type="spellEnd"/>
+      <w:proofErr w:type="gramEnd"/>
     </w:p>
     <w:p>
       <w:r>
@@ -305,14 +312,29 @@
     </w:p>
     <w:p>
       <w:r>
-        <w:t>Else if  parameter contains *keyword*</w:t>
+        <w:t xml:space="preserve">Else </w:t>
+      </w:r>
+      <w:proofErr w:type="gramStart"/>
+      <w:r>
+        <w:t>if  parameter</w:t>
+      </w:r>
+      <w:proofErr w:type="gramEnd"/>
+      <w:r>
+        <w:t xml:space="preserve"> contains *keyword*</w:t>
       </w:r>
     </w:p>
     <w:p>
       <w:r>
         <w:tab/>
-        <w:t>Call field.method</w:t>
-      </w:r>
+        <w:t xml:space="preserve">Call </w:t>
+      </w:r>
+      <w:proofErr w:type="spellStart"/>
+      <w:proofErr w:type="gramStart"/>
+      <w:r>
+        <w:t>field.method</w:t>
+      </w:r>
+      <w:proofErr w:type="spellEnd"/>
+      <w:proofErr w:type="gramEnd"/>
     </w:p>
     <w:p>
       <w:r>
@@ -355,14 +377,30 @@
         <w:t xml:space="preserve">We need to take the string characters out of the string and </w:t>
       </w:r>
       <w:r>
-        <w:t xml:space="preserve">take the commands, the keys and the values and set them equal to their variables to be able to add to the KVPair pair variable. We will then pass this pair into the methods from the database class. </w:t>
+        <w:t xml:space="preserve">take the commands, the keys and the values and set them equal to their variables to be able to add to the </w:t>
+      </w:r>
+      <w:proofErr w:type="spellStart"/>
+      <w:r>
+        <w:t>KVPair</w:t>
+      </w:r>
+      <w:proofErr w:type="spellEnd"/>
+      <w:r>
+        <w:t xml:space="preserve"> pair variable. We will then pass this pair into the methods from the database class. </w:t>
       </w:r>
     </w:p>
     <w:p/>
     <w:p>
       <w:r>
         <w:lastRenderedPageBreak/>
-        <w:t xml:space="preserve">Stop 15 2021 1030pm. Got the string to parse correctly other than when there aren’t enough inputs to match the needed inputs for commands, keys and </w:t>
+        <w:t xml:space="preserve">Stop 15 2021 1030pm. Got the string to parse correctly other than when there aren’t enough inputs to match the needed inputs for commands, </w:t>
+      </w:r>
+      <w:proofErr w:type="gramStart"/>
+      <w:r>
+        <w:t>keys</w:t>
+      </w:r>
+      <w:proofErr w:type="gramEnd"/>
+      <w:r>
+        <w:t xml:space="preserve"> and </w:t>
       </w:r>
       <w:r>
         <w:t xml:space="preserve">values. Need to figure out a way to decide if the array is smaller than a certain amount, skip a section. And proceed. </w:t>
@@ -623,15 +661,67 @@
       <w:r>
         <w:t xml:space="preserve">Search method in </w:t>
       </w:r>
-      <w:r>
-        <w:t>SkipList:</w:t>
+      <w:proofErr w:type="spellStart"/>
+      <w:r>
+        <w:t>SkipList</w:t>
+      </w:r>
+      <w:proofErr w:type="spellEnd"/>
+      <w:r>
+        <w:t>:</w:t>
       </w:r>
     </w:p>
     <w:p>
       <w:r>
         <w:t>For the entire length of the a</w:t>
       </w:r>
-    </w:p>
+      <w:r>
+        <w:t>\</w:t>
+      </w:r>
+    </w:p>
+    <w:p/>
+    <w:p/>
+    <w:p>
+      <w:r>
+        <w:t xml:space="preserve">Next </w:t>
+      </w:r>
+      <w:proofErr w:type="gramStart"/>
+      <w:r>
+        <w:t>method;</w:t>
+      </w:r>
+      <w:proofErr w:type="gramEnd"/>
+      <w:r>
+        <w:t xml:space="preserve"> </w:t>
+      </w:r>
+    </w:p>
+    <w:p>
+      <w:r>
+        <w:t>If the current node is not pointing to null (</w:t>
+      </w:r>
+      <w:proofErr w:type="spellStart"/>
+      <w:r>
+        <w:t>hasNext</w:t>
+      </w:r>
+      <w:proofErr w:type="spellEnd"/>
+      <w:r>
+        <w:t>)</w:t>
+      </w:r>
+    </w:p>
+    <w:p>
+      <w:r>
+        <w:t>Current node</w:t>
+      </w:r>
+    </w:p>
+    <w:p>
+      <w:r>
+        <w:t>Then we want to move the current node forward one</w:t>
+      </w:r>
+    </w:p>
+    <w:p>
+      <w:r>
+        <w:t>Want to have a return node that is the current nodes pairs and then close out of the class</w:t>
+      </w:r>
+    </w:p>
+    <w:p/>
     <w:p/>
     <w:p/>
     <w:p/>
@@ -800,7 +890,23 @@
           <w:rFonts w:ascii="Lato" w:eastAsia="Times New Roman" w:hAnsi="Lato" w:cs="Times New Roman"/>
           <w:color w:val="222222"/>
         </w:rPr>
-        <w:t>Many applications areas such as computer graphics, geographic information systems, and VLSI design require the ability to store and query a collection of rectangles. In 2D, typical queries include the ability to find all rectangles that cover a query point or query rectangle, and to report all intersections from among the set of rectangles. Adding and removing rectangles from the collection are also fundamental operations.</w:t>
+        <w:t xml:space="preserve">Many applications areas such as computer graphics, geographic information systems, and VLSI </w:t>
+      </w:r>
+      <w:proofErr w:type="gramStart"/>
+      <w:r>
+        <w:rPr>
+          <w:rFonts w:ascii="Lato" w:eastAsia="Times New Roman" w:hAnsi="Lato" w:cs="Times New Roman"/>
+          <w:color w:val="222222"/>
+        </w:rPr>
+        <w:t>design</w:t>
+      </w:r>
+      <w:proofErr w:type="gramEnd"/>
+      <w:r>
+        <w:rPr>
+          <w:rFonts w:ascii="Lato" w:eastAsia="Times New Roman" w:hAnsi="Lato" w:cs="Times New Roman"/>
+          <w:color w:val="222222"/>
+        </w:rPr>
+        <w:t xml:space="preserve"> require the ability to store and query a collection of rectangles. In 2D, typical queries include the ability to find all rectangles that cover a query point or query rectangle, and to report all intersections from among the set of rectangles. Adding and removing rectangles from the collection are also fundamental operations.</w:t>
       </w:r>
     </w:p>
     <w:p>
@@ -833,14 +939,46 @@
           <w:rFonts w:ascii="Lato" w:eastAsia="Times New Roman" w:hAnsi="Lato" w:cs="Times New Roman"/>
           <w:color w:val="222222"/>
         </w:rPr>
-        <w:t> of the textbook for more information about Skip Lists). The Skip List fills the same role as a Binary Search Tree in applications that need to insert, remove, and search for data objects based on some search key such as a name. The Skip List is roughly as complex as a BST to implement, but it generally gives better performance since its worst case behavior depends purely on chance, not on the order of insertion for the data. Thus, the Skip List provides a good organization for answering non-spatial queries on the collection (in particular, for organizing the objects by name). However, as you will discover, the Skip List performs poorly on spatial queries. </w:t>
+        <w:t xml:space="preserve"> of the textbook for more information about Skip Lists). The Skip List fills the same role as a Binary Search Tree in applications that need to insert, remove, and search for data objects based on some search key such as a name. The Skip List is roughly as complex as a BST to implement, but it generally gives better performance since its </w:t>
+      </w:r>
+      <w:proofErr w:type="gramStart"/>
+      <w:r>
+        <w:rPr>
+          <w:rFonts w:ascii="Lato" w:eastAsia="Times New Roman" w:hAnsi="Lato" w:cs="Times New Roman"/>
+          <w:color w:val="222222"/>
+        </w:rPr>
+        <w:t>worst case</w:t>
+      </w:r>
+      <w:proofErr w:type="gramEnd"/>
+      <w:r>
+        <w:rPr>
+          <w:rFonts w:ascii="Lato" w:eastAsia="Times New Roman" w:hAnsi="Lato" w:cs="Times New Roman"/>
+          <w:color w:val="222222"/>
+        </w:rPr>
+        <w:t xml:space="preserve"> behavior depends purely on chance, not on the order of insertion for the data. Thus, the Skip List provides a good organization for answering non-spatial queries on the collection (in particular, for organizing the objects by name). However, as you will discover, the Skip List performs poorly on spatial queries. </w:t>
       </w:r>
       <w:r>
         <w:rPr>
           <w:rFonts w:ascii="inherit" w:eastAsia="Times New Roman" w:hAnsi="inherit" w:cs="Times New Roman"/>
           <w:color w:val="222222"/>
         </w:rPr>
-        <w:t>In Project 2, you will implement a more sophisticated data structure that is capable of processing the spatial operations more efficiently.</w:t>
+        <w:t xml:space="preserve">In Project 2, you will implement a more sophisticated data structure that </w:t>
+      </w:r>
+      <w:proofErr w:type="gramStart"/>
+      <w:r>
+        <w:rPr>
+          <w:rFonts w:ascii="inherit" w:eastAsia="Times New Roman" w:hAnsi="inherit" w:cs="Times New Roman"/>
+          <w:color w:val="222222"/>
+        </w:rPr>
+        <w:t>is capable of processing</w:t>
+      </w:r>
+      <w:proofErr w:type="gramEnd"/>
+      <w:r>
+        <w:rPr>
+          <w:rFonts w:ascii="inherit" w:eastAsia="Times New Roman" w:hAnsi="inherit" w:cs="Times New Roman"/>
+          <w:color w:val="222222"/>
+        </w:rPr>
+        <w:t xml:space="preserve"> the spatial operations more efficiently.</w:t>
       </w:r>
     </w:p>
     <w:p>
@@ -924,7 +1062,29 @@
           <w:szCs w:val="20"/>
           <w:bdr w:val="none" w:sz="0" w:space="0" w:color="auto" w:frame="1"/>
         </w:rPr>
-        <w:t xml:space="preserve">   %&gt; java Rectangle1 {commandFile}</w:t>
+        <w:t xml:space="preserve">   %&gt; java Rectangle1 {</w:t>
+      </w:r>
+      <w:proofErr w:type="spellStart"/>
+      <w:r>
+        <w:rPr>
+          <w:rFonts w:ascii="Monaco" w:eastAsia="Times New Roman" w:hAnsi="Monaco" w:cs="Courier New"/>
+          <w:color w:val="2D3B45"/>
+          <w:sz w:val="20"/>
+          <w:szCs w:val="20"/>
+          <w:bdr w:val="none" w:sz="0" w:space="0" w:color="auto" w:frame="1"/>
+        </w:rPr>
+        <w:t>commandFile</w:t>
+      </w:r>
+      <w:proofErr w:type="spellEnd"/>
+      <w:r>
+        <w:rPr>
+          <w:rFonts w:ascii="Monaco" w:eastAsia="Times New Roman" w:hAnsi="Monaco" w:cs="Courier New"/>
+          <w:color w:val="2D3B45"/>
+          <w:sz w:val="20"/>
+          <w:szCs w:val="20"/>
+          <w:bdr w:val="none" w:sz="0" w:space="0" w:color="auto" w:frame="1"/>
+        </w:rPr>
+        <w:t>}</w:t>
       </w:r>
     </w:p>
     <w:p>
@@ -974,6 +1134,7 @@
         </w:rPr>
         <w:t> is then name of the program. The file where you have your </w:t>
       </w:r>
+      <w:proofErr w:type="gramStart"/>
       <w:r>
         <w:rPr>
           <w:rFonts w:ascii="Monaco" w:eastAsia="Times New Roman" w:hAnsi="Monaco" w:cs="Courier New"/>
@@ -983,7 +1144,19 @@
           <w:bdr w:val="single" w:sz="6" w:space="0" w:color="C7CDD1" w:frame="1"/>
           <w:shd w:val="clear" w:color="auto" w:fill="F5F5F5"/>
         </w:rPr>
-        <w:t>main()</w:t>
+        <w:t>main(</w:t>
+      </w:r>
+      <w:proofErr w:type="gramEnd"/>
+      <w:r>
+        <w:rPr>
+          <w:rFonts w:ascii="Monaco" w:eastAsia="Times New Roman" w:hAnsi="Monaco" w:cs="Courier New"/>
+          <w:color w:val="EE0612"/>
+          <w:sz w:val="20"/>
+          <w:szCs w:val="20"/>
+          <w:bdr w:val="single" w:sz="6" w:space="0" w:color="C7CDD1" w:frame="1"/>
+          <w:shd w:val="clear" w:color="auto" w:fill="F5F5F5"/>
+        </w:rPr>
+        <w:t>)</w:t>
       </w:r>
       <w:r>
         <w:rPr>
@@ -1017,6 +1190,7 @@
           <w:color w:val="222222"/>
         </w:rPr>
       </w:pPr>
+      <w:proofErr w:type="spellStart"/>
       <w:r>
         <w:rPr>
           <w:rFonts w:ascii="Monaco" w:eastAsia="Times New Roman" w:hAnsi="Monaco" w:cs="Courier New"/>
@@ -1028,6 +1202,7 @@
         </w:rPr>
         <w:t>commandFile</w:t>
       </w:r>
+      <w:proofErr w:type="spellEnd"/>
       <w:r>
         <w:rPr>
           <w:rFonts w:ascii="Lato" w:eastAsia="Times New Roman" w:hAnsi="Lato" w:cs="Times New Roman"/>
@@ -1049,6 +1224,7 @@
           <w:rFonts w:ascii="Lato" w:eastAsia="Times New Roman" w:hAnsi="Lato" w:cs="Times New Roman"/>
           <w:color w:val="222222"/>
         </w:rPr>
+        <w:lastRenderedPageBreak/>
         <w:t>Your program will read from the text file </w:t>
       </w:r>
       <w:r>
@@ -1067,7 +1243,23 @@
           <w:rFonts w:ascii="Lato" w:eastAsia="Times New Roman" w:hAnsi="Lato" w:cs="Times New Roman"/>
           <w:color w:val="222222"/>
         </w:rPr>
-        <w:t> a series of commands, with one command per line. The program should terminate after reading the end of the file. You are guaranteed that the commands in the file will be syntactically correct in all graded test cases. The commands are free-format in that any number of spaces may come before, between, or after the command name and its parameters. All commands should generate the required output message. </w:t>
+        <w:t xml:space="preserve"> a series of commands, with one command per line. The program should terminate after reading the end of the file. You are guaranteed that the commands in the file will be syntactically correct in all graded test cases. The commands are </w:t>
+      </w:r>
+      <w:proofErr w:type="gramStart"/>
+      <w:r>
+        <w:rPr>
+          <w:rFonts w:ascii="Lato" w:eastAsia="Times New Roman" w:hAnsi="Lato" w:cs="Times New Roman"/>
+          <w:color w:val="222222"/>
+        </w:rPr>
+        <w:t>free-format</w:t>
+      </w:r>
+      <w:proofErr w:type="gramEnd"/>
+      <w:r>
+        <w:rPr>
+          <w:rFonts w:ascii="Lato" w:eastAsia="Times New Roman" w:hAnsi="Lato" w:cs="Times New Roman"/>
+          <w:color w:val="222222"/>
+        </w:rPr>
+        <w:t xml:space="preserve"> in that any number of spaces may come before, between, or after the command name and its parameters. All commands should generate the required output message. </w:t>
       </w:r>
       <w:r>
         <w:rPr>
@@ -1092,9 +1284,9 @@
           <w:rFonts w:ascii="Lato" w:eastAsia="Times New Roman" w:hAnsi="Lato" w:cs="Times New Roman"/>
           <w:color w:val="222222"/>
         </w:rPr>
-        <w:lastRenderedPageBreak/>
         <w:t>The command file may contain any mix of the following additional commands. In the following description, terms in </w:t>
       </w:r>
+      <w:proofErr w:type="gramStart"/>
       <w:r>
         <w:rPr>
           <w:rFonts w:ascii="Monaco" w:eastAsia="Times New Roman" w:hAnsi="Monaco" w:cs="Courier New"/>
@@ -1106,6 +1298,7 @@
         </w:rPr>
         <w:t>{ }</w:t>
       </w:r>
+      <w:proofErr w:type="gramEnd"/>
       <w:r>
         <w:rPr>
           <w:rFonts w:ascii="Lato" w:eastAsia="Times New Roman" w:hAnsi="Lato" w:cs="Times New Roman"/>
@@ -1275,7 +1468,29 @@
           <w:szCs w:val="20"/>
           <w:bdr w:val="none" w:sz="0" w:space="0" w:color="auto" w:frame="1"/>
         </w:rPr>
-        <w:t xml:space="preserve">   #insert successful</w:t>
+        <w:t xml:space="preserve">   #</w:t>
+      </w:r>
+      <w:proofErr w:type="gramStart"/>
+      <w:r>
+        <w:rPr>
+          <w:rFonts w:ascii="Monaco" w:eastAsia="Times New Roman" w:hAnsi="Monaco" w:cs="Courier New"/>
+          <w:color w:val="2D3B45"/>
+          <w:sz w:val="20"/>
+          <w:szCs w:val="20"/>
+          <w:bdr w:val="none" w:sz="0" w:space="0" w:color="auto" w:frame="1"/>
+        </w:rPr>
+        <w:t>insert</w:t>
+      </w:r>
+      <w:proofErr w:type="gramEnd"/>
+      <w:r>
+        <w:rPr>
+          <w:rFonts w:ascii="Monaco" w:eastAsia="Times New Roman" w:hAnsi="Monaco" w:cs="Courier New"/>
+          <w:color w:val="2D3B45"/>
+          <w:sz w:val="20"/>
+          <w:szCs w:val="20"/>
+          <w:bdr w:val="none" w:sz="0" w:space="0" w:color="auto" w:frame="1"/>
+        </w:rPr>
+        <w:t xml:space="preserve"> successful</w:t>
       </w:r>
     </w:p>
     <w:p>
@@ -1457,7 +1672,29 @@
           <w:szCs w:val="20"/>
           <w:bdr w:val="none" w:sz="0" w:space="0" w:color="auto" w:frame="1"/>
         </w:rPr>
-        <w:t xml:space="preserve">  # insert failed</w:t>
+        <w:t xml:space="preserve">  # </w:t>
+      </w:r>
+      <w:proofErr w:type="gramStart"/>
+      <w:r>
+        <w:rPr>
+          <w:rFonts w:ascii="Monaco" w:eastAsia="Times New Roman" w:hAnsi="Monaco" w:cs="Courier New"/>
+          <w:color w:val="2D3B45"/>
+          <w:sz w:val="20"/>
+          <w:szCs w:val="20"/>
+          <w:bdr w:val="none" w:sz="0" w:space="0" w:color="auto" w:frame="1"/>
+        </w:rPr>
+        <w:t>insert</w:t>
+      </w:r>
+      <w:proofErr w:type="gramEnd"/>
+      <w:r>
+        <w:rPr>
+          <w:rFonts w:ascii="Monaco" w:eastAsia="Times New Roman" w:hAnsi="Monaco" w:cs="Courier New"/>
+          <w:color w:val="2D3B45"/>
+          <w:sz w:val="20"/>
+          <w:szCs w:val="20"/>
+          <w:bdr w:val="none" w:sz="0" w:space="0" w:color="auto" w:frame="1"/>
+        </w:rPr>
+        <w:t xml:space="preserve"> failed</w:t>
       </w:r>
     </w:p>
     <w:p>
@@ -1505,7 +1742,29 @@
           <w:szCs w:val="20"/>
           <w:bdr w:val="none" w:sz="0" w:space="0" w:color="auto" w:frame="1"/>
         </w:rPr>
-        <w:t xml:space="preserve">  insert a -1 -1 2 4    #invalid insert, coord &lt; 0</w:t>
+        <w:t xml:space="preserve">  insert a -1 -1 2 4    #invalid insert, </w:t>
+      </w:r>
+      <w:proofErr w:type="spellStart"/>
+      <w:r>
+        <w:rPr>
+          <w:rFonts w:ascii="Monaco" w:eastAsia="Times New Roman" w:hAnsi="Monaco" w:cs="Courier New"/>
+          <w:color w:val="2D3B45"/>
+          <w:sz w:val="20"/>
+          <w:szCs w:val="20"/>
+          <w:bdr w:val="none" w:sz="0" w:space="0" w:color="auto" w:frame="1"/>
+        </w:rPr>
+        <w:t>coord</w:t>
+      </w:r>
+      <w:proofErr w:type="spellEnd"/>
+      <w:r>
+        <w:rPr>
+          <w:rFonts w:ascii="Monaco" w:eastAsia="Times New Roman" w:hAnsi="Monaco" w:cs="Courier New"/>
+          <w:color w:val="2D3B45"/>
+          <w:sz w:val="20"/>
+          <w:szCs w:val="20"/>
+          <w:bdr w:val="none" w:sz="0" w:space="0" w:color="auto" w:frame="1"/>
+        </w:rPr>
+        <w:t xml:space="preserve"> &lt; 0</w:t>
       </w:r>
     </w:p>
     <w:p>
@@ -1598,6 +1857,7 @@
         </w:rPr>
         <w:t>Remove the rectangle with name </w:t>
       </w:r>
+      <w:proofErr w:type="spellStart"/>
       <w:r>
         <w:rPr>
           <w:rFonts w:ascii="Monaco" w:eastAsia="Times New Roman" w:hAnsi="Monaco" w:cs="Courier New"/>
@@ -1609,6 +1869,7 @@
         </w:rPr>
         <w:t>name</w:t>
       </w:r>
+      <w:proofErr w:type="spellEnd"/>
       <w:r>
         <w:rPr>
           <w:rFonts w:ascii="Lato" w:eastAsia="Times New Roman" w:hAnsi="Lato" w:cs="Times New Roman"/>
@@ -1662,7 +1923,29 @@
           <w:szCs w:val="20"/>
           <w:bdr w:val="none" w:sz="0" w:space="0" w:color="auto" w:frame="1"/>
         </w:rPr>
-        <w:t xml:space="preserve">   #remove successful</w:t>
+        <w:t xml:space="preserve">   #</w:t>
+      </w:r>
+      <w:proofErr w:type="gramStart"/>
+      <w:r>
+        <w:rPr>
+          <w:rFonts w:ascii="Monaco" w:eastAsia="Times New Roman" w:hAnsi="Monaco" w:cs="Courier New"/>
+          <w:color w:val="2D3B45"/>
+          <w:sz w:val="20"/>
+          <w:szCs w:val="20"/>
+          <w:bdr w:val="none" w:sz="0" w:space="0" w:color="auto" w:frame="1"/>
+        </w:rPr>
+        <w:t>remove</w:t>
+      </w:r>
+      <w:proofErr w:type="gramEnd"/>
+      <w:r>
+        <w:rPr>
+          <w:rFonts w:ascii="Monaco" w:eastAsia="Times New Roman" w:hAnsi="Monaco" w:cs="Courier New"/>
+          <w:color w:val="2D3B45"/>
+          <w:sz w:val="20"/>
+          <w:szCs w:val="20"/>
+          <w:bdr w:val="none" w:sz="0" w:space="0" w:color="auto" w:frame="1"/>
+        </w:rPr>
+        <w:t xml:space="preserve"> successful</w:t>
       </w:r>
     </w:p>
     <w:p>
@@ -1844,7 +2127,29 @@
           <w:szCs w:val="20"/>
           <w:bdr w:val="none" w:sz="0" w:space="0" w:color="auto" w:frame="1"/>
         </w:rPr>
-        <w:t xml:space="preserve">  # remove failed</w:t>
+        <w:t xml:space="preserve">  # </w:t>
+      </w:r>
+      <w:proofErr w:type="gramStart"/>
+      <w:r>
+        <w:rPr>
+          <w:rFonts w:ascii="Monaco" w:eastAsia="Times New Roman" w:hAnsi="Monaco" w:cs="Courier New"/>
+          <w:color w:val="2D3B45"/>
+          <w:sz w:val="20"/>
+          <w:szCs w:val="20"/>
+          <w:bdr w:val="none" w:sz="0" w:space="0" w:color="auto" w:frame="1"/>
+        </w:rPr>
+        <w:t>remove</w:t>
+      </w:r>
+      <w:proofErr w:type="gramEnd"/>
+      <w:r>
+        <w:rPr>
+          <w:rFonts w:ascii="Monaco" w:eastAsia="Times New Roman" w:hAnsi="Monaco" w:cs="Courier New"/>
+          <w:color w:val="2D3B45"/>
+          <w:sz w:val="20"/>
+          <w:szCs w:val="20"/>
+          <w:bdr w:val="none" w:sz="0" w:space="0" w:color="auto" w:frame="1"/>
+        </w:rPr>
+        <w:t xml:space="preserve"> failed</w:t>
       </w:r>
     </w:p>
     <w:p>
@@ -1892,8 +2197,20 @@
           <w:szCs w:val="20"/>
           <w:bdr w:val="none" w:sz="0" w:space="0" w:color="auto" w:frame="1"/>
         </w:rPr>
-        <w:t xml:space="preserve">  remove b                 #rect called b DOES NOT exists</w:t>
-      </w:r>
+        <w:t xml:space="preserve">  remove b                 #rect called b DOES NOT </w:t>
+      </w:r>
+      <w:proofErr w:type="gramStart"/>
+      <w:r>
+        <w:rPr>
+          <w:rFonts w:ascii="Monaco" w:eastAsia="Times New Roman" w:hAnsi="Monaco" w:cs="Courier New"/>
+          <w:color w:val="2D3B45"/>
+          <w:sz w:val="20"/>
+          <w:szCs w:val="20"/>
+          <w:bdr w:val="none" w:sz="0" w:space="0" w:color="auto" w:frame="1"/>
+        </w:rPr>
+        <w:t>exists</w:t>
+      </w:r>
+      <w:proofErr w:type="gramEnd"/>
     </w:p>
     <w:p>
       <w:pPr>
@@ -1983,7 +2300,6 @@
           <w:rFonts w:ascii="Lato" w:eastAsia="Times New Roman" w:hAnsi="Lato" w:cs="Times New Roman"/>
           <w:color w:val="222222"/>
         </w:rPr>
-        <w:lastRenderedPageBreak/>
         <w:t>Remove the rectangle with the specified dimensions. If two or more rectangles have the same dimensions, then any one such rectangle may be removed. If no rectangle exists with these dimensions, it should be so reported.</w:t>
       </w:r>
     </w:p>
@@ -2032,7 +2348,29 @@
           <w:szCs w:val="20"/>
           <w:bdr w:val="none" w:sz="0" w:space="0" w:color="auto" w:frame="1"/>
         </w:rPr>
-        <w:t xml:space="preserve">   #remove successful</w:t>
+        <w:t xml:space="preserve">   #</w:t>
+      </w:r>
+      <w:proofErr w:type="gramStart"/>
+      <w:r>
+        <w:rPr>
+          <w:rFonts w:ascii="Monaco" w:eastAsia="Times New Roman" w:hAnsi="Monaco" w:cs="Courier New"/>
+          <w:color w:val="2D3B45"/>
+          <w:sz w:val="20"/>
+          <w:szCs w:val="20"/>
+          <w:bdr w:val="none" w:sz="0" w:space="0" w:color="auto" w:frame="1"/>
+        </w:rPr>
+        <w:t>remove</w:t>
+      </w:r>
+      <w:proofErr w:type="gramEnd"/>
+      <w:r>
+        <w:rPr>
+          <w:rFonts w:ascii="Monaco" w:eastAsia="Times New Roman" w:hAnsi="Monaco" w:cs="Courier New"/>
+          <w:color w:val="2D3B45"/>
+          <w:sz w:val="20"/>
+          <w:szCs w:val="20"/>
+          <w:bdr w:val="none" w:sz="0" w:space="0" w:color="auto" w:frame="1"/>
+        </w:rPr>
+        <w:t xml:space="preserve"> successful</w:t>
       </w:r>
     </w:p>
     <w:p>
@@ -2080,8 +2418,20 @@
           <w:szCs w:val="20"/>
           <w:bdr w:val="none" w:sz="0" w:space="0" w:color="auto" w:frame="1"/>
         </w:rPr>
-        <w:t xml:space="preserve">  remove 1 0 2 4                     #rect exists at those coords</w:t>
-      </w:r>
+        <w:t xml:space="preserve">  remove 1 0 2 4                     #rect exists at those </w:t>
+      </w:r>
+      <w:proofErr w:type="spellStart"/>
+      <w:r>
+        <w:rPr>
+          <w:rFonts w:ascii="Monaco" w:eastAsia="Times New Roman" w:hAnsi="Monaco" w:cs="Courier New"/>
+          <w:color w:val="2D3B45"/>
+          <w:sz w:val="20"/>
+          <w:szCs w:val="20"/>
+          <w:bdr w:val="none" w:sz="0" w:space="0" w:color="auto" w:frame="1"/>
+        </w:rPr>
+        <w:t>coords</w:t>
+      </w:r>
+      <w:proofErr w:type="spellEnd"/>
     </w:p>
     <w:p>
       <w:pPr>
@@ -2214,7 +2564,29 @@
           <w:szCs w:val="20"/>
           <w:bdr w:val="none" w:sz="0" w:space="0" w:color="auto" w:frame="1"/>
         </w:rPr>
-        <w:t xml:space="preserve">  # remove failed</w:t>
+        <w:t xml:space="preserve">  # </w:t>
+      </w:r>
+      <w:proofErr w:type="gramStart"/>
+      <w:r>
+        <w:rPr>
+          <w:rFonts w:ascii="Monaco" w:eastAsia="Times New Roman" w:hAnsi="Monaco" w:cs="Courier New"/>
+          <w:color w:val="2D3B45"/>
+          <w:sz w:val="20"/>
+          <w:szCs w:val="20"/>
+          <w:bdr w:val="none" w:sz="0" w:space="0" w:color="auto" w:frame="1"/>
+        </w:rPr>
+        <w:t>remove</w:t>
+      </w:r>
+      <w:proofErr w:type="gramEnd"/>
+      <w:r>
+        <w:rPr>
+          <w:rFonts w:ascii="Monaco" w:eastAsia="Times New Roman" w:hAnsi="Monaco" w:cs="Courier New"/>
+          <w:color w:val="2D3B45"/>
+          <w:sz w:val="20"/>
+          <w:szCs w:val="20"/>
+          <w:bdr w:val="none" w:sz="0" w:space="0" w:color="auto" w:frame="1"/>
+        </w:rPr>
+        <w:t xml:space="preserve"> failed</w:t>
       </w:r>
     </w:p>
     <w:p>
@@ -2262,8 +2634,20 @@
           <w:szCs w:val="20"/>
           <w:bdr w:val="none" w:sz="0" w:space="0" w:color="auto" w:frame="1"/>
         </w:rPr>
-        <w:t xml:space="preserve">  remove 2 0 4 8                     #rect does not exists at those coords</w:t>
-      </w:r>
+        <w:t xml:space="preserve">  remove 2 0 4 8                     #rect does not exists at those </w:t>
+      </w:r>
+      <w:proofErr w:type="spellStart"/>
+      <w:r>
+        <w:rPr>
+          <w:rFonts w:ascii="Monaco" w:eastAsia="Times New Roman" w:hAnsi="Monaco" w:cs="Courier New"/>
+          <w:color w:val="2D3B45"/>
+          <w:sz w:val="20"/>
+          <w:szCs w:val="20"/>
+          <w:bdr w:val="none" w:sz="0" w:space="0" w:color="auto" w:frame="1"/>
+        </w:rPr>
+        <w:t>coords</w:t>
+      </w:r>
+      <w:proofErr w:type="spellEnd"/>
     </w:p>
     <w:p>
       <w:pPr>
@@ -2325,6 +2709,7 @@
           <w:color w:val="222222"/>
         </w:rPr>
       </w:pPr>
+      <w:proofErr w:type="spellStart"/>
       <w:r>
         <w:rPr>
           <w:rFonts w:ascii="Monaco" w:eastAsia="Times New Roman" w:hAnsi="Monaco" w:cs="Courier New"/>
@@ -2336,7 +2721,21 @@
           <w:bdr w:val="single" w:sz="6" w:space="0" w:color="C7CDD1" w:frame="1"/>
           <w:shd w:val="clear" w:color="auto" w:fill="F5F5F5"/>
         </w:rPr>
-        <w:t>regionsearch {x} {y} {w} {h} </w:t>
+        <w:t>regionsearch</w:t>
+      </w:r>
+      <w:proofErr w:type="spellEnd"/>
+      <w:r>
+        <w:rPr>
+          <w:rFonts w:ascii="Monaco" w:eastAsia="Times New Roman" w:hAnsi="Monaco" w:cs="Courier New"/>
+          <w:b/>
+          <w:bCs/>
+          <w:color w:val="EE0612"/>
+          <w:sz w:val="20"/>
+          <w:szCs w:val="20"/>
+          <w:bdr w:val="single" w:sz="6" w:space="0" w:color="C7CDD1" w:frame="1"/>
+          <w:shd w:val="clear" w:color="auto" w:fill="F5F5F5"/>
+        </w:rPr>
+        <w:t xml:space="preserve"> {x} {y} {w} {h} </w:t>
       </w:r>
     </w:p>
     <w:p>
@@ -2355,6 +2754,7 @@
         </w:rPr>
         <w:t>Report all rectangles currently in the database that intersect the query rectangle specified by the </w:t>
       </w:r>
+      <w:proofErr w:type="spellStart"/>
       <w:r>
         <w:rPr>
           <w:rFonts w:ascii="Monaco" w:eastAsia="Times New Roman" w:hAnsi="Monaco" w:cs="Courier New"/>
@@ -2366,6 +2766,7 @@
         </w:rPr>
         <w:t>regionsearch</w:t>
       </w:r>
+      <w:proofErr w:type="spellEnd"/>
       <w:r>
         <w:rPr>
           <w:rFonts w:ascii="Lato" w:eastAsia="Times New Roman" w:hAnsi="Lato" w:cs="Times New Roman"/>
@@ -2373,6 +2774,7 @@
         </w:rPr>
         <w:t> parameters. For each such rectangle, list out its name and coordinates. A </w:t>
       </w:r>
+      <w:proofErr w:type="spellStart"/>
       <w:r>
         <w:rPr>
           <w:rFonts w:ascii="Monaco" w:eastAsia="Times New Roman" w:hAnsi="Monaco" w:cs="Courier New"/>
@@ -2384,12 +2786,29 @@
         </w:rPr>
         <w:t>regionsearch</w:t>
       </w:r>
-      <w:r>
-        <w:rPr>
-          <w:rFonts w:ascii="Lato" w:eastAsia="Times New Roman" w:hAnsi="Lato" w:cs="Times New Roman"/>
-          <w:color w:val="222222"/>
-        </w:rPr>
-        <w:t> command should be rejected if the height or width are not greater than 0. However, it is (syntactically) acceptable for the regionsearch rectangle to be all or partly outside of the 1024 by 1024 world box.</w:t>
+      <w:proofErr w:type="spellEnd"/>
+      <w:r>
+        <w:rPr>
+          <w:rFonts w:ascii="Lato" w:eastAsia="Times New Roman" w:hAnsi="Lato" w:cs="Times New Roman"/>
+          <w:color w:val="222222"/>
+        </w:rPr>
+        <w:t xml:space="preserve"> command should be rejected if the height or width are not greater than 0. However, it is (syntactically) acceptable for the </w:t>
+      </w:r>
+      <w:proofErr w:type="spellStart"/>
+      <w:r>
+        <w:rPr>
+          <w:rFonts w:ascii="Lato" w:eastAsia="Times New Roman" w:hAnsi="Lato" w:cs="Times New Roman"/>
+          <w:color w:val="222222"/>
+        </w:rPr>
+        <w:t>regionsearch</w:t>
+      </w:r>
+      <w:proofErr w:type="spellEnd"/>
+      <w:r>
+        <w:rPr>
+          <w:rFonts w:ascii="Lato" w:eastAsia="Times New Roman" w:hAnsi="Lato" w:cs="Times New Roman"/>
+          <w:color w:val="222222"/>
+        </w:rPr>
+        <w:t xml:space="preserve"> rectangle to be all or partly outside of the 1024 by 1024 world box.</w:t>
       </w:r>
     </w:p>
     <w:p>
@@ -2437,8 +2856,42 @@
           <w:szCs w:val="20"/>
           <w:bdr w:val="none" w:sz="0" w:space="0" w:color="auto" w:frame="1"/>
         </w:rPr>
-        <w:t xml:space="preserve">  #regionsearch valid with rects</w:t>
-      </w:r>
+        <w:t xml:space="preserve">  #</w:t>
+      </w:r>
+      <w:proofErr w:type="gramStart"/>
+      <w:r>
+        <w:rPr>
+          <w:rFonts w:ascii="Monaco" w:eastAsia="Times New Roman" w:hAnsi="Monaco" w:cs="Courier New"/>
+          <w:color w:val="2D3B45"/>
+          <w:sz w:val="20"/>
+          <w:szCs w:val="20"/>
+          <w:bdr w:val="none" w:sz="0" w:space="0" w:color="auto" w:frame="1"/>
+        </w:rPr>
+        <w:t>regionsearch</w:t>
+      </w:r>
+      <w:proofErr w:type="gramEnd"/>
+      <w:r>
+        <w:rPr>
+          <w:rFonts w:ascii="Monaco" w:eastAsia="Times New Roman" w:hAnsi="Monaco" w:cs="Courier New"/>
+          <w:color w:val="2D3B45"/>
+          <w:sz w:val="20"/>
+          <w:szCs w:val="20"/>
+          <w:bdr w:val="none" w:sz="0" w:space="0" w:color="auto" w:frame="1"/>
+        </w:rPr>
+        <w:t xml:space="preserve"> valid with </w:t>
+      </w:r>
+      <w:proofErr w:type="spellStart"/>
+      <w:r>
+        <w:rPr>
+          <w:rFonts w:ascii="Monaco" w:eastAsia="Times New Roman" w:hAnsi="Monaco" w:cs="Courier New"/>
+          <w:color w:val="2D3B45"/>
+          <w:sz w:val="20"/>
+          <w:szCs w:val="20"/>
+          <w:bdr w:val="none" w:sz="0" w:space="0" w:color="auto" w:frame="1"/>
+        </w:rPr>
+        <w:t>rects</w:t>
+      </w:r>
+      <w:proofErr w:type="spellEnd"/>
     </w:p>
     <w:p>
       <w:pPr>
@@ -2485,8 +2938,42 @@
           <w:szCs w:val="20"/>
           <w:bdr w:val="none" w:sz="0" w:space="0" w:color="auto" w:frame="1"/>
         </w:rPr>
-        <w:t xml:space="preserve">  regionsearch 900 5 1000 1000             #valid region that contains rects</w:t>
-      </w:r>
+        <w:t xml:space="preserve">  </w:t>
+      </w:r>
+      <w:proofErr w:type="spellStart"/>
+      <w:r>
+        <w:rPr>
+          <w:rFonts w:ascii="Monaco" w:eastAsia="Times New Roman" w:hAnsi="Monaco" w:cs="Courier New"/>
+          <w:color w:val="2D3B45"/>
+          <w:sz w:val="20"/>
+          <w:szCs w:val="20"/>
+          <w:bdr w:val="none" w:sz="0" w:space="0" w:color="auto" w:frame="1"/>
+        </w:rPr>
+        <w:t>regionsearch</w:t>
+      </w:r>
+      <w:proofErr w:type="spellEnd"/>
+      <w:r>
+        <w:rPr>
+          <w:rFonts w:ascii="Monaco" w:eastAsia="Times New Roman" w:hAnsi="Monaco" w:cs="Courier New"/>
+          <w:color w:val="2D3B45"/>
+          <w:sz w:val="20"/>
+          <w:szCs w:val="20"/>
+          <w:bdr w:val="none" w:sz="0" w:space="0" w:color="auto" w:frame="1"/>
+        </w:rPr>
+        <w:t xml:space="preserve"> 900 5 1000 1000             #valid region that contains </w:t>
+      </w:r>
+      <w:proofErr w:type="spellStart"/>
+      <w:r>
+        <w:rPr>
+          <w:rFonts w:ascii="Monaco" w:eastAsia="Times New Roman" w:hAnsi="Monaco" w:cs="Courier New"/>
+          <w:color w:val="2D3B45"/>
+          <w:sz w:val="20"/>
+          <w:szCs w:val="20"/>
+          <w:bdr w:val="none" w:sz="0" w:space="0" w:color="auto" w:frame="1"/>
+        </w:rPr>
+        <w:t>rects</w:t>
+      </w:r>
+      <w:proofErr w:type="spellEnd"/>
     </w:p>
     <w:p>
       <w:pPr>
@@ -2715,8 +3202,43 @@
           <w:szCs w:val="20"/>
           <w:bdr w:val="none" w:sz="0" w:space="0" w:color="auto" w:frame="1"/>
         </w:rPr>
-        <w:t xml:space="preserve">  #regionsearch valid without rects</w:t>
-      </w:r>
+        <w:lastRenderedPageBreak/>
+        <w:t xml:space="preserve">  #</w:t>
+      </w:r>
+      <w:proofErr w:type="gramStart"/>
+      <w:r>
+        <w:rPr>
+          <w:rFonts w:ascii="Monaco" w:eastAsia="Times New Roman" w:hAnsi="Monaco" w:cs="Courier New"/>
+          <w:color w:val="2D3B45"/>
+          <w:sz w:val="20"/>
+          <w:szCs w:val="20"/>
+          <w:bdr w:val="none" w:sz="0" w:space="0" w:color="auto" w:frame="1"/>
+        </w:rPr>
+        <w:t>regionsearch</w:t>
+      </w:r>
+      <w:proofErr w:type="gramEnd"/>
+      <w:r>
+        <w:rPr>
+          <w:rFonts w:ascii="Monaco" w:eastAsia="Times New Roman" w:hAnsi="Monaco" w:cs="Courier New"/>
+          <w:color w:val="2D3B45"/>
+          <w:sz w:val="20"/>
+          <w:szCs w:val="20"/>
+          <w:bdr w:val="none" w:sz="0" w:space="0" w:color="auto" w:frame="1"/>
+        </w:rPr>
+        <w:t xml:space="preserve"> valid without </w:t>
+      </w:r>
+      <w:proofErr w:type="spellStart"/>
+      <w:r>
+        <w:rPr>
+          <w:rFonts w:ascii="Monaco" w:eastAsia="Times New Roman" w:hAnsi="Monaco" w:cs="Courier New"/>
+          <w:color w:val="2D3B45"/>
+          <w:sz w:val="20"/>
+          <w:szCs w:val="20"/>
+          <w:bdr w:val="none" w:sz="0" w:space="0" w:color="auto" w:frame="1"/>
+        </w:rPr>
+        <w:t>rects</w:t>
+      </w:r>
+      <w:proofErr w:type="spellEnd"/>
     </w:p>
     <w:p>
       <w:pPr>
@@ -2763,8 +3285,42 @@
           <w:szCs w:val="20"/>
           <w:bdr w:val="none" w:sz="0" w:space="0" w:color="auto" w:frame="1"/>
         </w:rPr>
-        <w:t xml:space="preserve">  regionsearch 0 500 20 1             #valid region that containing no rects</w:t>
-      </w:r>
+        <w:t xml:space="preserve">  </w:t>
+      </w:r>
+      <w:proofErr w:type="spellStart"/>
+      <w:r>
+        <w:rPr>
+          <w:rFonts w:ascii="Monaco" w:eastAsia="Times New Roman" w:hAnsi="Monaco" w:cs="Courier New"/>
+          <w:color w:val="2D3B45"/>
+          <w:sz w:val="20"/>
+          <w:szCs w:val="20"/>
+          <w:bdr w:val="none" w:sz="0" w:space="0" w:color="auto" w:frame="1"/>
+        </w:rPr>
+        <w:t>regionsearch</w:t>
+      </w:r>
+      <w:proofErr w:type="spellEnd"/>
+      <w:r>
+        <w:rPr>
+          <w:rFonts w:ascii="Monaco" w:eastAsia="Times New Roman" w:hAnsi="Monaco" w:cs="Courier New"/>
+          <w:color w:val="2D3B45"/>
+          <w:sz w:val="20"/>
+          <w:szCs w:val="20"/>
+          <w:bdr w:val="none" w:sz="0" w:space="0" w:color="auto" w:frame="1"/>
+        </w:rPr>
+        <w:t xml:space="preserve"> 0 500 20 1             #valid region that containing no </w:t>
+      </w:r>
+      <w:proofErr w:type="spellStart"/>
+      <w:r>
+        <w:rPr>
+          <w:rFonts w:ascii="Monaco" w:eastAsia="Times New Roman" w:hAnsi="Monaco" w:cs="Courier New"/>
+          <w:color w:val="2D3B45"/>
+          <w:sz w:val="20"/>
+          <w:szCs w:val="20"/>
+          <w:bdr w:val="none" w:sz="0" w:space="0" w:color="auto" w:frame="1"/>
+        </w:rPr>
+        <w:t>rects</w:t>
+      </w:r>
+      <w:proofErr w:type="spellEnd"/>
     </w:p>
     <w:p>
       <w:pPr>
@@ -2859,7 +3415,29 @@
           <w:szCs w:val="20"/>
           <w:bdr w:val="none" w:sz="0" w:space="0" w:color="auto" w:frame="1"/>
         </w:rPr>
-        <w:t xml:space="preserve">                                                  # no rectangles listed</w:t>
+        <w:t xml:space="preserve">                                                  # </w:t>
+      </w:r>
+      <w:proofErr w:type="gramStart"/>
+      <w:r>
+        <w:rPr>
+          <w:rFonts w:ascii="Monaco" w:eastAsia="Times New Roman" w:hAnsi="Monaco" w:cs="Courier New"/>
+          <w:color w:val="2D3B45"/>
+          <w:sz w:val="20"/>
+          <w:szCs w:val="20"/>
+          <w:bdr w:val="none" w:sz="0" w:space="0" w:color="auto" w:frame="1"/>
+        </w:rPr>
+        <w:t>no</w:t>
+      </w:r>
+      <w:proofErr w:type="gramEnd"/>
+      <w:r>
+        <w:rPr>
+          <w:rFonts w:ascii="Monaco" w:eastAsia="Times New Roman" w:hAnsi="Monaco" w:cs="Courier New"/>
+          <w:color w:val="2D3B45"/>
+          <w:sz w:val="20"/>
+          <w:szCs w:val="20"/>
+          <w:bdr w:val="none" w:sz="0" w:space="0" w:color="auto" w:frame="1"/>
+        </w:rPr>
+        <w:t xml:space="preserve"> rectangles listed</w:t>
       </w:r>
     </w:p>
     <w:p>
@@ -2945,7 +3523,29 @@
           <w:szCs w:val="20"/>
           <w:bdr w:val="none" w:sz="0" w:space="0" w:color="auto" w:frame="1"/>
         </w:rPr>
-        <w:t xml:space="preserve">  #regionsearch invalid</w:t>
+        <w:t xml:space="preserve">  #</w:t>
+      </w:r>
+      <w:proofErr w:type="gramStart"/>
+      <w:r>
+        <w:rPr>
+          <w:rFonts w:ascii="Monaco" w:eastAsia="Times New Roman" w:hAnsi="Monaco" w:cs="Courier New"/>
+          <w:color w:val="2D3B45"/>
+          <w:sz w:val="20"/>
+          <w:szCs w:val="20"/>
+          <w:bdr w:val="none" w:sz="0" w:space="0" w:color="auto" w:frame="1"/>
+        </w:rPr>
+        <w:t>regionsearch</w:t>
+      </w:r>
+      <w:proofErr w:type="gramEnd"/>
+      <w:r>
+        <w:rPr>
+          <w:rFonts w:ascii="Monaco" w:eastAsia="Times New Roman" w:hAnsi="Monaco" w:cs="Courier New"/>
+          <w:color w:val="2D3B45"/>
+          <w:sz w:val="20"/>
+          <w:szCs w:val="20"/>
+          <w:bdr w:val="none" w:sz="0" w:space="0" w:color="auto" w:frame="1"/>
+        </w:rPr>
+        <w:t xml:space="preserve"> invalid</w:t>
       </w:r>
     </w:p>
     <w:p>
@@ -2993,9 +3593,42 @@
           <w:szCs w:val="20"/>
           <w:bdr w:val="none" w:sz="0" w:space="0" w:color="auto" w:frame="1"/>
         </w:rPr>
-        <w:lastRenderedPageBreak/>
-        <w:t xml:space="preserve">  regionsearch 0 0 -10 20                     #rect does not exists at those coords</w:t>
-      </w:r>
+        <w:t xml:space="preserve">  </w:t>
+      </w:r>
+      <w:proofErr w:type="spellStart"/>
+      <w:r>
+        <w:rPr>
+          <w:rFonts w:ascii="Monaco" w:eastAsia="Times New Roman" w:hAnsi="Monaco" w:cs="Courier New"/>
+          <w:color w:val="2D3B45"/>
+          <w:sz w:val="20"/>
+          <w:szCs w:val="20"/>
+          <w:bdr w:val="none" w:sz="0" w:space="0" w:color="auto" w:frame="1"/>
+        </w:rPr>
+        <w:t>regionsearch</w:t>
+      </w:r>
+      <w:proofErr w:type="spellEnd"/>
+      <w:r>
+        <w:rPr>
+          <w:rFonts w:ascii="Monaco" w:eastAsia="Times New Roman" w:hAnsi="Monaco" w:cs="Courier New"/>
+          <w:color w:val="2D3B45"/>
+          <w:sz w:val="20"/>
+          <w:szCs w:val="20"/>
+          <w:bdr w:val="none" w:sz="0" w:space="0" w:color="auto" w:frame="1"/>
+        </w:rPr>
+        <w:t xml:space="preserve"> 0 0 -10 20                     #rect does not exists at those </w:t>
+      </w:r>
+      <w:proofErr w:type="spellStart"/>
+      <w:r>
+        <w:rPr>
+          <w:rFonts w:ascii="Monaco" w:eastAsia="Times New Roman" w:hAnsi="Monaco" w:cs="Courier New"/>
+          <w:color w:val="2D3B45"/>
+          <w:sz w:val="20"/>
+          <w:szCs w:val="20"/>
+          <w:bdr w:val="none" w:sz="0" w:space="0" w:color="auto" w:frame="1"/>
+        </w:rPr>
+        <w:t>coords</w:t>
+      </w:r>
+      <w:proofErr w:type="spellEnd"/>
     </w:p>
     <w:p>
       <w:pPr>
@@ -3219,7 +3852,29 @@
           <w:szCs w:val="20"/>
           <w:bdr w:val="none" w:sz="0" w:space="0" w:color="auto" w:frame="1"/>
         </w:rPr>
-        <w:t xml:space="preserve">  #expected output when intersections exist</w:t>
+        <w:t xml:space="preserve">  #</w:t>
+      </w:r>
+      <w:proofErr w:type="gramStart"/>
+      <w:r>
+        <w:rPr>
+          <w:rFonts w:ascii="Monaco" w:eastAsia="Times New Roman" w:hAnsi="Monaco" w:cs="Courier New"/>
+          <w:color w:val="2D3B45"/>
+          <w:sz w:val="20"/>
+          <w:szCs w:val="20"/>
+          <w:bdr w:val="none" w:sz="0" w:space="0" w:color="auto" w:frame="1"/>
+        </w:rPr>
+        <w:t>expected</w:t>
+      </w:r>
+      <w:proofErr w:type="gramEnd"/>
+      <w:r>
+        <w:rPr>
+          <w:rFonts w:ascii="Monaco" w:eastAsia="Times New Roman" w:hAnsi="Monaco" w:cs="Courier New"/>
+          <w:color w:val="2D3B45"/>
+          <w:sz w:val="20"/>
+          <w:szCs w:val="20"/>
+          <w:bdr w:val="none" w:sz="0" w:space="0" w:color="auto" w:frame="1"/>
+        </w:rPr>
+        <w:t xml:space="preserve"> output when intersections exist</w:t>
       </w:r>
     </w:p>
     <w:p>
@@ -3267,7 +3922,29 @@
           <w:szCs w:val="20"/>
           <w:bdr w:val="none" w:sz="0" w:space="0" w:color="auto" w:frame="1"/>
         </w:rPr>
-        <w:t xml:space="preserve">  Intersection pairs:                     #Header is printed everytime.</w:t>
+        <w:t xml:space="preserve">  Intersection pairs:                     #Header is printed </w:t>
+      </w:r>
+      <w:proofErr w:type="spellStart"/>
+      <w:r>
+        <w:rPr>
+          <w:rFonts w:ascii="Monaco" w:eastAsia="Times New Roman" w:hAnsi="Monaco" w:cs="Courier New"/>
+          <w:color w:val="2D3B45"/>
+          <w:sz w:val="20"/>
+          <w:szCs w:val="20"/>
+          <w:bdr w:val="none" w:sz="0" w:space="0" w:color="auto" w:frame="1"/>
+        </w:rPr>
+        <w:t>everytime</w:t>
+      </w:r>
+      <w:proofErr w:type="spellEnd"/>
+      <w:r>
+        <w:rPr>
+          <w:rFonts w:ascii="Monaco" w:eastAsia="Times New Roman" w:hAnsi="Monaco" w:cs="Courier New"/>
+          <w:color w:val="2D3B45"/>
+          <w:sz w:val="20"/>
+          <w:szCs w:val="20"/>
+          <w:bdr w:val="none" w:sz="0" w:space="0" w:color="auto" w:frame="1"/>
+        </w:rPr>
+        <w:t>.</w:t>
       </w:r>
     </w:p>
     <w:p>
@@ -3449,7 +4126,29 @@
           <w:szCs w:val="20"/>
           <w:bdr w:val="none" w:sz="0" w:space="0" w:color="auto" w:frame="1"/>
         </w:rPr>
-        <w:t xml:space="preserve">  #expected output when NO intersections exist</w:t>
+        <w:t xml:space="preserve">  #</w:t>
+      </w:r>
+      <w:proofErr w:type="gramStart"/>
+      <w:r>
+        <w:rPr>
+          <w:rFonts w:ascii="Monaco" w:eastAsia="Times New Roman" w:hAnsi="Monaco" w:cs="Courier New"/>
+          <w:color w:val="2D3B45"/>
+          <w:sz w:val="20"/>
+          <w:szCs w:val="20"/>
+          <w:bdr w:val="none" w:sz="0" w:space="0" w:color="auto" w:frame="1"/>
+        </w:rPr>
+        <w:t>expected</w:t>
+      </w:r>
+      <w:proofErr w:type="gramEnd"/>
+      <w:r>
+        <w:rPr>
+          <w:rFonts w:ascii="Monaco" w:eastAsia="Times New Roman" w:hAnsi="Monaco" w:cs="Courier New"/>
+          <w:color w:val="2D3B45"/>
+          <w:sz w:val="20"/>
+          <w:szCs w:val="20"/>
+          <w:bdr w:val="none" w:sz="0" w:space="0" w:color="auto" w:frame="1"/>
+        </w:rPr>
+        <w:t xml:space="preserve"> output when NO intersections exist</w:t>
       </w:r>
     </w:p>
     <w:p>
@@ -3497,7 +4196,29 @@
           <w:szCs w:val="20"/>
           <w:bdr w:val="none" w:sz="0" w:space="0" w:color="auto" w:frame="1"/>
         </w:rPr>
-        <w:t xml:space="preserve">  Intersection pairs:                     #Header is printed everytime.</w:t>
+        <w:t xml:space="preserve">  Intersection pairs:                     #Header is printed </w:t>
+      </w:r>
+      <w:proofErr w:type="spellStart"/>
+      <w:r>
+        <w:rPr>
+          <w:rFonts w:ascii="Monaco" w:eastAsia="Times New Roman" w:hAnsi="Monaco" w:cs="Courier New"/>
+          <w:color w:val="2D3B45"/>
+          <w:sz w:val="20"/>
+          <w:szCs w:val="20"/>
+          <w:bdr w:val="none" w:sz="0" w:space="0" w:color="auto" w:frame="1"/>
+        </w:rPr>
+        <w:t>everytime</w:t>
+      </w:r>
+      <w:proofErr w:type="spellEnd"/>
+      <w:r>
+        <w:rPr>
+          <w:rFonts w:ascii="Monaco" w:eastAsia="Times New Roman" w:hAnsi="Monaco" w:cs="Courier New"/>
+          <w:color w:val="2D3B45"/>
+          <w:sz w:val="20"/>
+          <w:szCs w:val="20"/>
+          <w:bdr w:val="none" w:sz="0" w:space="0" w:color="auto" w:frame="1"/>
+        </w:rPr>
+        <w:t>.</w:t>
       </w:r>
     </w:p>
     <w:p>
@@ -3645,8 +4366,42 @@
           <w:szCs w:val="20"/>
           <w:bdr w:val="none" w:sz="0" w:space="0" w:color="auto" w:frame="1"/>
         </w:rPr>
-        <w:t xml:space="preserve">  #regionsearch valid with rects</w:t>
-      </w:r>
+        <w:t xml:space="preserve">  #</w:t>
+      </w:r>
+      <w:proofErr w:type="gramStart"/>
+      <w:r>
+        <w:rPr>
+          <w:rFonts w:ascii="Monaco" w:eastAsia="Times New Roman" w:hAnsi="Monaco" w:cs="Courier New"/>
+          <w:color w:val="2D3B45"/>
+          <w:sz w:val="20"/>
+          <w:szCs w:val="20"/>
+          <w:bdr w:val="none" w:sz="0" w:space="0" w:color="auto" w:frame="1"/>
+        </w:rPr>
+        <w:t>regionsearch</w:t>
+      </w:r>
+      <w:proofErr w:type="gramEnd"/>
+      <w:r>
+        <w:rPr>
+          <w:rFonts w:ascii="Monaco" w:eastAsia="Times New Roman" w:hAnsi="Monaco" w:cs="Courier New"/>
+          <w:color w:val="2D3B45"/>
+          <w:sz w:val="20"/>
+          <w:szCs w:val="20"/>
+          <w:bdr w:val="none" w:sz="0" w:space="0" w:color="auto" w:frame="1"/>
+        </w:rPr>
+        <w:t xml:space="preserve"> valid with </w:t>
+      </w:r>
+      <w:proofErr w:type="spellStart"/>
+      <w:r>
+        <w:rPr>
+          <w:rFonts w:ascii="Monaco" w:eastAsia="Times New Roman" w:hAnsi="Monaco" w:cs="Courier New"/>
+          <w:color w:val="2D3B45"/>
+          <w:sz w:val="20"/>
+          <w:szCs w:val="20"/>
+          <w:bdr w:val="none" w:sz="0" w:space="0" w:color="auto" w:frame="1"/>
+        </w:rPr>
+        <w:t>rects</w:t>
+      </w:r>
+      <w:proofErr w:type="spellEnd"/>
     </w:p>
     <w:p>
       <w:pPr>
@@ -3779,7 +4534,29 @@
           <w:szCs w:val="20"/>
           <w:bdr w:val="none" w:sz="0" w:space="0" w:color="auto" w:frame="1"/>
         </w:rPr>
-        <w:t xml:space="preserve">  #if DB has rectangles that have name 'a'</w:t>
+        <w:t xml:space="preserve">  #</w:t>
+      </w:r>
+      <w:proofErr w:type="gramStart"/>
+      <w:r>
+        <w:rPr>
+          <w:rFonts w:ascii="Monaco" w:eastAsia="Times New Roman" w:hAnsi="Monaco" w:cs="Courier New"/>
+          <w:color w:val="2D3B45"/>
+          <w:sz w:val="20"/>
+          <w:szCs w:val="20"/>
+          <w:bdr w:val="none" w:sz="0" w:space="0" w:color="auto" w:frame="1"/>
+        </w:rPr>
+        <w:t>if</w:t>
+      </w:r>
+      <w:proofErr w:type="gramEnd"/>
+      <w:r>
+        <w:rPr>
+          <w:rFonts w:ascii="Monaco" w:eastAsia="Times New Roman" w:hAnsi="Monaco" w:cs="Courier New"/>
+          <w:color w:val="2D3B45"/>
+          <w:sz w:val="20"/>
+          <w:szCs w:val="20"/>
+          <w:bdr w:val="none" w:sz="0" w:space="0" w:color="auto" w:frame="1"/>
+        </w:rPr>
+        <w:t xml:space="preserve"> DB has rectangles that have name 'a'</w:t>
       </w:r>
     </w:p>
     <w:p>
@@ -3827,6 +4604,7 @@
           <w:szCs w:val="20"/>
           <w:bdr w:val="none" w:sz="0" w:space="0" w:color="auto" w:frame="1"/>
         </w:rPr>
+        <w:lastRenderedPageBreak/>
         <w:t xml:space="preserve">  (a, 10, 10, 15, 15)</w:t>
       </w:r>
       <w:r>
@@ -3897,7 +4675,29 @@
           <w:szCs w:val="20"/>
           <w:bdr w:val="none" w:sz="0" w:space="0" w:color="auto" w:frame="1"/>
         </w:rPr>
-        <w:t xml:space="preserve">   #if DB does NOT have rectangles that have name 'a'</w:t>
+        <w:t xml:space="preserve">   #</w:t>
+      </w:r>
+      <w:proofErr w:type="gramStart"/>
+      <w:r>
+        <w:rPr>
+          <w:rFonts w:ascii="Monaco" w:eastAsia="Times New Roman" w:hAnsi="Monaco" w:cs="Courier New"/>
+          <w:color w:val="2D3B45"/>
+          <w:sz w:val="20"/>
+          <w:szCs w:val="20"/>
+          <w:bdr w:val="none" w:sz="0" w:space="0" w:color="auto" w:frame="1"/>
+        </w:rPr>
+        <w:t>if</w:t>
+      </w:r>
+      <w:proofErr w:type="gramEnd"/>
+      <w:r>
+        <w:rPr>
+          <w:rFonts w:ascii="Monaco" w:eastAsia="Times New Roman" w:hAnsi="Monaco" w:cs="Courier New"/>
+          <w:color w:val="2D3B45"/>
+          <w:sz w:val="20"/>
+          <w:szCs w:val="20"/>
+          <w:bdr w:val="none" w:sz="0" w:space="0" w:color="auto" w:frame="1"/>
+        </w:rPr>
+        <w:t xml:space="preserve"> DB does NOT have rectangles that have name 'a'</w:t>
       </w:r>
     </w:p>
     <w:p>
@@ -3983,7 +4783,29 @@
           <w:szCs w:val="20"/>
           <w:bdr w:val="none" w:sz="0" w:space="0" w:color="auto" w:frame="1"/>
         </w:rPr>
-        <w:t xml:space="preserve">  Rectangle not found: a</w:t>
+        <w:t xml:space="preserve">  Rectangle not </w:t>
+      </w:r>
+      <w:proofErr w:type="gramStart"/>
+      <w:r>
+        <w:rPr>
+          <w:rFonts w:ascii="Monaco" w:eastAsia="Times New Roman" w:hAnsi="Monaco" w:cs="Courier New"/>
+          <w:color w:val="2D3B45"/>
+          <w:sz w:val="20"/>
+          <w:szCs w:val="20"/>
+          <w:bdr w:val="none" w:sz="0" w:space="0" w:color="auto" w:frame="1"/>
+        </w:rPr>
+        <w:t>found:</w:t>
+      </w:r>
+      <w:proofErr w:type="gramEnd"/>
+      <w:r>
+        <w:rPr>
+          <w:rFonts w:ascii="Monaco" w:eastAsia="Times New Roman" w:hAnsi="Monaco" w:cs="Courier New"/>
+          <w:color w:val="2D3B45"/>
+          <w:sz w:val="20"/>
+          <w:szCs w:val="20"/>
+          <w:bdr w:val="none" w:sz="0" w:space="0" w:color="auto" w:frame="1"/>
+        </w:rPr>
+        <w:t xml:space="preserve"> a</w:t>
       </w:r>
     </w:p>
     <w:p>
@@ -4027,7 +4849,6 @@
           <w:rFonts w:ascii="Lato" w:eastAsia="Times New Roman" w:hAnsi="Lato" w:cs="Times New Roman"/>
           <w:color w:val="222222"/>
         </w:rPr>
-        <w:lastRenderedPageBreak/>
         <w:t>Return a “dump” of the Skip List. The Skip List dump should print out each Skip List node, from left to right. For each Skip List node, print that node’s value and the number of pointers that it contains (depth).</w:t>
       </w:r>
     </w:p>
@@ -4076,8 +4897,42 @@
           <w:szCs w:val="20"/>
           <w:bdr w:val="none" w:sz="0" w:space="0" w:color="auto" w:frame="1"/>
         </w:rPr>
-        <w:t xml:space="preserve">  #regionsearch valid with rects</w:t>
-      </w:r>
+        <w:t xml:space="preserve">  #</w:t>
+      </w:r>
+      <w:proofErr w:type="gramStart"/>
+      <w:r>
+        <w:rPr>
+          <w:rFonts w:ascii="Monaco" w:eastAsia="Times New Roman" w:hAnsi="Monaco" w:cs="Courier New"/>
+          <w:color w:val="2D3B45"/>
+          <w:sz w:val="20"/>
+          <w:szCs w:val="20"/>
+          <w:bdr w:val="none" w:sz="0" w:space="0" w:color="auto" w:frame="1"/>
+        </w:rPr>
+        <w:t>regionsearch</w:t>
+      </w:r>
+      <w:proofErr w:type="gramEnd"/>
+      <w:r>
+        <w:rPr>
+          <w:rFonts w:ascii="Monaco" w:eastAsia="Times New Roman" w:hAnsi="Monaco" w:cs="Courier New"/>
+          <w:color w:val="2D3B45"/>
+          <w:sz w:val="20"/>
+          <w:szCs w:val="20"/>
+          <w:bdr w:val="none" w:sz="0" w:space="0" w:color="auto" w:frame="1"/>
+        </w:rPr>
+        <w:t xml:space="preserve"> valid with </w:t>
+      </w:r>
+      <w:proofErr w:type="spellStart"/>
+      <w:r>
+        <w:rPr>
+          <w:rFonts w:ascii="Monaco" w:eastAsia="Times New Roman" w:hAnsi="Monaco" w:cs="Courier New"/>
+          <w:color w:val="2D3B45"/>
+          <w:sz w:val="20"/>
+          <w:szCs w:val="20"/>
+          <w:bdr w:val="none" w:sz="0" w:space="0" w:color="auto" w:frame="1"/>
+        </w:rPr>
+        <w:t>rects</w:t>
+      </w:r>
+      <w:proofErr w:type="spellEnd"/>
     </w:p>
     <w:p>
       <w:pPr>
@@ -4210,7 +5065,51 @@
           <w:szCs w:val="20"/>
           <w:bdr w:val="none" w:sz="0" w:space="0" w:color="auto" w:frame="1"/>
         </w:rPr>
-        <w:t xml:space="preserve">  #if skiplist has nodes:</w:t>
+        <w:t xml:space="preserve">  #</w:t>
+      </w:r>
+      <w:proofErr w:type="gramStart"/>
+      <w:r>
+        <w:rPr>
+          <w:rFonts w:ascii="Monaco" w:eastAsia="Times New Roman" w:hAnsi="Monaco" w:cs="Courier New"/>
+          <w:color w:val="2D3B45"/>
+          <w:sz w:val="20"/>
+          <w:szCs w:val="20"/>
+          <w:bdr w:val="none" w:sz="0" w:space="0" w:color="auto" w:frame="1"/>
+        </w:rPr>
+        <w:t>if</w:t>
+      </w:r>
+      <w:proofErr w:type="gramEnd"/>
+      <w:r>
+        <w:rPr>
+          <w:rFonts w:ascii="Monaco" w:eastAsia="Times New Roman" w:hAnsi="Monaco" w:cs="Courier New"/>
+          <w:color w:val="2D3B45"/>
+          <w:sz w:val="20"/>
+          <w:szCs w:val="20"/>
+          <w:bdr w:val="none" w:sz="0" w:space="0" w:color="auto" w:frame="1"/>
+        </w:rPr>
+        <w:t xml:space="preserve"> </w:t>
+      </w:r>
+      <w:proofErr w:type="spellStart"/>
+      <w:r>
+        <w:rPr>
+          <w:rFonts w:ascii="Monaco" w:eastAsia="Times New Roman" w:hAnsi="Monaco" w:cs="Courier New"/>
+          <w:color w:val="2D3B45"/>
+          <w:sz w:val="20"/>
+          <w:szCs w:val="20"/>
+          <w:bdr w:val="none" w:sz="0" w:space="0" w:color="auto" w:frame="1"/>
+        </w:rPr>
+        <w:t>skiplist</w:t>
+      </w:r>
+      <w:proofErr w:type="spellEnd"/>
+      <w:r>
+        <w:rPr>
+          <w:rFonts w:ascii="Monaco" w:eastAsia="Times New Roman" w:hAnsi="Monaco" w:cs="Courier New"/>
+          <w:color w:val="2D3B45"/>
+          <w:sz w:val="20"/>
+          <w:szCs w:val="20"/>
+          <w:bdr w:val="none" w:sz="0" w:space="0" w:color="auto" w:frame="1"/>
+        </w:rPr>
+        <w:t xml:space="preserve"> has nodes:</w:t>
       </w:r>
     </w:p>
     <w:p>
@@ -4258,7 +5157,29 @@
           <w:szCs w:val="20"/>
           <w:bdr w:val="none" w:sz="0" w:space="0" w:color="auto" w:frame="1"/>
         </w:rPr>
-        <w:t xml:space="preserve">  SkipList dump:</w:t>
+        <w:t xml:space="preserve">  </w:t>
+      </w:r>
+      <w:proofErr w:type="spellStart"/>
+      <w:r>
+        <w:rPr>
+          <w:rFonts w:ascii="Monaco" w:eastAsia="Times New Roman" w:hAnsi="Monaco" w:cs="Courier New"/>
+          <w:color w:val="2D3B45"/>
+          <w:sz w:val="20"/>
+          <w:szCs w:val="20"/>
+          <w:bdr w:val="none" w:sz="0" w:space="0" w:color="auto" w:frame="1"/>
+        </w:rPr>
+        <w:t>SkipList</w:t>
+      </w:r>
+      <w:proofErr w:type="spellEnd"/>
+      <w:r>
+        <w:rPr>
+          <w:rFonts w:ascii="Monaco" w:eastAsia="Times New Roman" w:hAnsi="Monaco" w:cs="Courier New"/>
+          <w:color w:val="2D3B45"/>
+          <w:sz w:val="20"/>
+          <w:szCs w:val="20"/>
+          <w:bdr w:val="none" w:sz="0" w:space="0" w:color="auto" w:frame="1"/>
+        </w:rPr>
+        <w:t xml:space="preserve"> dump:</w:t>
       </w:r>
     </w:p>
     <w:p>
@@ -4450,7 +5371,29 @@
           <w:szCs w:val="20"/>
           <w:bdr w:val="none" w:sz="0" w:space="0" w:color="auto" w:frame="1"/>
         </w:rPr>
-        <w:t xml:space="preserve">  SkipList size is: 2</w:t>
+        <w:t xml:space="preserve">  </w:t>
+      </w:r>
+      <w:proofErr w:type="spellStart"/>
+      <w:r>
+        <w:rPr>
+          <w:rFonts w:ascii="Monaco" w:eastAsia="Times New Roman" w:hAnsi="Monaco" w:cs="Courier New"/>
+          <w:color w:val="2D3B45"/>
+          <w:sz w:val="20"/>
+          <w:szCs w:val="20"/>
+          <w:bdr w:val="none" w:sz="0" w:space="0" w:color="auto" w:frame="1"/>
+        </w:rPr>
+        <w:t>SkipList</w:t>
+      </w:r>
+      <w:proofErr w:type="spellEnd"/>
+      <w:r>
+        <w:rPr>
+          <w:rFonts w:ascii="Monaco" w:eastAsia="Times New Roman" w:hAnsi="Monaco" w:cs="Courier New"/>
+          <w:color w:val="2D3B45"/>
+          <w:sz w:val="20"/>
+          <w:szCs w:val="20"/>
+          <w:bdr w:val="none" w:sz="0" w:space="0" w:color="auto" w:frame="1"/>
+        </w:rPr>
+        <w:t xml:space="preserve"> size is: 2</w:t>
       </w:r>
     </w:p>
     <w:p>
@@ -4536,7 +5479,51 @@
           <w:szCs w:val="20"/>
           <w:bdr w:val="none" w:sz="0" w:space="0" w:color="auto" w:frame="1"/>
         </w:rPr>
-        <w:t xml:space="preserve">  #if skiplist has no nodes:</w:t>
+        <w:t xml:space="preserve">  #</w:t>
+      </w:r>
+      <w:proofErr w:type="gramStart"/>
+      <w:r>
+        <w:rPr>
+          <w:rFonts w:ascii="Monaco" w:eastAsia="Times New Roman" w:hAnsi="Monaco" w:cs="Courier New"/>
+          <w:color w:val="2D3B45"/>
+          <w:sz w:val="20"/>
+          <w:szCs w:val="20"/>
+          <w:bdr w:val="none" w:sz="0" w:space="0" w:color="auto" w:frame="1"/>
+        </w:rPr>
+        <w:t>if</w:t>
+      </w:r>
+      <w:proofErr w:type="gramEnd"/>
+      <w:r>
+        <w:rPr>
+          <w:rFonts w:ascii="Monaco" w:eastAsia="Times New Roman" w:hAnsi="Monaco" w:cs="Courier New"/>
+          <w:color w:val="2D3B45"/>
+          <w:sz w:val="20"/>
+          <w:szCs w:val="20"/>
+          <w:bdr w:val="none" w:sz="0" w:space="0" w:color="auto" w:frame="1"/>
+        </w:rPr>
+        <w:t xml:space="preserve"> </w:t>
+      </w:r>
+      <w:proofErr w:type="spellStart"/>
+      <w:r>
+        <w:rPr>
+          <w:rFonts w:ascii="Monaco" w:eastAsia="Times New Roman" w:hAnsi="Monaco" w:cs="Courier New"/>
+          <w:color w:val="2D3B45"/>
+          <w:sz w:val="20"/>
+          <w:szCs w:val="20"/>
+          <w:bdr w:val="none" w:sz="0" w:space="0" w:color="auto" w:frame="1"/>
+        </w:rPr>
+        <w:t>skiplist</w:t>
+      </w:r>
+      <w:proofErr w:type="spellEnd"/>
+      <w:r>
+        <w:rPr>
+          <w:rFonts w:ascii="Monaco" w:eastAsia="Times New Roman" w:hAnsi="Monaco" w:cs="Courier New"/>
+          <w:color w:val="2D3B45"/>
+          <w:sz w:val="20"/>
+          <w:szCs w:val="20"/>
+          <w:bdr w:val="none" w:sz="0" w:space="0" w:color="auto" w:frame="1"/>
+        </w:rPr>
+        <w:t xml:space="preserve"> has no nodes:</w:t>
       </w:r>
     </w:p>
     <w:p>
@@ -4622,7 +5609,29 @@
           <w:szCs w:val="20"/>
           <w:bdr w:val="none" w:sz="0" w:space="0" w:color="auto" w:frame="1"/>
         </w:rPr>
-        <w:t xml:space="preserve">  SkipList dump:</w:t>
+        <w:t xml:space="preserve">  </w:t>
+      </w:r>
+      <w:proofErr w:type="spellStart"/>
+      <w:r>
+        <w:rPr>
+          <w:rFonts w:ascii="Monaco" w:eastAsia="Times New Roman" w:hAnsi="Monaco" w:cs="Courier New"/>
+          <w:color w:val="2D3B45"/>
+          <w:sz w:val="20"/>
+          <w:szCs w:val="20"/>
+          <w:bdr w:val="none" w:sz="0" w:space="0" w:color="auto" w:frame="1"/>
+        </w:rPr>
+        <w:t>SkipList</w:t>
+      </w:r>
+      <w:proofErr w:type="spellEnd"/>
+      <w:r>
+        <w:rPr>
+          <w:rFonts w:ascii="Monaco" w:eastAsia="Times New Roman" w:hAnsi="Monaco" w:cs="Courier New"/>
+          <w:color w:val="2D3B45"/>
+          <w:sz w:val="20"/>
+          <w:szCs w:val="20"/>
+          <w:bdr w:val="none" w:sz="0" w:space="0" w:color="auto" w:frame="1"/>
+        </w:rPr>
+        <w:t xml:space="preserve"> dump:</w:t>
       </w:r>
     </w:p>
     <w:p>
@@ -4718,7 +5727,29 @@
           <w:szCs w:val="20"/>
           <w:bdr w:val="none" w:sz="0" w:space="0" w:color="auto" w:frame="1"/>
         </w:rPr>
-        <w:t xml:space="preserve">  SkipList size is: 0</w:t>
+        <w:t xml:space="preserve">  </w:t>
+      </w:r>
+      <w:proofErr w:type="spellStart"/>
+      <w:r>
+        <w:rPr>
+          <w:rFonts w:ascii="Monaco" w:eastAsia="Times New Roman" w:hAnsi="Monaco" w:cs="Courier New"/>
+          <w:color w:val="2D3B45"/>
+          <w:sz w:val="20"/>
+          <w:szCs w:val="20"/>
+          <w:bdr w:val="none" w:sz="0" w:space="0" w:color="auto" w:frame="1"/>
+        </w:rPr>
+        <w:t>SkipList</w:t>
+      </w:r>
+      <w:proofErr w:type="spellEnd"/>
+      <w:r>
+        <w:rPr>
+          <w:rFonts w:ascii="Monaco" w:eastAsia="Times New Roman" w:hAnsi="Monaco" w:cs="Courier New"/>
+          <w:color w:val="2D3B45"/>
+          <w:sz w:val="20"/>
+          <w:szCs w:val="20"/>
+          <w:bdr w:val="none" w:sz="0" w:space="0" w:color="auto" w:frame="1"/>
+        </w:rPr>
+        <w:t xml:space="preserve"> size is: 0</w:t>
       </w:r>
     </w:p>
     <w:p>
@@ -5355,15 +6386,23 @@
           <w:rFonts w:ascii="Lato" w:eastAsia="Times New Roman" w:hAnsi="Lato" w:cs="Times New Roman"/>
           <w:color w:val="222222"/>
         </w:rPr>
-        <w:t xml:space="preserve">The rectangles will be maintained in a Skip List, sorted by the name. Use String's compareTo method to determine the relative ordering of two names, and to determine if two names are identical. You are using the Skip List to maintain your list of rectangles, </w:t>
-      </w:r>
-      <w:r>
-        <w:rPr>
-          <w:rFonts w:ascii="Lato" w:eastAsia="Times New Roman" w:hAnsi="Lato" w:cs="Times New Roman"/>
-          <w:color w:val="222222"/>
-        </w:rPr>
-        <w:lastRenderedPageBreak/>
-        <w:t>but the Skip List is a general container class. Therefore, it should not be implemented to know anything about rectangles. It should be implemented as a generic container class. </w:t>
+        <w:t xml:space="preserve">The rectangles will be maintained in a Skip List, sorted by the name. Use String's </w:t>
+      </w:r>
+      <w:proofErr w:type="spellStart"/>
+      <w:r>
+        <w:rPr>
+          <w:rFonts w:ascii="Lato" w:eastAsia="Times New Roman" w:hAnsi="Lato" w:cs="Times New Roman"/>
+          <w:color w:val="222222"/>
+        </w:rPr>
+        <w:t>compareTo</w:t>
+      </w:r>
+      <w:proofErr w:type="spellEnd"/>
+      <w:r>
+        <w:rPr>
+          <w:rFonts w:ascii="Lato" w:eastAsia="Times New Roman" w:hAnsi="Lato" w:cs="Times New Roman"/>
+          <w:color w:val="222222"/>
+        </w:rPr>
+        <w:t xml:space="preserve"> method to determine the relative ordering of two names, and to determine if two names are identical. You are using the Skip List to maintain your list of rectangles, but the Skip List is a general container class. Therefore, it should not be implemented to know anything about rectangles. It should be implemented as a generic container class. </w:t>
       </w:r>
     </w:p>
     <w:p>
@@ -5379,7 +6418,23 @@
           <w:rFonts w:ascii="Lato" w:eastAsia="Times New Roman" w:hAnsi="Lato" w:cs="Times New Roman"/>
           <w:color w:val="222222"/>
         </w:rPr>
-        <w:t>Be aware that for this project, the Skip List is being asked to do two things. First, the Skip List will handle searches on rectangle name, which acts as the record’s key value. The Skip List can do this efficiently, as it will organize its records using the name as the search key. But you also need to do several things that the Skip List cannot handle well, including removing by rectangle shape, doing a region search, and computing rectangle intersections. So you will need to add functions to the Skip List to handle these actions, but these particular methods can go away in Project 2. You should design in anticipation of adding a second data structure in Project 2 to handle these actions. Make sure you handle these actions in a general way that does not require the Skip List to understand its data type.</w:t>
+        <w:t xml:space="preserve">Be aware that for this project, the Skip List is being asked to do two things. First, the Skip List will handle searches on rectangle name, which acts as the record’s key value. The Skip List can do this efficiently, as it will organize its records using the name as the search key. But you also need to do several things that the Skip List cannot handle well, including removing by rectangle shape, doing a region search, and computing rectangle intersections. </w:t>
+      </w:r>
+      <w:proofErr w:type="gramStart"/>
+      <w:r>
+        <w:rPr>
+          <w:rFonts w:ascii="Lato" w:eastAsia="Times New Roman" w:hAnsi="Lato" w:cs="Times New Roman"/>
+          <w:color w:val="222222"/>
+        </w:rPr>
+        <w:t>So</w:t>
+      </w:r>
+      <w:proofErr w:type="gramEnd"/>
+      <w:r>
+        <w:rPr>
+          <w:rFonts w:ascii="Lato" w:eastAsia="Times New Roman" w:hAnsi="Lato" w:cs="Times New Roman"/>
+          <w:color w:val="222222"/>
+        </w:rPr>
+        <w:t xml:space="preserve"> you will need to add functions to the Skip List to handle these actions, but these particular methods can go away in Project 2. You should design in anticipation of adding a second data structure in Project 2 to handle these actions. Make sure you handle these actions in a general way that does not require the Skip List to understand its data type.</w:t>
       </w:r>
     </w:p>
     <w:p>
@@ -5395,7 +6450,55 @@
           <w:rFonts w:ascii="Lato" w:eastAsia="Times New Roman" w:hAnsi="Lato" w:cs="Times New Roman"/>
           <w:color w:val="222222"/>
         </w:rPr>
-        <w:t>The biggest implementation difficulty that you are likely to encounter relates to traversing the Skip List during the intersections command. The problem is that you need to make a complete traversal of the Skip List for each rectangle in the Skip List (comparing it to all of the other rectangles). This leads to the question of how do you remember where you are in the “outer loop” of the operation during the processing of the “inner loop” of the operation. One design choice (you don't need to do it) is to augment the Skip List with an iterator class. An iterator object tracks a current position within the Skip List, and has a method that permits the position of the iterator object within the Skip List to move forward. In this way, one iterator object can be tracking the current rectangle in the “outer loop” of the process, while a second iterator can be used to track the current rectangle for the “inner loop.”</w:t>
+        <w:t xml:space="preserve">The biggest implementation difficulty that you are likely to encounter relates to traversing the Skip List during the intersections command. The problem is that you need to make a complete traversal of the Skip List for each rectangle in the Skip List (comparing it to </w:t>
+      </w:r>
+      <w:proofErr w:type="gramStart"/>
+      <w:r>
+        <w:rPr>
+          <w:rFonts w:ascii="Lato" w:eastAsia="Times New Roman" w:hAnsi="Lato" w:cs="Times New Roman"/>
+          <w:color w:val="222222"/>
+        </w:rPr>
+        <w:t>all of</w:t>
+      </w:r>
+      <w:proofErr w:type="gramEnd"/>
+      <w:r>
+        <w:rPr>
+          <w:rFonts w:ascii="Lato" w:eastAsia="Times New Roman" w:hAnsi="Lato" w:cs="Times New Roman"/>
+          <w:color w:val="222222"/>
+        </w:rPr>
+        <w:t xml:space="preserve"> the other rectangles). This leads to the question of how </w:t>
+      </w:r>
+      <w:proofErr w:type="gramStart"/>
+      <w:r>
+        <w:rPr>
+          <w:rFonts w:ascii="Lato" w:eastAsia="Times New Roman" w:hAnsi="Lato" w:cs="Times New Roman"/>
+          <w:color w:val="222222"/>
+        </w:rPr>
+        <w:t>do you remember</w:t>
+      </w:r>
+      <w:proofErr w:type="gramEnd"/>
+      <w:r>
+        <w:rPr>
+          <w:rFonts w:ascii="Lato" w:eastAsia="Times New Roman" w:hAnsi="Lato" w:cs="Times New Roman"/>
+          <w:color w:val="222222"/>
+        </w:rPr>
+        <w:t xml:space="preserve"> where you are in the “outer loop” of the operation during the processing of the “inner loop” of the operation. One design choice (you don't need to do it) is to augment the Skip List with an iterator class. An iterator object tracks a current position within the Skip </w:t>
+      </w:r>
+      <w:proofErr w:type="gramStart"/>
+      <w:r>
+        <w:rPr>
+          <w:rFonts w:ascii="Lato" w:eastAsia="Times New Roman" w:hAnsi="Lato" w:cs="Times New Roman"/>
+          <w:color w:val="222222"/>
+        </w:rPr>
+        <w:t>List, and</w:t>
+      </w:r>
+      <w:proofErr w:type="gramEnd"/>
+      <w:r>
+        <w:rPr>
+          <w:rFonts w:ascii="Lato" w:eastAsia="Times New Roman" w:hAnsi="Lato" w:cs="Times New Roman"/>
+          <w:color w:val="222222"/>
+        </w:rPr>
+        <w:t xml:space="preserve"> has a method that permits the position of the iterator object within the Skip List to move forward. In this way, one iterator object can be tracking the current rectangle in the “outer loop” of the process, while a second iterator can be used to track the current rectangle for the “inner loop.”</w:t>
       </w:r>
     </w:p>
     <w:p>
@@ -5413,6 +6516,7 @@
         </w:rPr>
         <w:t>For the </w:t>
       </w:r>
+      <w:proofErr w:type="spellStart"/>
       <w:r>
         <w:rPr>
           <w:rFonts w:ascii="Monaco" w:eastAsia="Times New Roman" w:hAnsi="Monaco" w:cs="Courier New"/>
@@ -5424,6 +6528,7 @@
         </w:rPr>
         <w:t>regionsearch</w:t>
       </w:r>
+      <w:proofErr w:type="spellEnd"/>
       <w:r>
         <w:rPr>
           <w:rFonts w:ascii="Lato" w:eastAsia="Times New Roman" w:hAnsi="Lato" w:cs="Times New Roman"/>
@@ -5484,7 +6589,24 @@
           <w:rFonts w:ascii="Lato" w:eastAsia="Times New Roman" w:hAnsi="Lato" w:cs="Times New Roman"/>
           <w:color w:val="222222"/>
         </w:rPr>
-        <w:t>You must conform to good programming/documentation standards. Web-CAT will provide feedback on its evaluation of your coding style, and be used for style grading. Some additional specific advice on a good standard to use: </w:t>
+        <w:lastRenderedPageBreak/>
+        <w:t xml:space="preserve">You must conform to good programming/documentation standards. Web-CAT will provide feedback on its evaluation of your coding </w:t>
+      </w:r>
+      <w:proofErr w:type="gramStart"/>
+      <w:r>
+        <w:rPr>
+          <w:rFonts w:ascii="Lato" w:eastAsia="Times New Roman" w:hAnsi="Lato" w:cs="Times New Roman"/>
+          <w:color w:val="222222"/>
+        </w:rPr>
+        <w:t>style, and</w:t>
+      </w:r>
+      <w:proofErr w:type="gramEnd"/>
+      <w:r>
+        <w:rPr>
+          <w:rFonts w:ascii="Lato" w:eastAsia="Times New Roman" w:hAnsi="Lato" w:cs="Times New Roman"/>
+          <w:color w:val="222222"/>
+        </w:rPr>
+        <w:t xml:space="preserve"> be used for style grading. Some additional specific advice on a good standard to use: </w:t>
       </w:r>
     </w:p>
     <w:p>
@@ -5526,7 +6648,23 @@
           <w:rFonts w:ascii="Lato" w:eastAsia="Times New Roman" w:hAnsi="Lato" w:cs="Times New Roman"/>
           <w:color w:val="222222"/>
         </w:rPr>
-        <w:t>You should include a header comment, preceding main(), specifying the compiler and operating system used and the date completed. </w:t>
+        <w:t xml:space="preserve">You should include a header comment, preceding </w:t>
+      </w:r>
+      <w:proofErr w:type="gramStart"/>
+      <w:r>
+        <w:rPr>
+          <w:rFonts w:ascii="Lato" w:eastAsia="Times New Roman" w:hAnsi="Lato" w:cs="Times New Roman"/>
+          <w:color w:val="222222"/>
+        </w:rPr>
+        <w:t>main(</w:t>
+      </w:r>
+      <w:proofErr w:type="gramEnd"/>
+      <w:r>
+        <w:rPr>
+          <w:rFonts w:ascii="Lato" w:eastAsia="Times New Roman" w:hAnsi="Lato" w:cs="Times New Roman"/>
+          <w:color w:val="222222"/>
+        </w:rPr>
+        <w:t>), specifying the compiler and operating system used and the date completed. </w:t>
       </w:r>
     </w:p>
     <w:p>
@@ -5547,7 +6685,6 @@
           <w:rFonts w:ascii="Lato" w:eastAsia="Times New Roman" w:hAnsi="Lato" w:cs="Times New Roman"/>
           <w:color w:val="222222"/>
         </w:rPr>
-        <w:lastRenderedPageBreak/>
         <w:t>Your header comment should describe what your program does; don’t just plagiarize language from this spec. </w:t>
       </w:r>
     </w:p>
@@ -5669,7 +6806,25 @@
           <w:rFonts w:ascii="inherit" w:eastAsia="Times New Roman" w:hAnsi="inherit" w:cs="Times New Roman"/>
           <w:color w:val="222222"/>
         </w:rPr>
-        <w:t>We can’t help you with your code unless we can understand it. Therefore, you should no bring your code to the GTAs or the instructors for debugging help unless it is properly documented and exhibits good programming style. Be sure to begin your internal documentation right from the start.</w:t>
+        <w:t xml:space="preserve">We can’t help you with your code unless we can understand it. Therefore, you should </w:t>
+      </w:r>
+      <w:proofErr w:type="spellStart"/>
+      <w:proofErr w:type="gramStart"/>
+      <w:r>
+        <w:rPr>
+          <w:rFonts w:ascii="inherit" w:eastAsia="Times New Roman" w:hAnsi="inherit" w:cs="Times New Roman"/>
+          <w:color w:val="222222"/>
+        </w:rPr>
+        <w:t>no</w:t>
+      </w:r>
+      <w:proofErr w:type="spellEnd"/>
+      <w:proofErr w:type="gramEnd"/>
+      <w:r>
+        <w:rPr>
+          <w:rFonts w:ascii="inherit" w:eastAsia="Times New Roman" w:hAnsi="inherit" w:cs="Times New Roman"/>
+          <w:color w:val="222222"/>
+        </w:rPr>
+        <w:t xml:space="preserve"> bring your code to the GTAs or the instructors for debugging help unless it is properly documented and exhibits good programming style. Be sure to begin your internal documentation right from the start.</w:t>
       </w:r>
     </w:p>
     <w:p>
@@ -5685,7 +6840,23 @@
           <w:rFonts w:ascii="Lato" w:eastAsia="Times New Roman" w:hAnsi="Lato" w:cs="Times New Roman"/>
           <w:color w:val="222222"/>
         </w:rPr>
-        <w:t>You may only use code you have written, either specifically for this project or for earlier programs, or the codebase provided by the instructor. Note that the textbook code is not designed for the specific purpose of this assignment, and is therefore likely to require modification. However, it provides a useful starting point. </w:t>
+        <w:t xml:space="preserve">You may only use code you have written, either specifically for this project or for earlier programs, or the codebase provided by the instructor. Note that the textbook code is not designed for the specific purpose of this </w:t>
+      </w:r>
+      <w:proofErr w:type="gramStart"/>
+      <w:r>
+        <w:rPr>
+          <w:rFonts w:ascii="Lato" w:eastAsia="Times New Roman" w:hAnsi="Lato" w:cs="Times New Roman"/>
+          <w:color w:val="222222"/>
+        </w:rPr>
+        <w:t>assignment, and</w:t>
+      </w:r>
+      <w:proofErr w:type="gramEnd"/>
+      <w:r>
+        <w:rPr>
+          <w:rFonts w:ascii="Lato" w:eastAsia="Times New Roman" w:hAnsi="Lato" w:cs="Times New Roman"/>
+          <w:color w:val="222222"/>
+        </w:rPr>
+        <w:t xml:space="preserve"> is therefore likely to require modification. However, it provides a useful starting point. </w:t>
       </w:r>
     </w:p>
     <w:p>
@@ -5752,6 +6923,7 @@
           <w:rFonts w:ascii="Lato" w:eastAsia="Times New Roman" w:hAnsi="Lato" w:cs="Times New Roman"/>
           <w:color w:val="222222"/>
         </w:rPr>
+        <w:lastRenderedPageBreak/>
         <w:t>You are required to submit your own test cases with your program, and part of your grade will be determined by how well your test cases test your program, as defined by Web-CAT’s evaluation of code coverage. Of course, your program must pass your own test cases. To write your own test cases, you will need to download the </w:t>
       </w:r>
       <w:hyperlink r:id="rId16" w:tgtFrame="_blank" w:tooltip="student.jar" w:history="1">
@@ -5889,7 +7061,16 @@
             <w:color w:val="0000FF"/>
             <w:bdr w:val="none" w:sz="0" w:space="0" w:color="auto" w:frame="1"/>
           </w:rPr>
-          <w:t>Download student.jar</w:t>
+          <w:t xml:space="preserve">Download </w:t>
+        </w:r>
+        <w:proofErr w:type="spellStart"/>
+        <w:r>
+          <w:rPr>
+            <w:rFonts w:ascii="Lato" w:eastAsia="Times New Roman" w:hAnsi="Lato" w:cs="Times New Roman"/>
+            <w:color w:val="0000FF"/>
+            <w:bdr w:val="none" w:sz="0" w:space="0" w:color="auto" w:frame="1"/>
+          </w:rPr>
+          <w:t>student.jar</w:t>
         </w:r>
       </w:hyperlink>
       <w:r>
@@ -5897,7 +7078,15 @@
           <w:rFonts w:ascii="Lato" w:eastAsia="Times New Roman" w:hAnsi="Lato" w:cs="Times New Roman"/>
           <w:color w:val="222222"/>
         </w:rPr>
-        <w:t>file and add it to your build path. </w:t>
+        <w:t>file</w:t>
+      </w:r>
+      <w:proofErr w:type="spellEnd"/>
+      <w:r>
+        <w:rPr>
+          <w:rFonts w:ascii="Lato" w:eastAsia="Times New Roman" w:hAnsi="Lato" w:cs="Times New Roman"/>
+          <w:color w:val="222222"/>
+        </w:rPr>
+        <w:t xml:space="preserve"> and add it to your build path. </w:t>
       </w:r>
     </w:p>
     <w:p>
@@ -5920,15 +7109,23 @@
           <w:rFonts w:ascii="inherit" w:eastAsia="Times New Roman" w:hAnsi="inherit" w:cs="Times New Roman"/>
           <w:color w:val="222222"/>
         </w:rPr>
-        <w:t xml:space="preserve">of these test files, only a brief description of what </w:t>
-      </w:r>
+        <w:t xml:space="preserve">of these test files, only a brief description of what each accomplished </w:t>
+      </w:r>
+      <w:proofErr w:type="gramStart"/>
       <w:r>
         <w:rPr>
           <w:rFonts w:ascii="inherit" w:eastAsia="Times New Roman" w:hAnsi="inherit" w:cs="Times New Roman"/>
           <w:color w:val="222222"/>
         </w:rPr>
-        <w:lastRenderedPageBreak/>
-        <w:t>each accomplished in order to guide your own testing process in case you did not pass one of our tests.</w:t>
+        <w:t>in order to</w:t>
+      </w:r>
+      <w:proofErr w:type="gramEnd"/>
+      <w:r>
+        <w:rPr>
+          <w:rFonts w:ascii="inherit" w:eastAsia="Times New Roman" w:hAnsi="inherit" w:cs="Times New Roman"/>
+          <w:color w:val="222222"/>
+        </w:rPr>
+        <w:t xml:space="preserve"> guide your own testing process in case you did not pass one of our tests.</w:t>
       </w:r>
     </w:p>
     <w:p>
@@ -5944,7 +7141,23 @@
           <w:rFonts w:ascii="Lato" w:eastAsia="Times New Roman" w:hAnsi="Lato" w:cs="Times New Roman"/>
           <w:color w:val="222222"/>
         </w:rPr>
-        <w:t>When structuring the source files of your project, use a flat directory structure; that is, your source files will all be contained in the project “src” directory. Any subdirectories in the project will be ignored. </w:t>
+        <w:t>When structuring the source files of your project, use a flat directory structure; that is, your source files will all be contained in the project “</w:t>
+      </w:r>
+      <w:proofErr w:type="spellStart"/>
+      <w:r>
+        <w:rPr>
+          <w:rFonts w:ascii="Lato" w:eastAsia="Times New Roman" w:hAnsi="Lato" w:cs="Times New Roman"/>
+          <w:color w:val="222222"/>
+        </w:rPr>
+        <w:t>src</w:t>
+      </w:r>
+      <w:proofErr w:type="spellEnd"/>
+      <w:r>
+        <w:rPr>
+          <w:rFonts w:ascii="Lato" w:eastAsia="Times New Roman" w:hAnsi="Lato" w:cs="Times New Roman"/>
+          <w:color w:val="222222"/>
+        </w:rPr>
+        <w:t>” directory. Any subdirectories in the project will be ignored. </w:t>
       </w:r>
     </w:p>
     <w:p>
@@ -5981,7 +7194,23 @@
           <w:rFonts w:ascii="Lato" w:eastAsia="Times New Roman" w:hAnsi="Lato" w:cs="Times New Roman"/>
           <w:color w:val="222222"/>
         </w:rPr>
-        <w:t>Your project submission must include a statement, pledging your conformance to the Honor Code requirements for this course. Specifically, you must include the following pledge statement near the beginning of the file containing the function main() in your program. The text of the pledge will also be posted online. Programs that do not contain this pledge will not be graded.</w:t>
+        <w:t xml:space="preserve">Your project submission must include a statement, pledging your conformance to the Honor Code requirements for this course. Specifically, you must include the following pledge statement near the beginning of the file containing the function </w:t>
+      </w:r>
+      <w:proofErr w:type="gramStart"/>
+      <w:r>
+        <w:rPr>
+          <w:rFonts w:ascii="Lato" w:eastAsia="Times New Roman" w:hAnsi="Lato" w:cs="Times New Roman"/>
+          <w:color w:val="222222"/>
+        </w:rPr>
+        <w:t>main(</w:t>
+      </w:r>
+      <w:proofErr w:type="gramEnd"/>
+      <w:r>
+        <w:rPr>
+          <w:rFonts w:ascii="Lato" w:eastAsia="Times New Roman" w:hAnsi="Lato" w:cs="Times New Roman"/>
+          <w:color w:val="222222"/>
+        </w:rPr>
+        <w:t>) in your program. The text of the pledge will also be posted online. Programs that do not contain this pledge will not be graded.</w:t>
       </w:r>
     </w:p>
     <w:p>

</xml_diff>